<commit_message>
first draft Project Approach, added Solution Document
</commit_message>
<xml_diff>
--- a/Documentation/ProjectApproach.docx
+++ b/Documentation/ProjectApproach.docx
@@ -10,11 +10,13 @@
           <w:docPartUnique/>
         </w:docPartObj>
       </w:sdtPr>
+      <w:sdtEndPr/>
       <w:sdtContent>
         <w:p>
           <w:r>
             <w:rPr>
               <w:noProof/>
+              <w:lang w:val="sv-SE" w:eastAsia="sv-SE"/>
             </w:rPr>
             <mc:AlternateContent>
               <mc:Choice Requires="wps">
@@ -103,6 +105,7 @@
                                       <w:r>
                                         <w:rPr>
                                           <w:noProof/>
+                                          <w:lang w:val="sv-SE" w:eastAsia="sv-SE"/>
                                         </w:rPr>
                                         <w:drawing>
                                           <wp:inline distT="0" distB="0" distL="0" distR="0" wp14:anchorId="5CADBBFA" wp14:editId="10114057">
@@ -162,6 +165,7 @@
                                         <w:dataBinding w:prefixMappings="xmlns:ns0='http://purl.org/dc/elements/1.1/' xmlns:ns1='http://schemas.openxmlformats.org/package/2006/metadata/core-properties' " w:xpath="/ns1:coreProperties[1]/ns0:title[1]" w:storeItemID="{6C3C8BC8-F283-45AE-878A-BAB7291924A1}"/>
                                         <w:text/>
                                       </w:sdtPr>
+                                      <w:sdtEndPr/>
                                       <w:sdtContent>
                                         <w:p>
                                           <w:pPr>
@@ -202,6 +206,7 @@
                                         <w:dataBinding w:prefixMappings="xmlns:ns0='http://purl.org/dc/elements/1.1/' xmlns:ns1='http://schemas.openxmlformats.org/package/2006/metadata/core-properties' " w:xpath="/ns1:coreProperties[1]/ns0:subject[1]" w:storeItemID="{6C3C8BC8-F283-45AE-878A-BAB7291924A1}"/>
                                         <w:text/>
                                       </w:sdtPr>
+                                      <w:sdtEndPr/>
                                       <w:sdtContent>
                                         <w:p>
                                           <w:pPr>
@@ -421,6 +426,7 @@
                                 <w:r>
                                   <w:rPr>
                                     <w:noProof/>
+                                    <w:lang w:val="sv-SE" w:eastAsia="sv-SE"/>
                                   </w:rPr>
                                   <w:drawing>
                                     <wp:inline distT="0" distB="0" distL="0" distR="0" wp14:anchorId="5CADBBFA" wp14:editId="10114057">
@@ -480,6 +486,7 @@
                                   <w:dataBinding w:prefixMappings="xmlns:ns0='http://purl.org/dc/elements/1.1/' xmlns:ns1='http://schemas.openxmlformats.org/package/2006/metadata/core-properties' " w:xpath="/ns1:coreProperties[1]/ns0:title[1]" w:storeItemID="{6C3C8BC8-F283-45AE-878A-BAB7291924A1}"/>
                                   <w:text/>
                                 </w:sdtPr>
+                                <w:sdtEndPr/>
                                 <w:sdtContent>
                                   <w:p>
                                     <w:pPr>
@@ -520,6 +527,7 @@
                                   <w:dataBinding w:prefixMappings="xmlns:ns0='http://purl.org/dc/elements/1.1/' xmlns:ns1='http://schemas.openxmlformats.org/package/2006/metadata/core-properties' " w:xpath="/ns1:coreProperties[1]/ns0:subject[1]" w:storeItemID="{6C3C8BC8-F283-45AE-878A-BAB7291924A1}"/>
                                   <w:text/>
                                 </w:sdtPr>
+                                <w:sdtEndPr/>
                                 <w:sdtContent>
                                   <w:p>
                                     <w:pPr>
@@ -700,7 +708,7 @@
           <w:lang w:val="da-DK"/>
         </w:rPr>
       </w:pPr>
-      <w:bookmarkStart w:id="0" w:name="_Toc444073240"/>
+      <w:bookmarkStart w:id="0" w:name="_Toc444592433"/>
       <w:r>
         <w:rPr>
           <w:lang w:val="da-DK"/>
@@ -728,7 +736,7 @@
           <w:lang w:val="da-DK"/>
         </w:rPr>
       </w:pPr>
-      <w:bookmarkStart w:id="1" w:name="_Toc444073241"/>
+      <w:bookmarkStart w:id="1" w:name="_Toc444592434"/>
       <w:r>
         <w:rPr>
           <w:lang w:val="da-DK"/>
@@ -852,6 +860,12 @@
                 <w:lang w:val="da-DK"/>
               </w:rPr>
             </w:pPr>
+            <w:r>
+              <w:rPr>
+                <w:lang w:val="da-DK"/>
+              </w:rPr>
+              <w:t>1.0.0</w:t>
+            </w:r>
           </w:p>
         </w:tc>
         <w:tc>
@@ -865,6 +879,12 @@
                 <w:lang w:val="da-DK"/>
               </w:rPr>
             </w:pPr>
+            <w:r>
+              <w:rPr>
+                <w:lang w:val="da-DK"/>
+              </w:rPr>
+              <w:t>01-03-2016</w:t>
+            </w:r>
           </w:p>
         </w:tc>
         <w:tc>
@@ -878,6 +898,12 @@
                 <w:lang w:val="da-DK"/>
               </w:rPr>
             </w:pPr>
+            <w:r>
+              <w:rPr>
+                <w:lang w:val="da-DK"/>
+              </w:rPr>
+              <w:t>Åsa Wegelius</w:t>
+            </w:r>
           </w:p>
         </w:tc>
         <w:tc>
@@ -891,6 +917,12 @@
                 <w:lang w:val="da-DK"/>
               </w:rPr>
             </w:pPr>
+            <w:r>
+              <w:rPr>
+                <w:lang w:val="da-DK"/>
+              </w:rPr>
+              <w:t>First draft.</w:t>
+            </w:r>
           </w:p>
         </w:tc>
       </w:tr>
@@ -1078,7 +1110,7 @@
           <w:lang w:val="da-DK"/>
         </w:rPr>
       </w:pPr>
-      <w:bookmarkStart w:id="2" w:name="_Toc444073242"/>
+      <w:bookmarkStart w:id="2" w:name="_Toc444592435"/>
       <w:r>
         <w:rPr>
           <w:lang w:val="da-DK"/>
@@ -1428,7 +1460,7 @@
           <w:lang w:val="da-DK"/>
         </w:rPr>
       </w:pPr>
-      <w:bookmarkStart w:id="3" w:name="_Toc444073243"/>
+      <w:bookmarkStart w:id="3" w:name="_Toc444592436"/>
       <w:r>
         <w:rPr>
           <w:lang w:val="da-DK"/>
@@ -1791,7 +1823,7 @@
           <w:lang w:val="da-DK"/>
         </w:rPr>
       </w:pPr>
-      <w:bookmarkStart w:id="4" w:name="_Toc444073244"/>
+      <w:bookmarkStart w:id="4" w:name="_Toc444592437"/>
       <w:r>
         <w:rPr>
           <w:lang w:val="da-DK"/>
@@ -1811,7 +1843,11 @@
     <w:sdt>
       <w:sdtPr>
         <w:rPr>
-          <w:lang w:val="da-DK"/>
+          <w:rFonts w:asciiTheme="minorHAnsi" w:eastAsiaTheme="minorHAnsi" w:hAnsiTheme="minorHAnsi" w:cstheme="minorBidi"/>
+          <w:color w:val="auto"/>
+          <w:sz w:val="22"/>
+          <w:szCs w:val="22"/>
+          <w:lang w:val="da-DK" w:eastAsia="en-US"/>
         </w:rPr>
         <w:id w:val="1123803497"/>
         <w:docPartObj>
@@ -1821,13 +1857,8 @@
       </w:sdtPr>
       <w:sdtEndPr>
         <w:rPr>
-          <w:rFonts w:asciiTheme="minorHAnsi" w:eastAsiaTheme="minorHAnsi" w:hAnsiTheme="minorHAnsi" w:cstheme="minorBidi"/>
           <w:b/>
           <w:bCs/>
-          <w:color w:val="auto"/>
-          <w:sz w:val="22"/>
-          <w:szCs w:val="22"/>
-          <w:lang w:eastAsia="en-US"/>
         </w:rPr>
       </w:sdtEndPr>
       <w:sdtContent>
@@ -1839,15 +1870,7 @@
             <w:rPr>
               <w:lang w:val="da-DK"/>
             </w:rPr>
-            <w:t>Table o</w:t>
-          </w:r>
-          <w:bookmarkStart w:id="5" w:name="_GoBack"/>
-          <w:bookmarkEnd w:id="5"/>
-          <w:r>
-            <w:rPr>
-              <w:lang w:val="da-DK"/>
-            </w:rPr>
-            <w:t>f Contents</w:t>
+            <w:t>Table of Contents</w:t>
           </w:r>
         </w:p>
         <w:p>
@@ -1872,7 +1895,7 @@
           <w:r>
             <w:fldChar w:fldCharType="separate"/>
           </w:r>
-          <w:hyperlink w:anchor="_Toc444073240" w:history="1">
+          <w:hyperlink w:anchor="_Toc444592433" w:history="1">
             <w:r>
               <w:rPr>
                 <w:rStyle w:val="Hyperlink"/>
@@ -1916,7 +1939,7 @@
                 <w:noProof/>
                 <w:webHidden/>
               </w:rPr>
-              <w:instrText xml:space="preserve"> PAGEREF _Toc444073240 \h </w:instrText>
+              <w:instrText xml:space="preserve"> PAGEREF _Toc444592433 \h </w:instrText>
             </w:r>
             <w:r>
               <w:rPr>
@@ -1960,7 +1983,7 @@
               <w:lang w:val="sv-SE" w:eastAsia="sv-SE"/>
             </w:rPr>
           </w:pPr>
-          <w:hyperlink w:anchor="_Toc444073241" w:history="1">
+          <w:hyperlink w:anchor="_Toc444592434" w:history="1">
             <w:r>
               <w:rPr>
                 <w:rStyle w:val="Hyperlink"/>
@@ -2004,7 +2027,7 @@
                 <w:noProof/>
                 <w:webHidden/>
               </w:rPr>
-              <w:instrText xml:space="preserve"> PAGEREF _Toc444073241 \h </w:instrText>
+              <w:instrText xml:space="preserve"> PAGEREF _Toc444592434 \h </w:instrText>
             </w:r>
             <w:r>
               <w:rPr>
@@ -2048,7 +2071,7 @@
               <w:lang w:val="sv-SE" w:eastAsia="sv-SE"/>
             </w:rPr>
           </w:pPr>
-          <w:hyperlink w:anchor="_Toc444073242" w:history="1">
+          <w:hyperlink w:anchor="_Toc444592435" w:history="1">
             <w:r>
               <w:rPr>
                 <w:rStyle w:val="Hyperlink"/>
@@ -2092,7 +2115,7 @@
                 <w:noProof/>
                 <w:webHidden/>
               </w:rPr>
-              <w:instrText xml:space="preserve"> PAGEREF _Toc444073242 \h </w:instrText>
+              <w:instrText xml:space="preserve"> PAGEREF _Toc444592435 \h </w:instrText>
             </w:r>
             <w:r>
               <w:rPr>
@@ -2136,7 +2159,7 @@
               <w:lang w:val="sv-SE" w:eastAsia="sv-SE"/>
             </w:rPr>
           </w:pPr>
-          <w:hyperlink w:anchor="_Toc444073243" w:history="1">
+          <w:hyperlink w:anchor="_Toc444592436" w:history="1">
             <w:r>
               <w:rPr>
                 <w:rStyle w:val="Hyperlink"/>
@@ -2180,7 +2203,7 @@
                 <w:noProof/>
                 <w:webHidden/>
               </w:rPr>
-              <w:instrText xml:space="preserve"> PAGEREF _Toc444073243 \h </w:instrText>
+              <w:instrText xml:space="preserve"> PAGEREF _Toc444592436 \h </w:instrText>
             </w:r>
             <w:r>
               <w:rPr>
@@ -2224,7 +2247,7 @@
               <w:lang w:val="sv-SE" w:eastAsia="sv-SE"/>
             </w:rPr>
           </w:pPr>
-          <w:hyperlink w:anchor="_Toc444073244" w:history="1">
+          <w:hyperlink w:anchor="_Toc444592437" w:history="1">
             <w:r>
               <w:rPr>
                 <w:rStyle w:val="Hyperlink"/>
@@ -2268,7 +2291,7 @@
                 <w:noProof/>
                 <w:webHidden/>
               </w:rPr>
-              <w:instrText xml:space="preserve"> PAGEREF _Toc444073244 \h </w:instrText>
+              <w:instrText xml:space="preserve"> PAGEREF _Toc444592437 \h </w:instrText>
             </w:r>
             <w:r>
               <w:rPr>
@@ -2312,7 +2335,7 @@
               <w:lang w:val="sv-SE" w:eastAsia="sv-SE"/>
             </w:rPr>
           </w:pPr>
-          <w:hyperlink w:anchor="_Toc444073245" w:history="1">
+          <w:hyperlink w:anchor="_Toc444592438" w:history="1">
             <w:r>
               <w:rPr>
                 <w:rStyle w:val="Hyperlink"/>
@@ -2356,7 +2379,7 @@
                 <w:noProof/>
                 <w:webHidden/>
               </w:rPr>
-              <w:instrText xml:space="preserve"> PAGEREF _Toc444073245 \h </w:instrText>
+              <w:instrText xml:space="preserve"> PAGEREF _Toc444592438 \h </w:instrText>
             </w:r>
             <w:r>
               <w:rPr>
@@ -2400,7 +2423,7 @@
               <w:lang w:val="sv-SE" w:eastAsia="sv-SE"/>
             </w:rPr>
           </w:pPr>
-          <w:hyperlink w:anchor="_Toc444073246" w:history="1">
+          <w:hyperlink w:anchor="_Toc444592439" w:history="1">
             <w:r>
               <w:rPr>
                 <w:rStyle w:val="Hyperlink"/>
@@ -2421,7 +2444,7 @@
                 <w:rStyle w:val="Hyperlink"/>
                 <w:noProof/>
               </w:rPr>
-              <w:t>Project Approach Description</w:t>
+              <w:t>Project Constrains</w:t>
             </w:r>
             <w:r>
               <w:rPr>
@@ -2442,7 +2465,437 @@
                 <w:noProof/>
                 <w:webHidden/>
               </w:rPr>
-              <w:instrText xml:space="preserve"> PAGEREF _Toc444073246 \h </w:instrText>
+              <w:instrText xml:space="preserve"> PAGEREF _Toc444592439 \h </w:instrText>
+            </w:r>
+            <w:r>
+              <w:rPr>
+                <w:noProof/>
+                <w:webHidden/>
+              </w:rPr>
+            </w:r>
+            <w:r>
+              <w:rPr>
+                <w:noProof/>
+                <w:webHidden/>
+              </w:rPr>
+              <w:fldChar w:fldCharType="separate"/>
+            </w:r>
+            <w:r>
+              <w:rPr>
+                <w:noProof/>
+                <w:webHidden/>
+              </w:rPr>
+              <w:t>3</w:t>
+            </w:r>
+            <w:r>
+              <w:rPr>
+                <w:noProof/>
+                <w:webHidden/>
+              </w:rPr>
+              <w:fldChar w:fldCharType="end"/>
+            </w:r>
+          </w:hyperlink>
+        </w:p>
+        <w:p>
+          <w:pPr>
+            <w:pStyle w:val="Indholdsfortegnelse2"/>
+            <w:tabs>
+              <w:tab w:val="left" w:pos="880"/>
+              <w:tab w:val="right" w:leader="dot" w:pos="9350"/>
+            </w:tabs>
+            <w:rPr>
+              <w:rFonts w:eastAsiaTheme="minorEastAsia"/>
+              <w:noProof/>
+              <w:lang w:val="sv-SE" w:eastAsia="sv-SE"/>
+            </w:rPr>
+          </w:pPr>
+          <w:hyperlink w:anchor="_Toc444592440" w:history="1">
+            <w:r>
+              <w:rPr>
+                <w:rStyle w:val="Hyperlink"/>
+                <w:noProof/>
+              </w:rPr>
+              <w:t>4.2</w:t>
+            </w:r>
+            <w:r>
+              <w:rPr>
+                <w:rFonts w:eastAsiaTheme="minorEastAsia"/>
+                <w:noProof/>
+                <w:lang w:val="sv-SE" w:eastAsia="sv-SE"/>
+              </w:rPr>
+              <w:tab/>
+            </w:r>
+            <w:r>
+              <w:rPr>
+                <w:rStyle w:val="Hyperlink"/>
+                <w:noProof/>
+              </w:rPr>
+              <w:t>Hardware constrains</w:t>
+            </w:r>
+            <w:r>
+              <w:rPr>
+                <w:noProof/>
+                <w:webHidden/>
+              </w:rPr>
+              <w:tab/>
+            </w:r>
+            <w:r>
+              <w:rPr>
+                <w:noProof/>
+                <w:webHidden/>
+              </w:rPr>
+              <w:fldChar w:fldCharType="begin"/>
+            </w:r>
+            <w:r>
+              <w:rPr>
+                <w:noProof/>
+                <w:webHidden/>
+              </w:rPr>
+              <w:instrText xml:space="preserve"> PAGEREF _Toc444592440 \h </w:instrText>
+            </w:r>
+            <w:r>
+              <w:rPr>
+                <w:noProof/>
+                <w:webHidden/>
+              </w:rPr>
+            </w:r>
+            <w:r>
+              <w:rPr>
+                <w:noProof/>
+                <w:webHidden/>
+              </w:rPr>
+              <w:fldChar w:fldCharType="separate"/>
+            </w:r>
+            <w:r>
+              <w:rPr>
+                <w:noProof/>
+                <w:webHidden/>
+              </w:rPr>
+              <w:t>3</w:t>
+            </w:r>
+            <w:r>
+              <w:rPr>
+                <w:noProof/>
+                <w:webHidden/>
+              </w:rPr>
+              <w:fldChar w:fldCharType="end"/>
+            </w:r>
+          </w:hyperlink>
+        </w:p>
+        <w:p>
+          <w:pPr>
+            <w:pStyle w:val="Indholdsfortegnelse2"/>
+            <w:tabs>
+              <w:tab w:val="left" w:pos="880"/>
+              <w:tab w:val="right" w:leader="dot" w:pos="9350"/>
+            </w:tabs>
+            <w:rPr>
+              <w:rFonts w:eastAsiaTheme="minorEastAsia"/>
+              <w:noProof/>
+              <w:lang w:val="sv-SE" w:eastAsia="sv-SE"/>
+            </w:rPr>
+          </w:pPr>
+          <w:hyperlink w:anchor="_Toc444592441" w:history="1">
+            <w:r>
+              <w:rPr>
+                <w:rStyle w:val="Hyperlink"/>
+                <w:noProof/>
+              </w:rPr>
+              <w:t>4.3</w:t>
+            </w:r>
+            <w:r>
+              <w:rPr>
+                <w:rFonts w:eastAsiaTheme="minorEastAsia"/>
+                <w:noProof/>
+                <w:lang w:val="sv-SE" w:eastAsia="sv-SE"/>
+              </w:rPr>
+              <w:tab/>
+            </w:r>
+            <w:r>
+              <w:rPr>
+                <w:rStyle w:val="Hyperlink"/>
+                <w:noProof/>
+              </w:rPr>
+              <w:t>Software constrains</w:t>
+            </w:r>
+            <w:r>
+              <w:rPr>
+                <w:noProof/>
+                <w:webHidden/>
+              </w:rPr>
+              <w:tab/>
+            </w:r>
+            <w:r>
+              <w:rPr>
+                <w:noProof/>
+                <w:webHidden/>
+              </w:rPr>
+              <w:fldChar w:fldCharType="begin"/>
+            </w:r>
+            <w:r>
+              <w:rPr>
+                <w:noProof/>
+                <w:webHidden/>
+              </w:rPr>
+              <w:instrText xml:space="preserve"> PAGEREF _Toc444592441 \h </w:instrText>
+            </w:r>
+            <w:r>
+              <w:rPr>
+                <w:noProof/>
+                <w:webHidden/>
+              </w:rPr>
+            </w:r>
+            <w:r>
+              <w:rPr>
+                <w:noProof/>
+                <w:webHidden/>
+              </w:rPr>
+              <w:fldChar w:fldCharType="separate"/>
+            </w:r>
+            <w:r>
+              <w:rPr>
+                <w:noProof/>
+                <w:webHidden/>
+              </w:rPr>
+              <w:t>3</w:t>
+            </w:r>
+            <w:r>
+              <w:rPr>
+                <w:noProof/>
+                <w:webHidden/>
+              </w:rPr>
+              <w:fldChar w:fldCharType="end"/>
+            </w:r>
+          </w:hyperlink>
+        </w:p>
+        <w:p>
+          <w:pPr>
+            <w:pStyle w:val="Indholdsfortegnelse2"/>
+            <w:tabs>
+              <w:tab w:val="left" w:pos="880"/>
+              <w:tab w:val="right" w:leader="dot" w:pos="9350"/>
+            </w:tabs>
+            <w:rPr>
+              <w:rFonts w:eastAsiaTheme="minorEastAsia"/>
+              <w:noProof/>
+              <w:lang w:val="sv-SE" w:eastAsia="sv-SE"/>
+            </w:rPr>
+          </w:pPr>
+          <w:hyperlink w:anchor="_Toc444592442" w:history="1">
+            <w:r>
+              <w:rPr>
+                <w:rStyle w:val="Hyperlink"/>
+                <w:noProof/>
+              </w:rPr>
+              <w:t>4.4</w:t>
+            </w:r>
+            <w:r>
+              <w:rPr>
+                <w:rFonts w:eastAsiaTheme="minorEastAsia"/>
+                <w:noProof/>
+                <w:lang w:val="sv-SE" w:eastAsia="sv-SE"/>
+              </w:rPr>
+              <w:tab/>
+            </w:r>
+            <w:r>
+              <w:rPr>
+                <w:rStyle w:val="Hyperlink"/>
+                <w:noProof/>
+              </w:rPr>
+              <w:t>Recourses</w:t>
+            </w:r>
+            <w:r>
+              <w:rPr>
+                <w:noProof/>
+                <w:webHidden/>
+              </w:rPr>
+              <w:tab/>
+            </w:r>
+            <w:r>
+              <w:rPr>
+                <w:noProof/>
+                <w:webHidden/>
+              </w:rPr>
+              <w:fldChar w:fldCharType="begin"/>
+            </w:r>
+            <w:r>
+              <w:rPr>
+                <w:noProof/>
+                <w:webHidden/>
+              </w:rPr>
+              <w:instrText xml:space="preserve"> PAGEREF _Toc444592442 \h </w:instrText>
+            </w:r>
+            <w:r>
+              <w:rPr>
+                <w:noProof/>
+                <w:webHidden/>
+              </w:rPr>
+            </w:r>
+            <w:r>
+              <w:rPr>
+                <w:noProof/>
+                <w:webHidden/>
+              </w:rPr>
+              <w:fldChar w:fldCharType="separate"/>
+            </w:r>
+            <w:r>
+              <w:rPr>
+                <w:noProof/>
+                <w:webHidden/>
+              </w:rPr>
+              <w:t>3</w:t>
+            </w:r>
+            <w:r>
+              <w:rPr>
+                <w:noProof/>
+                <w:webHidden/>
+              </w:rPr>
+              <w:fldChar w:fldCharType="end"/>
+            </w:r>
+          </w:hyperlink>
+        </w:p>
+        <w:p>
+          <w:pPr>
+            <w:pStyle w:val="Indholdsfortegnelse2"/>
+            <w:tabs>
+              <w:tab w:val="left" w:pos="880"/>
+              <w:tab w:val="right" w:leader="dot" w:pos="9350"/>
+            </w:tabs>
+            <w:rPr>
+              <w:rFonts w:eastAsiaTheme="minorEastAsia"/>
+              <w:noProof/>
+              <w:lang w:val="sv-SE" w:eastAsia="sv-SE"/>
+            </w:rPr>
+          </w:pPr>
+          <w:hyperlink w:anchor="_Toc444592443" w:history="1">
+            <w:r>
+              <w:rPr>
+                <w:rStyle w:val="Hyperlink"/>
+                <w:noProof/>
+              </w:rPr>
+              <w:t>4.5</w:t>
+            </w:r>
+            <w:r>
+              <w:rPr>
+                <w:rFonts w:eastAsiaTheme="minorEastAsia"/>
+                <w:noProof/>
+                <w:lang w:val="sv-SE" w:eastAsia="sv-SE"/>
+              </w:rPr>
+              <w:tab/>
+            </w:r>
+            <w:r>
+              <w:rPr>
+                <w:rStyle w:val="Hyperlink"/>
+                <w:noProof/>
+              </w:rPr>
+              <w:t>Security</w:t>
+            </w:r>
+            <w:r>
+              <w:rPr>
+                <w:noProof/>
+                <w:webHidden/>
+              </w:rPr>
+              <w:tab/>
+            </w:r>
+            <w:r>
+              <w:rPr>
+                <w:noProof/>
+                <w:webHidden/>
+              </w:rPr>
+              <w:fldChar w:fldCharType="begin"/>
+            </w:r>
+            <w:r>
+              <w:rPr>
+                <w:noProof/>
+                <w:webHidden/>
+              </w:rPr>
+              <w:instrText xml:space="preserve"> PAGEREF _Toc444592443 \h </w:instrText>
+            </w:r>
+            <w:r>
+              <w:rPr>
+                <w:noProof/>
+                <w:webHidden/>
+              </w:rPr>
+            </w:r>
+            <w:r>
+              <w:rPr>
+                <w:noProof/>
+                <w:webHidden/>
+              </w:rPr>
+              <w:fldChar w:fldCharType="separate"/>
+            </w:r>
+            <w:r>
+              <w:rPr>
+                <w:noProof/>
+                <w:webHidden/>
+              </w:rPr>
+              <w:t>3</w:t>
+            </w:r>
+            <w:r>
+              <w:rPr>
+                <w:noProof/>
+                <w:webHidden/>
+              </w:rPr>
+              <w:fldChar w:fldCharType="end"/>
+            </w:r>
+          </w:hyperlink>
+        </w:p>
+        <w:p>
+          <w:pPr>
+            <w:pStyle w:val="Indholdsfortegnelse2"/>
+            <w:tabs>
+              <w:tab w:val="left" w:pos="880"/>
+              <w:tab w:val="right" w:leader="dot" w:pos="9350"/>
+            </w:tabs>
+            <w:rPr>
+              <w:rFonts w:eastAsiaTheme="minorEastAsia"/>
+              <w:noProof/>
+              <w:lang w:val="sv-SE" w:eastAsia="sv-SE"/>
+            </w:rPr>
+          </w:pPr>
+          <w:hyperlink w:anchor="_Toc444592444" w:history="1">
+            <w:r>
+              <w:rPr>
+                <w:rStyle w:val="Hyperlink"/>
+                <w:noProof/>
+              </w:rPr>
+              <w:t>4.6</w:t>
+            </w:r>
+            <w:r>
+              <w:rPr>
+                <w:rFonts w:eastAsiaTheme="minorEastAsia"/>
+                <w:noProof/>
+                <w:lang w:val="sv-SE" w:eastAsia="sv-SE"/>
+              </w:rPr>
+              <w:tab/>
+            </w:r>
+            <w:r>
+              <w:rPr>
+                <w:rStyle w:val="Hyperlink"/>
+                <w:noProof/>
+              </w:rPr>
+              <w:t>Type of solution</w:t>
+            </w:r>
+            <w:r>
+              <w:rPr>
+                <w:noProof/>
+                <w:webHidden/>
+              </w:rPr>
+              <w:tab/>
+            </w:r>
+            <w:r>
+              <w:rPr>
+                <w:noProof/>
+                <w:webHidden/>
+              </w:rPr>
+              <w:fldChar w:fldCharType="begin"/>
+            </w:r>
+            <w:r>
+              <w:rPr>
+                <w:noProof/>
+                <w:webHidden/>
+              </w:rPr>
+              <w:instrText xml:space="preserve"> PAGEREF _Toc444592444 \h </w:instrText>
             </w:r>
             <w:r>
               <w:rPr>
@@ -2486,7 +2939,7 @@
               <w:lang w:val="sv-SE" w:eastAsia="sv-SE"/>
             </w:rPr>
           </w:pPr>
-          <w:hyperlink w:anchor="_Toc444073247" w:history="1">
+          <w:hyperlink w:anchor="_Toc444592445" w:history="1">
             <w:r>
               <w:rPr>
                 <w:rStyle w:val="Hyperlink"/>
@@ -2507,7 +2960,7 @@
                 <w:rStyle w:val="Hyperlink"/>
                 <w:noProof/>
               </w:rPr>
-              <w:t>Type of solution</w:t>
+              <w:t>Project Approach</w:t>
             </w:r>
             <w:r>
               <w:rPr>
@@ -2528,95 +2981,7 @@
                 <w:noProof/>
                 <w:webHidden/>
               </w:rPr>
-              <w:instrText xml:space="preserve"> PAGEREF _Toc444073247 \h </w:instrText>
-            </w:r>
-            <w:r>
-              <w:rPr>
-                <w:noProof/>
-                <w:webHidden/>
-              </w:rPr>
-            </w:r>
-            <w:r>
-              <w:rPr>
-                <w:noProof/>
-                <w:webHidden/>
-              </w:rPr>
-              <w:fldChar w:fldCharType="separate"/>
-            </w:r>
-            <w:r>
-              <w:rPr>
-                <w:noProof/>
-                <w:webHidden/>
-              </w:rPr>
-              <w:t>3</w:t>
-            </w:r>
-            <w:r>
-              <w:rPr>
-                <w:noProof/>
-                <w:webHidden/>
-              </w:rPr>
-              <w:fldChar w:fldCharType="end"/>
-            </w:r>
-          </w:hyperlink>
-        </w:p>
-        <w:p>
-          <w:pPr>
-            <w:pStyle w:val="Indholdsfortegnelse1"/>
-            <w:tabs>
-              <w:tab w:val="left" w:pos="440"/>
-              <w:tab w:val="right" w:leader="dot" w:pos="9350"/>
-            </w:tabs>
-            <w:rPr>
-              <w:rFonts w:eastAsiaTheme="minorEastAsia"/>
-              <w:noProof/>
-              <w:lang w:val="sv-SE" w:eastAsia="sv-SE"/>
-            </w:rPr>
-          </w:pPr>
-          <w:hyperlink w:anchor="_Toc444073248" w:history="1">
-            <w:r>
-              <w:rPr>
-                <w:rStyle w:val="Hyperlink"/>
-                <w:noProof/>
-                <w:lang w:val="sv-SE"/>
-              </w:rPr>
-              <w:t>6.</w:t>
-            </w:r>
-            <w:r>
-              <w:rPr>
-                <w:rFonts w:eastAsiaTheme="minorEastAsia"/>
-                <w:noProof/>
-                <w:lang w:val="sv-SE" w:eastAsia="sv-SE"/>
-              </w:rPr>
-              <w:tab/>
-            </w:r>
-            <w:r>
-              <w:rPr>
-                <w:rStyle w:val="Hyperlink"/>
-                <w:noProof/>
-                <w:lang w:val="sv-SE"/>
-              </w:rPr>
-              <w:t>Reason for the Approach</w:t>
-            </w:r>
-            <w:r>
-              <w:rPr>
-                <w:noProof/>
-                <w:webHidden/>
-              </w:rPr>
-              <w:tab/>
-            </w:r>
-            <w:r>
-              <w:rPr>
-                <w:noProof/>
-                <w:webHidden/>
-              </w:rPr>
-              <w:fldChar w:fldCharType="begin"/>
-            </w:r>
-            <w:r>
-              <w:rPr>
-                <w:noProof/>
-                <w:webHidden/>
-              </w:rPr>
-              <w:instrText xml:space="preserve"> PAGEREF _Toc444073248 \h </w:instrText>
+              <w:instrText xml:space="preserve"> PAGEREF _Toc444592445 \h </w:instrText>
             </w:r>
             <w:r>
               <w:rPr>
@@ -2683,7 +3048,7 @@
           <w:lang w:val="da-DK"/>
         </w:rPr>
       </w:pPr>
-      <w:bookmarkStart w:id="6" w:name="_Toc444073245"/>
+      <w:bookmarkStart w:id="5" w:name="_Toc444592438"/>
       <w:r>
         <w:rPr>
           <w:lang w:val="da-DK"/>
@@ -2691,66 +3056,20 @@
         <w:lastRenderedPageBreak/>
         <w:t>Purpose</w:t>
       </w:r>
-      <w:bookmarkEnd w:id="6"/>
+      <w:bookmarkEnd w:id="5"/>
     </w:p>
     <w:p>
       <w:pPr>
-        <w:autoSpaceDE w:val="0"/>
-        <w:autoSpaceDN w:val="0"/>
-        <w:adjustRightInd w:val="0"/>
-        <w:spacing w:after="0" w:line="240" w:lineRule="auto"/>
         <w:ind w:left="360"/>
-        <w:rPr>
-          <w:rFonts w:ascii="NimbusSanL-Regu" w:hAnsi="NimbusSanL-Regu" w:cs="NimbusSanL-Regu"/>
-          <w:color w:val="FF0000"/>
-          <w:sz w:val="24"/>
-          <w:szCs w:val="24"/>
-        </w:rPr>
-      </w:pPr>
-      <w:r>
-        <w:rPr>
-          <w:rFonts w:ascii="NimbusSanL-Regu" w:hAnsi="NimbusSanL-Regu" w:cs="NimbusSanL-Regu"/>
-          <w:color w:val="FF0000"/>
-          <w:sz w:val="24"/>
-          <w:szCs w:val="24"/>
-        </w:rPr>
-        <w:t>[To define the type of solution to be developed by the project and/or the method of</w:t>
-      </w:r>
-      <w:r>
-        <w:rPr>
-          <w:rFonts w:ascii="NimbusSanL-Regu" w:hAnsi="NimbusSanL-Regu" w:cs="NimbusSanL-Regu"/>
-          <w:color w:val="FF0000"/>
-          <w:sz w:val="24"/>
-          <w:szCs w:val="24"/>
-        </w:rPr>
-        <w:t xml:space="preserve"> </w:t>
-      </w:r>
-      <w:r>
-        <w:rPr>
-          <w:rFonts w:ascii="NimbusSanL-Regu" w:hAnsi="NimbusSanL-Regu" w:cs="NimbusSanL-Regu"/>
-          <w:color w:val="FF0000"/>
-          <w:sz w:val="24"/>
-          <w:szCs w:val="24"/>
-        </w:rPr>
-        <w:t>delivering that solution. It should also identify any environment into which the solution</w:t>
-      </w:r>
-      <w:r>
-        <w:rPr>
-          <w:rFonts w:ascii="NimbusSanL-Regu" w:hAnsi="NimbusSanL-Regu" w:cs="NimbusSanL-Regu"/>
-          <w:color w:val="FF0000"/>
-          <w:sz w:val="24"/>
-          <w:szCs w:val="24"/>
-        </w:rPr>
-        <w:t xml:space="preserve"> </w:t>
-      </w:r>
-      <w:r>
-        <w:rPr>
-          <w:rFonts w:ascii="NimbusSanL-Regu" w:hAnsi="NimbusSanL-Regu" w:cs="NimbusSanL-Regu"/>
-          <w:color w:val="FF0000"/>
-          <w:sz w:val="24"/>
-          <w:szCs w:val="24"/>
-        </w:rPr>
-        <w:t>must fit.]</w:t>
+      </w:pPr>
+      <w:r>
+        <w:t>The purp</w:t>
+      </w:r>
+      <w:r>
+        <w:t>ose of the project is to develop</w:t>
+      </w:r>
+      <w:r>
+        <w:t xml:space="preserve"> a platform that facilitates both teachers that wish to publish their courses online and students that wish to increase their knowledge.</w:t>
       </w:r>
     </w:p>
     <w:p>
@@ -2776,13 +3095,283 @@
           <w:numId w:val="1"/>
         </w:numPr>
       </w:pPr>
-      <w:bookmarkStart w:id="7" w:name="_Toc444073246"/>
-      <w:r>
-        <w:t>Project Approach Description</w:t>
+      <w:bookmarkStart w:id="6" w:name="_Toc444592439"/>
+      <w:r>
+        <w:t xml:space="preserve">Project </w:t>
+      </w:r>
+      <w:r>
+        <w:t>Constrains</w:t>
+      </w:r>
+      <w:bookmarkEnd w:id="6"/>
+    </w:p>
+    <w:p>
+      <w:pPr>
+        <w:pStyle w:val="Overskrift2"/>
+        <w:numPr>
+          <w:ilvl w:val="1"/>
+          <w:numId w:val="1"/>
+        </w:numPr>
+      </w:pPr>
+      <w:bookmarkStart w:id="7" w:name="_Toc443990229"/>
+      <w:bookmarkStart w:id="8" w:name="_Toc444116424"/>
+      <w:bookmarkStart w:id="9" w:name="_Toc444592440"/>
+      <w:r>
+        <w:t>Hardware constrains</w:t>
       </w:r>
       <w:bookmarkEnd w:id="7"/>
+      <w:bookmarkEnd w:id="8"/>
+      <w:bookmarkEnd w:id="9"/>
     </w:p>
-    <w:p/>
+    <w:p>
+      <w:pPr>
+        <w:ind w:left="360"/>
+      </w:pPr>
+      <w:r>
+        <w:t xml:space="preserve">Processor: </w:t>
+      </w:r>
+      <w:r>
+        <w:tab/>
+        <w:t>Intel® Core™ i7-2600K CPU @ 3.40GHz 3.40 GHz</w:t>
+      </w:r>
+      <w:r>
+        <w:br/>
+        <w:t>RAM:</w:t>
+      </w:r>
+      <w:r>
+        <w:tab/>
+      </w:r>
+      <w:r>
+        <w:tab/>
+        <w:t>12.0 GB</w:t>
+      </w:r>
+      <w:r>
+        <w:br/>
+        <w:t>System type:</w:t>
+      </w:r>
+      <w:r>
+        <w:tab/>
+        <w:t>64-bit operative system Windows 7 Ultimate</w:t>
+      </w:r>
+    </w:p>
+    <w:p>
+      <w:pPr>
+        <w:pStyle w:val="Overskrift2"/>
+        <w:numPr>
+          <w:ilvl w:val="1"/>
+          <w:numId w:val="1"/>
+        </w:numPr>
+      </w:pPr>
+      <w:bookmarkStart w:id="10" w:name="_Toc443990230"/>
+      <w:bookmarkStart w:id="11" w:name="_Toc444116425"/>
+      <w:bookmarkStart w:id="12" w:name="_Toc444592441"/>
+      <w:r>
+        <w:t>Software constrains</w:t>
+      </w:r>
+      <w:bookmarkEnd w:id="10"/>
+      <w:bookmarkEnd w:id="11"/>
+      <w:bookmarkEnd w:id="12"/>
+    </w:p>
+    <w:p>
+      <w:pPr>
+        <w:ind w:firstLine="360"/>
+      </w:pPr>
+      <w:r>
+        <w:t>The system will run on an Apache Tomcat 8. We will not need</w:t>
+      </w:r>
+    </w:p>
+    <w:p>
+      <w:pPr>
+        <w:pStyle w:val="Listeafsnit"/>
+        <w:numPr>
+          <w:ilvl w:val="0"/>
+          <w:numId w:val="3"/>
+        </w:numPr>
+      </w:pPr>
+      <w:r>
+        <w:t>An application container that supports EJBs.</w:t>
+      </w:r>
+    </w:p>
+    <w:p>
+      <w:pPr>
+        <w:pStyle w:val="Listeafsnit"/>
+        <w:numPr>
+          <w:ilvl w:val="0"/>
+          <w:numId w:val="3"/>
+        </w:numPr>
+      </w:pPr>
+      <w:r>
+        <w:rPr>
+          <w:rFonts w:ascii="Arial" w:hAnsi="Arial" w:cs="Arial"/>
+          <w:color w:val="333333"/>
+          <w:sz w:val="21"/>
+          <w:szCs w:val="21"/>
+          <w:shd w:val="clear" w:color="auto" w:fill="FFFFFF"/>
+        </w:rPr>
+        <w:t>Two-phase commit.</w:t>
+      </w:r>
+    </w:p>
+    <w:p>
+      <w:pPr>
+        <w:ind w:left="360"/>
+      </w:pPr>
+      <w:r>
+        <w:t xml:space="preserve">We will use open-source monitoring tools like </w:t>
+      </w:r>
+      <w:hyperlink r:id="rId9" w:history="1">
+        <w:r>
+          <w:rPr>
+            <w:rStyle w:val="Hyperlink"/>
+          </w:rPr>
+          <w:t>MoSKito</w:t>
+        </w:r>
+      </w:hyperlink>
+      <w:r>
+        <w:t xml:space="preserve"> and/or </w:t>
+      </w:r>
+      <w:hyperlink r:id="rId10" w:history="1">
+        <w:r>
+          <w:rPr>
+            <w:rStyle w:val="Hyperlink"/>
+          </w:rPr>
+          <w:t>Nagios</w:t>
+        </w:r>
+      </w:hyperlink>
+      <w:r>
+        <w:t xml:space="preserve">. Apache Tomcat 8 will therefore be a sufficient choice of an application container. </w:t>
+      </w:r>
+    </w:p>
+    <w:p>
+      <w:pPr>
+        <w:ind w:left="360"/>
+      </w:pPr>
+      <w:r>
+        <w:t xml:space="preserve">Apache Tomcat have a recommended </w:t>
+      </w:r>
+      <w:r>
+        <w:t>upper limit of 500</w:t>
+      </w:r>
+      <w:r>
+        <w:t xml:space="preserve"> simultaneous </w:t>
+      </w:r>
+      <w:r>
+        <w:t>users</w:t>
+      </w:r>
+      <w:r>
+        <w:t>. If we estimate a higher amount of simultaneous users, we need to look at a distributed s</w:t>
+      </w:r>
+      <w:r>
+        <w:t>olution with two</w:t>
+      </w:r>
+      <w:bookmarkStart w:id="13" w:name="_GoBack"/>
+      <w:bookmarkEnd w:id="13"/>
+      <w:r>
+        <w:t xml:space="preserve"> or more servers. </w:t>
+      </w:r>
+    </w:p>
+    <w:p>
+      <w:pPr>
+        <w:pStyle w:val="Overskrift2"/>
+        <w:numPr>
+          <w:ilvl w:val="1"/>
+          <w:numId w:val="1"/>
+        </w:numPr>
+      </w:pPr>
+      <w:bookmarkStart w:id="14" w:name="_Toc444592442"/>
+      <w:r>
+        <w:t>Recourses</w:t>
+      </w:r>
+      <w:bookmarkEnd w:id="14"/>
+    </w:p>
+    <w:p>
+      <w:pPr>
+        <w:ind w:left="360"/>
+      </w:pPr>
+      <w:r>
+        <w:t xml:space="preserve">It is a study project so there is no salary involved. No hardware investment is required. The recourse constrain is therefore man-hours. </w:t>
+      </w:r>
+      <w:r>
+        <w:t>We have five persons available. They are available for 1h/day up until 06/05/16. And they are available 7h/d after that up until delivery day which is 01/06/16</w:t>
+      </w:r>
+      <w:r>
+        <w:t>.</w:t>
+      </w:r>
+      <w:r>
+        <w:t xml:space="preserve"> </w:t>
+      </w:r>
+      <w:r>
+        <w:t xml:space="preserve">That </w:t>
+      </w:r>
+      <w:r>
+        <w:t>gives a budget of 810 man hours</w:t>
+      </w:r>
+      <w:r>
+        <w:t xml:space="preserve"> counting from the start of the project</w:t>
+      </w:r>
+      <w:r>
+        <w:t>.</w:t>
+      </w:r>
+    </w:p>
+    <w:p>
+      <w:pPr>
+        <w:pStyle w:val="Overskrift2"/>
+        <w:numPr>
+          <w:ilvl w:val="1"/>
+          <w:numId w:val="1"/>
+        </w:numPr>
+      </w:pPr>
+      <w:bookmarkStart w:id="15" w:name="_Toc444592443"/>
+      <w:r>
+        <w:t>Security</w:t>
+      </w:r>
+      <w:bookmarkEnd w:id="15"/>
+      <w:r>
+        <w:t xml:space="preserve"> </w:t>
+      </w:r>
+    </w:p>
+    <w:p>
+      <w:pPr>
+        <w:ind w:left="360"/>
+      </w:pPr>
+      <w:r>
+        <w:t xml:space="preserve">There will be no sensitive information or technologies involved in the project. The security level will therefore be low. We will for example use a public repository on GitHub.  </w:t>
+      </w:r>
+    </w:p>
+    <w:p>
+      <w:pPr>
+        <w:pStyle w:val="Overskrift2"/>
+        <w:numPr>
+          <w:ilvl w:val="1"/>
+          <w:numId w:val="1"/>
+        </w:numPr>
+      </w:pPr>
+      <w:bookmarkStart w:id="16" w:name="_Toc444592444"/>
+      <w:r>
+        <w:t>Type of solution</w:t>
+      </w:r>
+      <w:bookmarkEnd w:id="16"/>
+    </w:p>
+    <w:p>
+      <w:pPr>
+        <w:autoSpaceDE w:val="0"/>
+        <w:autoSpaceDN w:val="0"/>
+        <w:adjustRightInd w:val="0"/>
+        <w:spacing w:after="0" w:line="240" w:lineRule="auto"/>
+        <w:ind w:firstLine="360"/>
+        <w:rPr>
+          <w:rFonts w:ascii="NimbusSanL-Regu" w:hAnsi="NimbusSanL-Regu" w:cs="NimbusSanL-Regu"/>
+          <w:sz w:val="24"/>
+          <w:szCs w:val="24"/>
+        </w:rPr>
+      </w:pPr>
+      <w:r>
+        <w:rPr>
+          <w:rFonts w:ascii="NimbusSanL-Regu" w:hAnsi="NimbusSanL-Regu" w:cs="NimbusSanL-Regu"/>
+          <w:sz w:val="24"/>
+          <w:szCs w:val="24"/>
+        </w:rPr>
+        <w:t xml:space="preserve">We are going to design from scratch and use company staff. </w:t>
+      </w:r>
+    </w:p>
     <w:p>
       <w:pPr>
         <w:pStyle w:val="Overskrift1"/>
@@ -2791,299 +3380,49 @@
           <w:numId w:val="1"/>
         </w:numPr>
       </w:pPr>
-      <w:bookmarkStart w:id="8" w:name="_Toc444073247"/>
-      <w:r>
-        <w:t>Type of solution</w:t>
-      </w:r>
-      <w:bookmarkEnd w:id="8"/>
+      <w:bookmarkStart w:id="17" w:name="_Toc444592445"/>
+      <w:r>
+        <w:t>Project</w:t>
+      </w:r>
+      <w:r>
+        <w:t xml:space="preserve"> Approach</w:t>
+      </w:r>
+      <w:bookmarkEnd w:id="17"/>
     </w:p>
     <w:p>
       <w:pPr>
-        <w:autoSpaceDE w:val="0"/>
-        <w:autoSpaceDN w:val="0"/>
-        <w:adjustRightInd w:val="0"/>
-        <w:spacing w:after="0" w:line="240" w:lineRule="auto"/>
         <w:ind w:left="360"/>
-        <w:rPr>
-          <w:rFonts w:ascii="NimbusSanL-Regu" w:hAnsi="NimbusSanL-Regu" w:cs="NimbusSanL-Regu"/>
-          <w:color w:val="FF0000"/>
-          <w:sz w:val="24"/>
-          <w:szCs w:val="24"/>
-          <w:lang w:val="sv-SE"/>
-        </w:rPr>
-      </w:pPr>
-      <w:r>
-        <w:rPr>
-          <w:rFonts w:ascii="NimbusSanL-Regu" w:hAnsi="NimbusSanL-Regu" w:cs="NimbusSanL-Regu"/>
-          <w:color w:val="FF0000"/>
-          <w:sz w:val="24"/>
-          <w:szCs w:val="24"/>
-          <w:lang w:val="sv-SE"/>
-        </w:rPr>
-        <w:t>[For example:</w:t>
+      </w:pPr>
+      <w:r>
+        <w:t>We are going to manage the</w:t>
+      </w:r>
+      <w:r>
+        <w:t xml:space="preserve"> project according to Prince2 m</w:t>
+      </w:r>
+      <w:r>
+        <w:t>ethodology</w:t>
+      </w:r>
+      <w:r>
+        <w:t xml:space="preserve"> and develop according to Scrum methodology</w:t>
+      </w:r>
+      <w:r>
+        <w:t>.</w:t>
+      </w:r>
+      <w:r>
+        <w:t xml:space="preserve"> </w:t>
+      </w:r>
+      <w:r>
+        <w:t xml:space="preserve"> </w:t>
       </w:r>
     </w:p>
     <w:p>
       <w:pPr>
-        <w:pStyle w:val="Listeafsnit"/>
-        <w:autoSpaceDE w:val="0"/>
-        <w:autoSpaceDN w:val="0"/>
-        <w:adjustRightInd w:val="0"/>
-        <w:spacing w:after="0" w:line="240" w:lineRule="auto"/>
-        <w:rPr>
-          <w:rFonts w:ascii="NimbusSanL-Regu" w:hAnsi="NimbusSanL-Regu" w:cs="NimbusSanL-Regu"/>
-          <w:color w:val="FF0000"/>
-          <w:sz w:val="24"/>
-          <w:szCs w:val="24"/>
-          <w:lang w:val="sv-SE"/>
-        </w:rPr>
-      </w:pPr>
-      <w:r>
-        <w:rPr>
-          <w:rFonts w:ascii="NimbusSanL-Regu" w:hAnsi="NimbusSanL-Regu" w:cs="NimbusSanL-Regu"/>
-          <w:color w:val="FF0000"/>
-          <w:sz w:val="24"/>
-          <w:szCs w:val="24"/>
-          <w:lang w:val="sv-SE"/>
-        </w:rPr>
-        <w:t>• bespoke</w:t>
-      </w:r>
-    </w:p>
-    <w:p>
-      <w:pPr>
-        <w:pStyle w:val="Listeafsnit"/>
-        <w:autoSpaceDE w:val="0"/>
-        <w:autoSpaceDN w:val="0"/>
-        <w:adjustRightInd w:val="0"/>
-        <w:spacing w:after="0" w:line="240" w:lineRule="auto"/>
-        <w:rPr>
-          <w:rFonts w:ascii="NimbusSanL-Regu" w:hAnsi="NimbusSanL-Regu" w:cs="NimbusSanL-Regu"/>
-          <w:color w:val="FF0000"/>
-          <w:sz w:val="24"/>
-          <w:szCs w:val="24"/>
-          <w:lang w:val="sv-SE"/>
-        </w:rPr>
-      </w:pPr>
-      <w:r>
-        <w:rPr>
-          <w:rFonts w:ascii="NimbusSanL-Regu" w:hAnsi="NimbusSanL-Regu" w:cs="NimbusSanL-Regu"/>
-          <w:color w:val="FF0000"/>
-          <w:sz w:val="24"/>
-          <w:szCs w:val="24"/>
-          <w:lang w:val="sv-SE"/>
-        </w:rPr>
-        <w:t>• contracted out</w:t>
-      </w:r>
-    </w:p>
-    <w:p>
-      <w:pPr>
-        <w:pStyle w:val="Listeafsnit"/>
-        <w:autoSpaceDE w:val="0"/>
-        <w:autoSpaceDN w:val="0"/>
-        <w:adjustRightInd w:val="0"/>
-        <w:spacing w:after="0" w:line="240" w:lineRule="auto"/>
-        <w:rPr>
-          <w:rFonts w:ascii="NimbusSanL-Regu" w:hAnsi="NimbusSanL-Regu" w:cs="NimbusSanL-Regu"/>
-          <w:color w:val="FF0000"/>
-          <w:sz w:val="24"/>
-          <w:szCs w:val="24"/>
-          <w:lang w:val="sv-SE"/>
-        </w:rPr>
-      </w:pPr>
-      <w:r>
-        <w:rPr>
-          <w:rFonts w:ascii="NimbusSanL-Regu" w:hAnsi="NimbusSanL-Regu" w:cs="NimbusSanL-Regu"/>
-          <w:color w:val="FF0000"/>
-          <w:sz w:val="24"/>
-          <w:szCs w:val="24"/>
-          <w:lang w:val="sv-SE"/>
-        </w:rPr>
-        <w:t>• current product modified</w:t>
-      </w:r>
-    </w:p>
-    <w:p>
-      <w:pPr>
-        <w:pStyle w:val="Listeafsnit"/>
-        <w:autoSpaceDE w:val="0"/>
-        <w:autoSpaceDN w:val="0"/>
-        <w:adjustRightInd w:val="0"/>
-        <w:spacing w:after="0" w:line="240" w:lineRule="auto"/>
-        <w:rPr>
-          <w:rFonts w:ascii="NimbusSanL-Regu" w:hAnsi="NimbusSanL-Regu" w:cs="NimbusSanL-Regu"/>
-          <w:color w:val="FF0000"/>
-          <w:sz w:val="24"/>
-          <w:szCs w:val="24"/>
-          <w:lang w:val="sv-SE"/>
-        </w:rPr>
-      </w:pPr>
-      <w:r>
-        <w:rPr>
-          <w:rFonts w:ascii="NimbusSanL-Regu" w:hAnsi="NimbusSanL-Regu" w:cs="NimbusSanL-Regu"/>
-          <w:color w:val="FF0000"/>
-          <w:sz w:val="24"/>
-          <w:szCs w:val="24"/>
-          <w:lang w:val="sv-SE"/>
-        </w:rPr>
-        <w:t>• design from scratch</w:t>
-      </w:r>
-    </w:p>
-    <w:p>
-      <w:pPr>
-        <w:pStyle w:val="Listeafsnit"/>
-        <w:autoSpaceDE w:val="0"/>
-        <w:autoSpaceDN w:val="0"/>
-        <w:adjustRightInd w:val="0"/>
-        <w:spacing w:after="0" w:line="240" w:lineRule="auto"/>
-        <w:rPr>
-          <w:rFonts w:ascii="NimbusSanL-Regu" w:hAnsi="NimbusSanL-Regu" w:cs="NimbusSanL-Regu"/>
-          <w:color w:val="FF0000"/>
-          <w:sz w:val="24"/>
-          <w:szCs w:val="24"/>
-          <w:lang w:val="sv-SE"/>
-        </w:rPr>
-      </w:pPr>
-      <w:r>
-        <w:rPr>
-          <w:rFonts w:ascii="NimbusSanL-Regu" w:hAnsi="NimbusSanL-Regu" w:cs="NimbusSanL-Regu"/>
-          <w:color w:val="FF0000"/>
-          <w:sz w:val="24"/>
-          <w:szCs w:val="24"/>
-          <w:lang w:val="sv-SE"/>
-        </w:rPr>
-        <w:t>• use company staff</w:t>
-      </w:r>
-    </w:p>
-    <w:p>
-      <w:pPr>
-        <w:pStyle w:val="Listeafsnit"/>
-        <w:autoSpaceDE w:val="0"/>
-        <w:autoSpaceDN w:val="0"/>
-        <w:adjustRightInd w:val="0"/>
-        <w:spacing w:after="0" w:line="240" w:lineRule="auto"/>
-        <w:rPr>
-          <w:rFonts w:ascii="NimbusSanL-Regu" w:hAnsi="NimbusSanL-Regu" w:cs="NimbusSanL-Regu"/>
-          <w:color w:val="FF0000"/>
-          <w:sz w:val="24"/>
-          <w:szCs w:val="24"/>
-          <w:lang w:val="sv-SE"/>
-        </w:rPr>
-      </w:pPr>
-      <w:r>
-        <w:rPr>
-          <w:rFonts w:ascii="NimbusSanL-Regu" w:hAnsi="NimbusSanL-Regu" w:cs="NimbusSanL-Regu"/>
-          <w:color w:val="FF0000"/>
-          <w:sz w:val="24"/>
-          <w:szCs w:val="24"/>
-          <w:lang w:val="sv-SE"/>
-        </w:rPr>
-        <w:t>• hire in contract staff</w:t>
-      </w:r>
-    </w:p>
-    <w:p>
-      <w:pPr>
-        <w:pStyle w:val="Listeafsnit"/>
-        <w:autoSpaceDE w:val="0"/>
-        <w:autoSpaceDN w:val="0"/>
-        <w:adjustRightInd w:val="0"/>
-        <w:spacing w:after="0" w:line="240" w:lineRule="auto"/>
-        <w:rPr>
-          <w:rFonts w:ascii="NimbusSanL-Regu" w:hAnsi="NimbusSanL-Regu" w:cs="NimbusSanL-Regu"/>
-          <w:color w:val="FF0000"/>
-          <w:sz w:val="24"/>
-          <w:szCs w:val="24"/>
-          <w:lang w:val="sv-SE"/>
-        </w:rPr>
-      </w:pPr>
-      <w:r>
-        <w:rPr>
-          <w:rFonts w:ascii="NimbusSanL-Regu" w:hAnsi="NimbusSanL-Regu" w:cs="NimbusSanL-Regu"/>
-          <w:color w:val="FF0000"/>
-          <w:sz w:val="24"/>
-          <w:szCs w:val="24"/>
-          <w:lang w:val="sv-SE"/>
-        </w:rPr>
-        <w:t>• buy a readymade</w:t>
-      </w:r>
-      <w:r>
-        <w:rPr>
-          <w:rFonts w:ascii="NimbusSanL-Regu" w:hAnsi="NimbusSanL-Regu" w:cs="NimbusSanL-Regu"/>
-          <w:color w:val="FF0000"/>
-          <w:sz w:val="24"/>
-          <w:szCs w:val="24"/>
-          <w:lang w:val="sv-SE"/>
-        </w:rPr>
-        <w:t xml:space="preserve"> </w:t>
-      </w:r>
-      <w:r>
-        <w:rPr>
-          <w:rFonts w:ascii="NimbusSanL-Regu" w:hAnsi="NimbusSanL-Regu" w:cs="NimbusSanL-Regu"/>
-          <w:color w:val="FF0000"/>
-          <w:sz w:val="24"/>
-          <w:szCs w:val="24"/>
-          <w:lang w:val="sv-SE"/>
-        </w:rPr>
-        <w:t>solution]</w:t>
-      </w:r>
-    </w:p>
-    <w:p>
-      <w:pPr>
-        <w:autoSpaceDE w:val="0"/>
-        <w:autoSpaceDN w:val="0"/>
-        <w:adjustRightInd w:val="0"/>
-        <w:spacing w:after="0" w:line="240" w:lineRule="auto"/>
-        <w:rPr>
-          <w:rFonts w:ascii="NimbusSanL-Regu" w:hAnsi="NimbusSanL-Regu" w:cs="NimbusSanL-Regu"/>
-          <w:color w:val="FF0000"/>
-          <w:sz w:val="24"/>
-          <w:szCs w:val="24"/>
-          <w:lang w:val="sv-SE"/>
-        </w:rPr>
-      </w:pPr>
-    </w:p>
-    <w:p>
-      <w:pPr>
-        <w:pStyle w:val="Overskrift1"/>
-        <w:numPr>
-          <w:ilvl w:val="0"/>
-          <w:numId w:val="1"/>
-        </w:numPr>
-        <w:rPr>
-          <w:lang w:val="sv-SE"/>
-        </w:rPr>
-      </w:pPr>
-      <w:bookmarkStart w:id="9" w:name="_Toc444073248"/>
-      <w:r>
-        <w:rPr>
-          <w:lang w:val="sv-SE"/>
-        </w:rPr>
-        <w:t>Reason for the Approach</w:t>
-      </w:r>
-      <w:bookmarkEnd w:id="9"/>
-    </w:p>
-    <w:p>
-      <w:pPr>
-        <w:rPr>
-          <w:lang w:val="sv-SE"/>
-        </w:rPr>
-      </w:pPr>
-    </w:p>
-    <w:p>
-      <w:pPr>
-        <w:ind w:firstLine="360"/>
-      </w:pPr>
-      <w:r>
-        <w:rPr>
-          <w:rFonts w:ascii="NimbusSanL-Regu" w:hAnsi="NimbusSanL-Regu" w:cs="NimbusSanL-Regu"/>
-          <w:color w:val="FF0000"/>
-          <w:sz w:val="24"/>
-          <w:szCs w:val="24"/>
-        </w:rPr>
-        <w:t>[e.g. part of programme approach]</w:t>
-      </w:r>
+        <w:ind w:left="360"/>
+      </w:pPr>
     </w:p>
     <w:sectPr>
-      <w:headerReference w:type="default" r:id="rId9"/>
-      <w:footerReference w:type="default" r:id="rId10"/>
+      <w:headerReference w:type="default" r:id="rId11"/>
+      <w:footerReference w:type="default" r:id="rId12"/>
       <w:pgSz w:w="12240" w:h="15840"/>
       <w:pgMar w:top="1440" w:right="1440" w:bottom="1440" w:left="1440" w:header="708" w:footer="708" w:gutter="0"/>
       <w:pgNumType w:start="0"/>
@@ -3278,7 +3617,32 @@
       <w:rPr>
         <w:lang w:val="da-DK"/>
       </w:rPr>
-      <w:t>24-02-2016</w:t>
+      <w:fldChar w:fldCharType="begin"/>
+    </w:r>
+    <w:r>
+      <w:rPr>
+        <w:lang w:val="da-DK"/>
+      </w:rPr>
+      <w:instrText xml:space="preserve"> TIME \@ "dd-MM-yyyy" </w:instrText>
+    </w:r>
+    <w:r>
+      <w:rPr>
+        <w:lang w:val="da-DK"/>
+      </w:rPr>
+      <w:fldChar w:fldCharType="separate"/>
+    </w:r>
+    <w:r>
+      <w:rPr>
+        <w:noProof/>
+        <w:lang w:val="da-DK"/>
+      </w:rPr>
+      <w:t>01-03-2016</w:t>
+    </w:r>
+    <w:r>
+      <w:rPr>
+        <w:lang w:val="da-DK"/>
+      </w:rPr>
+      <w:fldChar w:fldCharType="end"/>
     </w:r>
   </w:p>
 </w:hdr>
@@ -3490,11 +3854,364 @@
       </w:rPr>
     </w:lvl>
   </w:abstractNum>
+  <w:abstractNum w:abstractNumId="2" w15:restartNumberingAfterBreak="0">
+    <w:nsid w:val="3D800DC4"/>
+    <w:multiLevelType w:val="multilevel"/>
+    <w:tmpl w:val="80560208"/>
+    <w:lvl w:ilvl="0">
+      <w:start w:val="1"/>
+      <w:numFmt w:val="decimal"/>
+      <w:lvlText w:val="%1."/>
+      <w:lvlJc w:val="left"/>
+      <w:pPr>
+        <w:ind w:left="720" w:hanging="360"/>
+      </w:pPr>
+    </w:lvl>
+    <w:lvl w:ilvl="1">
+      <w:start w:val="2"/>
+      <w:numFmt w:val="decimal"/>
+      <w:isLgl/>
+      <w:lvlText w:val="%1.%2"/>
+      <w:lvlJc w:val="left"/>
+      <w:pPr>
+        <w:ind w:left="750" w:hanging="390"/>
+      </w:pPr>
+      <w:rPr>
+        <w:rFonts w:hint="default"/>
+      </w:rPr>
+    </w:lvl>
+    <w:lvl w:ilvl="2">
+      <w:start w:val="1"/>
+      <w:numFmt w:val="decimal"/>
+      <w:isLgl/>
+      <w:lvlText w:val="%1.%2.%3"/>
+      <w:lvlJc w:val="left"/>
+      <w:pPr>
+        <w:ind w:left="1080" w:hanging="720"/>
+      </w:pPr>
+      <w:rPr>
+        <w:rFonts w:hint="default"/>
+      </w:rPr>
+    </w:lvl>
+    <w:lvl w:ilvl="3">
+      <w:start w:val="1"/>
+      <w:numFmt w:val="decimal"/>
+      <w:isLgl/>
+      <w:lvlText w:val="%1.%2.%3.%4"/>
+      <w:lvlJc w:val="left"/>
+      <w:pPr>
+        <w:ind w:left="1080" w:hanging="720"/>
+      </w:pPr>
+      <w:rPr>
+        <w:rFonts w:hint="default"/>
+      </w:rPr>
+    </w:lvl>
+    <w:lvl w:ilvl="4">
+      <w:start w:val="1"/>
+      <w:numFmt w:val="decimal"/>
+      <w:isLgl/>
+      <w:lvlText w:val="%1.%2.%3.%4.%5"/>
+      <w:lvlJc w:val="left"/>
+      <w:pPr>
+        <w:ind w:left="1440" w:hanging="1080"/>
+      </w:pPr>
+      <w:rPr>
+        <w:rFonts w:hint="default"/>
+      </w:rPr>
+    </w:lvl>
+    <w:lvl w:ilvl="5">
+      <w:start w:val="1"/>
+      <w:numFmt w:val="decimal"/>
+      <w:isLgl/>
+      <w:lvlText w:val="%1.%2.%3.%4.%5.%6"/>
+      <w:lvlJc w:val="left"/>
+      <w:pPr>
+        <w:ind w:left="1440" w:hanging="1080"/>
+      </w:pPr>
+      <w:rPr>
+        <w:rFonts w:hint="default"/>
+      </w:rPr>
+    </w:lvl>
+    <w:lvl w:ilvl="6">
+      <w:start w:val="1"/>
+      <w:numFmt w:val="decimal"/>
+      <w:isLgl/>
+      <w:lvlText w:val="%1.%2.%3.%4.%5.%6.%7"/>
+      <w:lvlJc w:val="left"/>
+      <w:pPr>
+        <w:ind w:left="1800" w:hanging="1440"/>
+      </w:pPr>
+      <w:rPr>
+        <w:rFonts w:hint="default"/>
+      </w:rPr>
+    </w:lvl>
+    <w:lvl w:ilvl="7">
+      <w:start w:val="1"/>
+      <w:numFmt w:val="decimal"/>
+      <w:isLgl/>
+      <w:lvlText w:val="%1.%2.%3.%4.%5.%6.%7.%8"/>
+      <w:lvlJc w:val="left"/>
+      <w:pPr>
+        <w:ind w:left="1800" w:hanging="1440"/>
+      </w:pPr>
+      <w:rPr>
+        <w:rFonts w:hint="default"/>
+      </w:rPr>
+    </w:lvl>
+    <w:lvl w:ilvl="8">
+      <w:start w:val="1"/>
+      <w:numFmt w:val="decimal"/>
+      <w:isLgl/>
+      <w:lvlText w:val="%1.%2.%3.%4.%5.%6.%7.%8.%9"/>
+      <w:lvlJc w:val="left"/>
+      <w:pPr>
+        <w:ind w:left="1800" w:hanging="1440"/>
+      </w:pPr>
+      <w:rPr>
+        <w:rFonts w:hint="default"/>
+      </w:rPr>
+    </w:lvl>
+  </w:abstractNum>
+  <w:abstractNum w:abstractNumId="3" w15:restartNumberingAfterBreak="0">
+    <w:nsid w:val="4C0C2060"/>
+    <w:multiLevelType w:val="hybridMultilevel"/>
+    <w:tmpl w:val="827403AC"/>
+    <w:lvl w:ilvl="0" w:tplc="041D0001">
+      <w:start w:val="1"/>
+      <w:numFmt w:val="bullet"/>
+      <w:lvlText w:val=""/>
+      <w:lvlJc w:val="left"/>
+      <w:pPr>
+        <w:ind w:left="1080" w:hanging="360"/>
+      </w:pPr>
+      <w:rPr>
+        <w:rFonts w:ascii="Symbol" w:hAnsi="Symbol" w:hint="default"/>
+      </w:rPr>
+    </w:lvl>
+    <w:lvl w:ilvl="1" w:tplc="041D0003" w:tentative="1">
+      <w:start w:val="1"/>
+      <w:numFmt w:val="bullet"/>
+      <w:lvlText w:val="o"/>
+      <w:lvlJc w:val="left"/>
+      <w:pPr>
+        <w:ind w:left="1800" w:hanging="360"/>
+      </w:pPr>
+      <w:rPr>
+        <w:rFonts w:ascii="Courier New" w:hAnsi="Courier New" w:cs="Courier New" w:hint="default"/>
+      </w:rPr>
+    </w:lvl>
+    <w:lvl w:ilvl="2" w:tplc="041D0005" w:tentative="1">
+      <w:start w:val="1"/>
+      <w:numFmt w:val="bullet"/>
+      <w:lvlText w:val=""/>
+      <w:lvlJc w:val="left"/>
+      <w:pPr>
+        <w:ind w:left="2520" w:hanging="360"/>
+      </w:pPr>
+      <w:rPr>
+        <w:rFonts w:ascii="Wingdings" w:hAnsi="Wingdings" w:hint="default"/>
+      </w:rPr>
+    </w:lvl>
+    <w:lvl w:ilvl="3" w:tplc="041D0001" w:tentative="1">
+      <w:start w:val="1"/>
+      <w:numFmt w:val="bullet"/>
+      <w:lvlText w:val=""/>
+      <w:lvlJc w:val="left"/>
+      <w:pPr>
+        <w:ind w:left="3240" w:hanging="360"/>
+      </w:pPr>
+      <w:rPr>
+        <w:rFonts w:ascii="Symbol" w:hAnsi="Symbol" w:hint="default"/>
+      </w:rPr>
+    </w:lvl>
+    <w:lvl w:ilvl="4" w:tplc="041D0003" w:tentative="1">
+      <w:start w:val="1"/>
+      <w:numFmt w:val="bullet"/>
+      <w:lvlText w:val="o"/>
+      <w:lvlJc w:val="left"/>
+      <w:pPr>
+        <w:ind w:left="3960" w:hanging="360"/>
+      </w:pPr>
+      <w:rPr>
+        <w:rFonts w:ascii="Courier New" w:hAnsi="Courier New" w:cs="Courier New" w:hint="default"/>
+      </w:rPr>
+    </w:lvl>
+    <w:lvl w:ilvl="5" w:tplc="041D0005" w:tentative="1">
+      <w:start w:val="1"/>
+      <w:numFmt w:val="bullet"/>
+      <w:lvlText w:val=""/>
+      <w:lvlJc w:val="left"/>
+      <w:pPr>
+        <w:ind w:left="4680" w:hanging="360"/>
+      </w:pPr>
+      <w:rPr>
+        <w:rFonts w:ascii="Wingdings" w:hAnsi="Wingdings" w:hint="default"/>
+      </w:rPr>
+    </w:lvl>
+    <w:lvl w:ilvl="6" w:tplc="041D0001" w:tentative="1">
+      <w:start w:val="1"/>
+      <w:numFmt w:val="bullet"/>
+      <w:lvlText w:val=""/>
+      <w:lvlJc w:val="left"/>
+      <w:pPr>
+        <w:ind w:left="5400" w:hanging="360"/>
+      </w:pPr>
+      <w:rPr>
+        <w:rFonts w:ascii="Symbol" w:hAnsi="Symbol" w:hint="default"/>
+      </w:rPr>
+    </w:lvl>
+    <w:lvl w:ilvl="7" w:tplc="041D0003" w:tentative="1">
+      <w:start w:val="1"/>
+      <w:numFmt w:val="bullet"/>
+      <w:lvlText w:val="o"/>
+      <w:lvlJc w:val="left"/>
+      <w:pPr>
+        <w:ind w:left="6120" w:hanging="360"/>
+      </w:pPr>
+      <w:rPr>
+        <w:rFonts w:ascii="Courier New" w:hAnsi="Courier New" w:cs="Courier New" w:hint="default"/>
+      </w:rPr>
+    </w:lvl>
+    <w:lvl w:ilvl="8" w:tplc="041D0005" w:tentative="1">
+      <w:start w:val="1"/>
+      <w:numFmt w:val="bullet"/>
+      <w:lvlText w:val=""/>
+      <w:lvlJc w:val="left"/>
+      <w:pPr>
+        <w:ind w:left="6840" w:hanging="360"/>
+      </w:pPr>
+      <w:rPr>
+        <w:rFonts w:ascii="Wingdings" w:hAnsi="Wingdings" w:hint="default"/>
+      </w:rPr>
+    </w:lvl>
+  </w:abstractNum>
+  <w:abstractNum w:abstractNumId="4" w15:restartNumberingAfterBreak="0">
+    <w:nsid w:val="75E651F6"/>
+    <w:multiLevelType w:val="hybridMultilevel"/>
+    <w:tmpl w:val="3CA04830"/>
+    <w:lvl w:ilvl="0" w:tplc="041D0001">
+      <w:start w:val="1"/>
+      <w:numFmt w:val="bullet"/>
+      <w:lvlText w:val=""/>
+      <w:lvlJc w:val="left"/>
+      <w:pPr>
+        <w:ind w:left="1080" w:hanging="360"/>
+      </w:pPr>
+      <w:rPr>
+        <w:rFonts w:ascii="Symbol" w:hAnsi="Symbol" w:hint="default"/>
+      </w:rPr>
+    </w:lvl>
+    <w:lvl w:ilvl="1" w:tplc="041D0003">
+      <w:start w:val="1"/>
+      <w:numFmt w:val="bullet"/>
+      <w:lvlText w:val="o"/>
+      <w:lvlJc w:val="left"/>
+      <w:pPr>
+        <w:ind w:left="1800" w:hanging="360"/>
+      </w:pPr>
+      <w:rPr>
+        <w:rFonts w:ascii="Courier New" w:hAnsi="Courier New" w:cs="Courier New" w:hint="default"/>
+      </w:rPr>
+    </w:lvl>
+    <w:lvl w:ilvl="2" w:tplc="041D0005">
+      <w:start w:val="1"/>
+      <w:numFmt w:val="bullet"/>
+      <w:lvlText w:val=""/>
+      <w:lvlJc w:val="left"/>
+      <w:pPr>
+        <w:ind w:left="2520" w:hanging="360"/>
+      </w:pPr>
+      <w:rPr>
+        <w:rFonts w:ascii="Wingdings" w:hAnsi="Wingdings" w:hint="default"/>
+      </w:rPr>
+    </w:lvl>
+    <w:lvl w:ilvl="3" w:tplc="041D0001">
+      <w:start w:val="1"/>
+      <w:numFmt w:val="bullet"/>
+      <w:lvlText w:val=""/>
+      <w:lvlJc w:val="left"/>
+      <w:pPr>
+        <w:ind w:left="3240" w:hanging="360"/>
+      </w:pPr>
+      <w:rPr>
+        <w:rFonts w:ascii="Symbol" w:hAnsi="Symbol" w:hint="default"/>
+      </w:rPr>
+    </w:lvl>
+    <w:lvl w:ilvl="4" w:tplc="041D0003">
+      <w:start w:val="1"/>
+      <w:numFmt w:val="bullet"/>
+      <w:lvlText w:val="o"/>
+      <w:lvlJc w:val="left"/>
+      <w:pPr>
+        <w:ind w:left="3960" w:hanging="360"/>
+      </w:pPr>
+      <w:rPr>
+        <w:rFonts w:ascii="Courier New" w:hAnsi="Courier New" w:cs="Courier New" w:hint="default"/>
+      </w:rPr>
+    </w:lvl>
+    <w:lvl w:ilvl="5" w:tplc="041D0005">
+      <w:start w:val="1"/>
+      <w:numFmt w:val="bullet"/>
+      <w:lvlText w:val=""/>
+      <w:lvlJc w:val="left"/>
+      <w:pPr>
+        <w:ind w:left="4680" w:hanging="360"/>
+      </w:pPr>
+      <w:rPr>
+        <w:rFonts w:ascii="Wingdings" w:hAnsi="Wingdings" w:hint="default"/>
+      </w:rPr>
+    </w:lvl>
+    <w:lvl w:ilvl="6" w:tplc="041D0001">
+      <w:start w:val="1"/>
+      <w:numFmt w:val="bullet"/>
+      <w:lvlText w:val=""/>
+      <w:lvlJc w:val="left"/>
+      <w:pPr>
+        <w:ind w:left="5400" w:hanging="360"/>
+      </w:pPr>
+      <w:rPr>
+        <w:rFonts w:ascii="Symbol" w:hAnsi="Symbol" w:hint="default"/>
+      </w:rPr>
+    </w:lvl>
+    <w:lvl w:ilvl="7" w:tplc="041D0003">
+      <w:start w:val="1"/>
+      <w:numFmt w:val="bullet"/>
+      <w:lvlText w:val="o"/>
+      <w:lvlJc w:val="left"/>
+      <w:pPr>
+        <w:ind w:left="6120" w:hanging="360"/>
+      </w:pPr>
+      <w:rPr>
+        <w:rFonts w:ascii="Courier New" w:hAnsi="Courier New" w:cs="Courier New" w:hint="default"/>
+      </w:rPr>
+    </w:lvl>
+    <w:lvl w:ilvl="8" w:tplc="041D0005">
+      <w:start w:val="1"/>
+      <w:numFmt w:val="bullet"/>
+      <w:lvlText w:val=""/>
+      <w:lvlJc w:val="left"/>
+      <w:pPr>
+        <w:ind w:left="6840" w:hanging="360"/>
+      </w:pPr>
+      <w:rPr>
+        <w:rFonts w:ascii="Wingdings" w:hAnsi="Wingdings" w:hint="default"/>
+      </w:rPr>
+    </w:lvl>
+  </w:abstractNum>
   <w:num w:numId="1">
     <w:abstractNumId w:val="1"/>
   </w:num>
   <w:num w:numId="2">
     <w:abstractNumId w:val="0"/>
+  </w:num>
+  <w:num w:numId="3">
+    <w:abstractNumId w:val="4"/>
+  </w:num>
+  <w:num w:numId="4">
+    <w:abstractNumId w:val="2"/>
+  </w:num>
+  <w:num w:numId="5">
+    <w:abstractNumId w:val="3"/>
   </w:num>
 </w:numbering>
 </file>
@@ -3622,6 +4339,7 @@
     <w:lsdException w:name="HTML Sample" w:semiHidden="1" w:unhideWhenUsed="1"/>
     <w:lsdException w:name="HTML Typewriter" w:semiHidden="1" w:unhideWhenUsed="1"/>
     <w:lsdException w:name="HTML Variable" w:semiHidden="1" w:unhideWhenUsed="1"/>
+    <w:lsdException w:name="Normal Table" w:semiHidden="1" w:unhideWhenUsed="1"/>
     <w:lsdException w:name="annotation subject" w:semiHidden="1" w:unhideWhenUsed="1"/>
     <w:lsdException w:name="No List" w:semiHidden="1" w:unhideWhenUsed="1"/>
     <w:lsdException w:name="Outline List 1" w:semiHidden="1" w:unhideWhenUsed="1"/>
@@ -3668,8 +4386,10 @@
     <w:lsdException w:name="Table Subtle 2" w:semiHidden="1" w:unhideWhenUsed="1"/>
     <w:lsdException w:name="Table Web 1" w:semiHidden="1" w:unhideWhenUsed="1"/>
     <w:lsdException w:name="Table Web 2" w:semiHidden="1" w:unhideWhenUsed="1"/>
+    <w:lsdException w:name="Table Web 3" w:semiHidden="1" w:unhideWhenUsed="1"/>
     <w:lsdException w:name="Balloon Text" w:semiHidden="1" w:unhideWhenUsed="1"/>
     <w:lsdException w:name="Table Grid" w:uiPriority="39"/>
+    <w:lsdException w:name="Table Theme" w:semiHidden="1" w:unhideWhenUsed="1"/>
     <w:lsdException w:name="Placeholder Text" w:semiHidden="1"/>
     <w:lsdException w:name="No Spacing" w:uiPriority="1" w:qFormat="1"/>
     <w:lsdException w:name="Light Shading" w:uiPriority="60"/>
@@ -4340,524 +5060,6 @@
 </w:styles>
 </file>
 
-<file path=word/glossary/document.xml><?xml version="1.0" encoding="utf-8"?>
-<w:glossaryDocument xmlns:wpc="http://schemas.microsoft.com/office/word/2010/wordprocessingCanvas" xmlns:cx="http://schemas.microsoft.com/office/drawing/2014/chartex" xmlns:cx1="http://schemas.microsoft.com/office/drawing/2015/9/8/chartex" xmlns:cx2="http://schemas.microsoft.com/office/drawing/2015/10/21/chartex" xmlns:mc="http://schemas.openxmlformats.org/markup-compatibility/2006" xmlns:o="urn:schemas-microsoft-com:office:office" xmlns:r="http://schemas.openxmlformats.org/officeDocument/2006/relationships" xmlns:m="http://schemas.openxmlformats.org/officeDocument/2006/math" xmlns:v="urn:schemas-microsoft-com:vml" xmlns:wp14="http://schemas.microsoft.com/office/word/2010/wordprocessingDrawing" xmlns:wp="http://schemas.openxmlformats.org/drawingml/2006/wordprocessingDrawing" xmlns:w10="urn:schemas-microsoft-com:office:word" xmlns:w="http://schemas.openxmlformats.org/wordprocessingml/2006/main" xmlns:w14="http://schemas.microsoft.com/office/word/2010/wordml" xmlns:w15="http://schemas.microsoft.com/office/word/2012/wordml" xmlns:w16se="http://schemas.microsoft.com/office/word/2015/wordml/symex" xmlns:wpg="http://schemas.microsoft.com/office/word/2010/wordprocessingGroup" xmlns:wpi="http://schemas.microsoft.com/office/word/2010/wordprocessingInk" xmlns:wne="http://schemas.microsoft.com/office/word/2006/wordml" xmlns:wps="http://schemas.microsoft.com/office/word/2010/wordprocessingShape" mc:Ignorable="w14 w15 w16se wp14"/>
-</file>
-
-<file path=word/glossary/fontTable.xml><?xml version="1.0" encoding="utf-8"?>
-<w:fonts xmlns:mc="http://schemas.openxmlformats.org/markup-compatibility/2006" xmlns:r="http://schemas.openxmlformats.org/officeDocument/2006/relationships" xmlns:w="http://schemas.openxmlformats.org/wordprocessingml/2006/main" xmlns:w14="http://schemas.microsoft.com/office/word/2010/wordml" xmlns:w15="http://schemas.microsoft.com/office/word/2012/wordml" xmlns:w16se="http://schemas.microsoft.com/office/word/2015/wordml/symex" mc:Ignorable="w14 w15 w16se">
-  <w:font w:name="Times New Roman">
-    <w:panose1 w:val="02020603050405020304"/>
-    <w:charset w:val="00"/>
-    <w:family w:val="roman"/>
-    <w:pitch w:val="variable"/>
-    <w:sig w:usb0="E0002AFF" w:usb1="C0007843" w:usb2="00000009" w:usb3="00000000" w:csb0="000001FF" w:csb1="00000000"/>
-  </w:font>
-  <w:font w:name="Calibri">
-    <w:panose1 w:val="020F0502020204030204"/>
-    <w:charset w:val="00"/>
-    <w:family w:val="swiss"/>
-    <w:pitch w:val="variable"/>
-    <w:sig w:usb0="A00002EF" w:usb1="4000207B" w:usb2="00000000" w:usb3="00000000" w:csb0="0000009F" w:csb1="00000000"/>
-  </w:font>
-  <w:font w:name="Calibri Light">
-    <w:panose1 w:val="020F0302020204030204"/>
-    <w:charset w:val="00"/>
-    <w:family w:val="swiss"/>
-    <w:pitch w:val="variable"/>
-    <w:sig w:usb0="A00002EF" w:usb1="4000207B" w:usb2="00000000" w:usb3="00000000" w:csb0="0000009F" w:csb1="00000000"/>
-  </w:font>
-  <w:font w:name="NimbusSanL-Regu">
-    <w:panose1 w:val="00000000000000000000"/>
-    <w:charset w:val="00"/>
-    <w:family w:val="auto"/>
-    <w:notTrueType/>
-    <w:pitch w:val="default"/>
-    <w:sig w:usb0="00000003" w:usb1="00000000" w:usb2="00000000" w:usb3="00000000" w:csb0="00000001" w:csb1="00000000"/>
-  </w:font>
-</w:fonts>
-</file>
-
-<file path=word/glossary/settings.xml><?xml version="1.0" encoding="utf-8"?>
-<w:settings xmlns:mc="http://schemas.openxmlformats.org/markup-compatibility/2006" xmlns:o="urn:schemas-microsoft-com:office:office" xmlns:r="http://schemas.openxmlformats.org/officeDocument/2006/relationships" xmlns:m="http://schemas.openxmlformats.org/officeDocument/2006/math" xmlns:v="urn:schemas-microsoft-com:vml" xmlns:w10="urn:schemas-microsoft-com:office:word" xmlns:w="http://schemas.openxmlformats.org/wordprocessingml/2006/main" xmlns:w14="http://schemas.microsoft.com/office/word/2010/wordml" xmlns:w15="http://schemas.microsoft.com/office/word/2012/wordml" xmlns:w16se="http://schemas.microsoft.com/office/word/2015/wordml/symex" xmlns:sl="http://schemas.openxmlformats.org/schemaLibrary/2006/main" mc:Ignorable="w14 w15 w16se">
-  <w:view w:val="normal"/>
-  <w:defaultTabStop w:val="1304"/>
-  <w:hyphenationZone w:val="425"/>
-  <w:characterSpacingControl w:val="doNotCompress"/>
-  <w:compat>
-    <w:useFELayout/>
-    <w:compatSetting w:name="compatibilityMode" w:uri="http://schemas.microsoft.com/office/word" w:val="15"/>
-    <w:compatSetting w:name="overrideTableStyleFontSizeAndJustification" w:uri="http://schemas.microsoft.com/office/word" w:val="1"/>
-    <w:compatSetting w:name="enableOpenTypeFeatures" w:uri="http://schemas.microsoft.com/office/word" w:val="1"/>
-    <w:compatSetting w:name="doNotFlipMirrorIndents" w:uri="http://schemas.microsoft.com/office/word" w:val="1"/>
-    <w:compatSetting w:name="differentiateMultirowTableHeaders" w:uri="http://schemas.microsoft.com/office/word" w:val="1"/>
-  </w:compat>
-  <w:rsids>
-    <w:rsidRoot w:val="008A2353"/>
-    <w:rsid w:val="008A2353"/>
-    <w:rsid w:val="00A61F26"/>
-  </w:rsids>
-  <m:mathPr>
-    <m:mathFont m:val="Cambria Math"/>
-    <m:brkBin m:val="before"/>
-    <m:brkBinSub m:val="--"/>
-    <m:smallFrac m:val="0"/>
-    <m:dispDef/>
-    <m:lMargin m:val="0"/>
-    <m:rMargin m:val="0"/>
-    <m:defJc m:val="centerGroup"/>
-    <m:wrapIndent m:val="1440"/>
-    <m:intLim m:val="subSup"/>
-    <m:naryLim m:val="undOvr"/>
-  </m:mathPr>
-  <w:themeFontLang w:val="sv-SE"/>
-  <w:clrSchemeMapping w:bg1="light1" w:t1="dark1" w:bg2="light2" w:t2="dark2" w:accent1="accent1" w:accent2="accent2" w:accent3="accent3" w:accent4="accent4" w:accent5="accent5" w:accent6="accent6" w:hyperlink="hyperlink" w:followedHyperlink="followedHyperlink"/>
-  <w:decimalSymbol w:val=","/>
-  <w:listSeparator w:val=";"/>
-  <w15:chartTrackingRefBased/>
-</w:settings>
-</file>
-
-<file path=word/glossary/styles.xml><?xml version="1.0" encoding="utf-8"?>
-<w:styles xmlns:mc="http://schemas.openxmlformats.org/markup-compatibility/2006" xmlns:r="http://schemas.openxmlformats.org/officeDocument/2006/relationships" xmlns:w="http://schemas.openxmlformats.org/wordprocessingml/2006/main" xmlns:w14="http://schemas.microsoft.com/office/word/2010/wordml" xmlns:w15="http://schemas.microsoft.com/office/word/2012/wordml" xmlns:w16se="http://schemas.microsoft.com/office/word/2015/wordml/symex" mc:Ignorable="w14 w15 w16se">
-  <w:docDefaults>
-    <w:rPrDefault>
-      <w:rPr>
-        <w:rFonts w:asciiTheme="minorHAnsi" w:eastAsiaTheme="minorEastAsia" w:hAnsiTheme="minorHAnsi" w:cstheme="minorBidi"/>
-        <w:sz w:val="22"/>
-        <w:szCs w:val="22"/>
-        <w:lang w:val="sv-SE" w:eastAsia="sv-SE" w:bidi="ar-SA"/>
-      </w:rPr>
-    </w:rPrDefault>
-    <w:pPrDefault>
-      <w:pPr>
-        <w:spacing w:after="160" w:line="259" w:lineRule="auto"/>
-      </w:pPr>
-    </w:pPrDefault>
-  </w:docDefaults>
-  <w:latentStyles w:defLockedState="0" w:defUIPriority="99" w:defSemiHidden="0" w:defUnhideWhenUsed="0" w:defQFormat="0" w:count="372">
-    <w:lsdException w:name="Normal" w:uiPriority="0" w:qFormat="1"/>
-    <w:lsdException w:name="heading 1" w:uiPriority="9" w:qFormat="1"/>
-    <w:lsdException w:name="heading 2" w:semiHidden="1" w:uiPriority="9" w:unhideWhenUsed="1" w:qFormat="1"/>
-    <w:lsdException w:name="heading 3" w:semiHidden="1" w:uiPriority="9" w:unhideWhenUsed="1" w:qFormat="1"/>
-    <w:lsdException w:name="heading 4" w:semiHidden="1" w:uiPriority="9" w:unhideWhenUsed="1" w:qFormat="1"/>
-    <w:lsdException w:name="heading 5" w:semiHidden="1" w:uiPriority="9" w:unhideWhenUsed="1" w:qFormat="1"/>
-    <w:lsdException w:name="heading 6" w:semiHidden="1" w:uiPriority="9" w:unhideWhenUsed="1" w:qFormat="1"/>
-    <w:lsdException w:name="heading 7" w:semiHidden="1" w:uiPriority="9" w:unhideWhenUsed="1" w:qFormat="1"/>
-    <w:lsdException w:name="heading 8" w:semiHidden="1" w:uiPriority="9" w:unhideWhenUsed="1" w:qFormat="1"/>
-    <w:lsdException w:name="heading 9" w:semiHidden="1" w:uiPriority="9" w:unhideWhenUsed="1" w:qFormat="1"/>
-    <w:lsdException w:name="index 1" w:semiHidden="1" w:unhideWhenUsed="1"/>
-    <w:lsdException w:name="index 2" w:semiHidden="1" w:unhideWhenUsed="1"/>
-    <w:lsdException w:name="index 3" w:semiHidden="1" w:unhideWhenUsed="1"/>
-    <w:lsdException w:name="index 4" w:semiHidden="1" w:unhideWhenUsed="1"/>
-    <w:lsdException w:name="index 5" w:semiHidden="1" w:unhideWhenUsed="1"/>
-    <w:lsdException w:name="index 6" w:semiHidden="1" w:unhideWhenUsed="1"/>
-    <w:lsdException w:name="index 7" w:semiHidden="1" w:unhideWhenUsed="1"/>
-    <w:lsdException w:name="index 8" w:semiHidden="1" w:unhideWhenUsed="1"/>
-    <w:lsdException w:name="index 9" w:semiHidden="1" w:unhideWhenUsed="1"/>
-    <w:lsdException w:name="toc 1" w:semiHidden="1" w:uiPriority="39" w:unhideWhenUsed="1"/>
-    <w:lsdException w:name="toc 2" w:semiHidden="1" w:uiPriority="39" w:unhideWhenUsed="1"/>
-    <w:lsdException w:name="toc 3" w:semiHidden="1" w:uiPriority="39" w:unhideWhenUsed="1"/>
-    <w:lsdException w:name="toc 4" w:semiHidden="1" w:uiPriority="39" w:unhideWhenUsed="1"/>
-    <w:lsdException w:name="toc 5" w:semiHidden="1" w:uiPriority="39" w:unhideWhenUsed="1"/>
-    <w:lsdException w:name="toc 6" w:semiHidden="1" w:uiPriority="39" w:unhideWhenUsed="1"/>
-    <w:lsdException w:name="toc 7" w:semiHidden="1" w:uiPriority="39" w:unhideWhenUsed="1"/>
-    <w:lsdException w:name="toc 8" w:semiHidden="1" w:uiPriority="39" w:unhideWhenUsed="1"/>
-    <w:lsdException w:name="toc 9" w:semiHidden="1" w:uiPriority="39" w:unhideWhenUsed="1"/>
-    <w:lsdException w:name="Normal Indent" w:semiHidden="1" w:unhideWhenUsed="1"/>
-    <w:lsdException w:name="footnote text" w:semiHidden="1" w:unhideWhenUsed="1"/>
-    <w:lsdException w:name="annotation text" w:semiHidden="1" w:unhideWhenUsed="1"/>
-    <w:lsdException w:name="header" w:semiHidden="1" w:unhideWhenUsed="1"/>
-    <w:lsdException w:name="footer" w:semiHidden="1" w:unhideWhenUsed="1"/>
-    <w:lsdException w:name="index heading" w:semiHidden="1" w:unhideWhenUsed="1"/>
-    <w:lsdException w:name="caption" w:semiHidden="1" w:uiPriority="35" w:unhideWhenUsed="1" w:qFormat="1"/>
-    <w:lsdException w:name="table of figures" w:semiHidden="1" w:unhideWhenUsed="1"/>
-    <w:lsdException w:name="envelope address" w:semiHidden="1" w:unhideWhenUsed="1"/>
-    <w:lsdException w:name="envelope return" w:semiHidden="1" w:unhideWhenUsed="1"/>
-    <w:lsdException w:name="footnote reference" w:semiHidden="1" w:unhideWhenUsed="1"/>
-    <w:lsdException w:name="annotation reference" w:semiHidden="1" w:unhideWhenUsed="1"/>
-    <w:lsdException w:name="line number" w:semiHidden="1" w:unhideWhenUsed="1"/>
-    <w:lsdException w:name="page number" w:semiHidden="1" w:unhideWhenUsed="1"/>
-    <w:lsdException w:name="endnote reference" w:semiHidden="1" w:unhideWhenUsed="1"/>
-    <w:lsdException w:name="endnote text" w:semiHidden="1" w:unhideWhenUsed="1"/>
-    <w:lsdException w:name="table of authorities" w:semiHidden="1" w:unhideWhenUsed="1"/>
-    <w:lsdException w:name="macro" w:semiHidden="1" w:unhideWhenUsed="1"/>
-    <w:lsdException w:name="toa heading" w:semiHidden="1" w:unhideWhenUsed="1"/>
-    <w:lsdException w:name="List" w:semiHidden="1" w:unhideWhenUsed="1"/>
-    <w:lsdException w:name="List Bullet" w:semiHidden="1" w:unhideWhenUsed="1"/>
-    <w:lsdException w:name="List Number" w:semiHidden="1" w:unhideWhenUsed="1"/>
-    <w:lsdException w:name="List 2" w:semiHidden="1" w:unhideWhenUsed="1"/>
-    <w:lsdException w:name="List 3" w:semiHidden="1" w:unhideWhenUsed="1"/>
-    <w:lsdException w:name="List 4" w:semiHidden="1" w:unhideWhenUsed="1"/>
-    <w:lsdException w:name="List 5" w:semiHidden="1" w:unhideWhenUsed="1"/>
-    <w:lsdException w:name="List Bullet 2" w:semiHidden="1" w:unhideWhenUsed="1"/>
-    <w:lsdException w:name="List Bullet 3" w:semiHidden="1" w:unhideWhenUsed="1"/>
-    <w:lsdException w:name="List Bullet 4" w:semiHidden="1" w:unhideWhenUsed="1"/>
-    <w:lsdException w:name="List Bullet 5" w:semiHidden="1" w:unhideWhenUsed="1"/>
-    <w:lsdException w:name="List Number 2" w:semiHidden="1" w:unhideWhenUsed="1"/>
-    <w:lsdException w:name="List Number 3" w:semiHidden="1" w:unhideWhenUsed="1"/>
-    <w:lsdException w:name="List Number 4" w:semiHidden="1" w:unhideWhenUsed="1"/>
-    <w:lsdException w:name="List Number 5" w:semiHidden="1" w:unhideWhenUsed="1"/>
-    <w:lsdException w:name="Title" w:uiPriority="10" w:qFormat="1"/>
-    <w:lsdException w:name="Closing" w:semiHidden="1" w:unhideWhenUsed="1"/>
-    <w:lsdException w:name="Signature" w:semiHidden="1" w:unhideWhenUsed="1"/>
-    <w:lsdException w:name="Default Paragraph Font" w:semiHidden="1" w:uiPriority="1" w:unhideWhenUsed="1"/>
-    <w:lsdException w:name="Body Text" w:semiHidden="1" w:unhideWhenUsed="1"/>
-    <w:lsdException w:name="Body Text Indent" w:semiHidden="1" w:unhideWhenUsed="1"/>
-    <w:lsdException w:name="List Continue" w:semiHidden="1" w:unhideWhenUsed="1"/>
-    <w:lsdException w:name="List Continue 2" w:semiHidden="1" w:unhideWhenUsed="1"/>
-    <w:lsdException w:name="List Continue 3" w:semiHidden="1" w:unhideWhenUsed="1"/>
-    <w:lsdException w:name="List Continue 4" w:semiHidden="1" w:unhideWhenUsed="1"/>
-    <w:lsdException w:name="List Continue 5" w:semiHidden="1" w:unhideWhenUsed="1"/>
-    <w:lsdException w:name="Message Header" w:semiHidden="1" w:unhideWhenUsed="1"/>
-    <w:lsdException w:name="Subtitle" w:uiPriority="11" w:qFormat="1"/>
-    <w:lsdException w:name="Salutation" w:semiHidden="1" w:unhideWhenUsed="1"/>
-    <w:lsdException w:name="Date" w:semiHidden="1" w:unhideWhenUsed="1"/>
-    <w:lsdException w:name="Body Text First Indent" w:semiHidden="1" w:unhideWhenUsed="1"/>
-    <w:lsdException w:name="Body Text First Indent 2" w:semiHidden="1" w:unhideWhenUsed="1"/>
-    <w:lsdException w:name="Note Heading" w:semiHidden="1" w:unhideWhenUsed="1"/>
-    <w:lsdException w:name="Body Text 2" w:semiHidden="1" w:unhideWhenUsed="1"/>
-    <w:lsdException w:name="Body Text 3" w:semiHidden="1" w:unhideWhenUsed="1"/>
-    <w:lsdException w:name="Body Text Indent 2" w:semiHidden="1" w:unhideWhenUsed="1"/>
-    <w:lsdException w:name="Body Text Indent 3" w:semiHidden="1" w:unhideWhenUsed="1"/>
-    <w:lsdException w:name="Block Text" w:semiHidden="1" w:unhideWhenUsed="1"/>
-    <w:lsdException w:name="Hyperlink" w:semiHidden="1" w:unhideWhenUsed="1"/>
-    <w:lsdException w:name="FollowedHyperlink" w:semiHidden="1" w:unhideWhenUsed="1"/>
-    <w:lsdException w:name="Strong" w:uiPriority="22" w:qFormat="1"/>
-    <w:lsdException w:name="Emphasis" w:uiPriority="20" w:qFormat="1"/>
-    <w:lsdException w:name="Document Map" w:semiHidden="1" w:unhideWhenUsed="1"/>
-    <w:lsdException w:name="Plain Text" w:semiHidden="1" w:unhideWhenUsed="1"/>
-    <w:lsdException w:name="E-mail Signature" w:semiHidden="1" w:unhideWhenUsed="1"/>
-    <w:lsdException w:name="HTML Top of Form" w:semiHidden="1" w:unhideWhenUsed="1"/>
-    <w:lsdException w:name="HTML Bottom of Form" w:semiHidden="1" w:unhideWhenUsed="1"/>
-    <w:lsdException w:name="Normal (Web)" w:semiHidden="1" w:unhideWhenUsed="1"/>
-    <w:lsdException w:name="HTML Acronym" w:semiHidden="1" w:unhideWhenUsed="1"/>
-    <w:lsdException w:name="HTML Address" w:semiHidden="1" w:unhideWhenUsed="1"/>
-    <w:lsdException w:name="HTML Cite" w:semiHidden="1" w:unhideWhenUsed="1"/>
-    <w:lsdException w:name="HTML Code" w:semiHidden="1" w:unhideWhenUsed="1"/>
-    <w:lsdException w:name="HTML Definition" w:semiHidden="1" w:unhideWhenUsed="1"/>
-    <w:lsdException w:name="HTML Keyboard" w:semiHidden="1" w:unhideWhenUsed="1"/>
-    <w:lsdException w:name="HTML Preformatted" w:semiHidden="1" w:unhideWhenUsed="1"/>
-    <w:lsdException w:name="HTML Sample" w:semiHidden="1" w:unhideWhenUsed="1"/>
-    <w:lsdException w:name="HTML Typewriter" w:semiHidden="1" w:unhideWhenUsed="1"/>
-    <w:lsdException w:name="HTML Variable" w:semiHidden="1" w:unhideWhenUsed="1"/>
-    <w:lsdException w:name="Normal Table" w:semiHidden="1" w:unhideWhenUsed="1"/>
-    <w:lsdException w:name="annotation subject" w:semiHidden="1" w:unhideWhenUsed="1"/>
-    <w:lsdException w:name="No List" w:semiHidden="1" w:unhideWhenUsed="1"/>
-    <w:lsdException w:name="Outline List 1" w:semiHidden="1" w:unhideWhenUsed="1"/>
-    <w:lsdException w:name="Outline List 2" w:semiHidden="1" w:unhideWhenUsed="1"/>
-    <w:lsdException w:name="Outline List 3" w:semiHidden="1" w:unhideWhenUsed="1"/>
-    <w:lsdException w:name="Table Simple 1" w:semiHidden="1" w:unhideWhenUsed="1"/>
-    <w:lsdException w:name="Table Simple 2" w:semiHidden="1" w:unhideWhenUsed="1"/>
-    <w:lsdException w:name="Table Simple 3" w:semiHidden="1" w:unhideWhenUsed="1"/>
-    <w:lsdException w:name="Table Classic 1" w:semiHidden="1" w:unhideWhenUsed="1"/>
-    <w:lsdException w:name="Table Classic 2" w:semiHidden="1" w:unhideWhenUsed="1"/>
-    <w:lsdException w:name="Table Classic 3" w:semiHidden="1" w:unhideWhenUsed="1"/>
-    <w:lsdException w:name="Table Classic 4" w:semiHidden="1" w:unhideWhenUsed="1"/>
-    <w:lsdException w:name="Table Colorful 1" w:semiHidden="1" w:unhideWhenUsed="1"/>
-    <w:lsdException w:name="Table Colorful 2" w:semiHidden="1" w:unhideWhenUsed="1"/>
-    <w:lsdException w:name="Table Colorful 3" w:semiHidden="1" w:unhideWhenUsed="1"/>
-    <w:lsdException w:name="Table Columns 1" w:semiHidden="1" w:unhideWhenUsed="1"/>
-    <w:lsdException w:name="Table Columns 2" w:semiHidden="1" w:unhideWhenUsed="1"/>
-    <w:lsdException w:name="Table Columns 3" w:semiHidden="1" w:unhideWhenUsed="1"/>
-    <w:lsdException w:name="Table Columns 4" w:semiHidden="1" w:unhideWhenUsed="1"/>
-    <w:lsdException w:name="Table Columns 5" w:semiHidden="1" w:unhideWhenUsed="1"/>
-    <w:lsdException w:name="Table Grid 1" w:semiHidden="1" w:unhideWhenUsed="1"/>
-    <w:lsdException w:name="Table Grid 2" w:semiHidden="1" w:unhideWhenUsed="1"/>
-    <w:lsdException w:name="Table Grid 3" w:semiHidden="1" w:unhideWhenUsed="1"/>
-    <w:lsdException w:name="Table Grid 4" w:semiHidden="1" w:unhideWhenUsed="1"/>
-    <w:lsdException w:name="Table Grid 5" w:semiHidden="1" w:unhideWhenUsed="1"/>
-    <w:lsdException w:name="Table Grid 6" w:semiHidden="1" w:unhideWhenUsed="1"/>
-    <w:lsdException w:name="Table Grid 7" w:semiHidden="1" w:unhideWhenUsed="1"/>
-    <w:lsdException w:name="Table Grid 8" w:semiHidden="1" w:unhideWhenUsed="1"/>
-    <w:lsdException w:name="Table List 1" w:semiHidden="1" w:unhideWhenUsed="1"/>
-    <w:lsdException w:name="Table List 2" w:semiHidden="1" w:unhideWhenUsed="1"/>
-    <w:lsdException w:name="Table List 3" w:semiHidden="1" w:unhideWhenUsed="1"/>
-    <w:lsdException w:name="Table List 4" w:semiHidden="1" w:unhideWhenUsed="1"/>
-    <w:lsdException w:name="Table List 5" w:semiHidden="1" w:unhideWhenUsed="1"/>
-    <w:lsdException w:name="Table List 6" w:semiHidden="1" w:unhideWhenUsed="1"/>
-    <w:lsdException w:name="Table List 7" w:semiHidden="1" w:unhideWhenUsed="1"/>
-    <w:lsdException w:name="Table List 8" w:semiHidden="1" w:unhideWhenUsed="1"/>
-    <w:lsdException w:name="Table 3D effects 1" w:semiHidden="1" w:unhideWhenUsed="1"/>
-    <w:lsdException w:name="Table 3D effects 2" w:semiHidden="1" w:unhideWhenUsed="1"/>
-    <w:lsdException w:name="Table 3D effects 3" w:semiHidden="1" w:unhideWhenUsed="1"/>
-    <w:lsdException w:name="Table Contemporary" w:semiHidden="1" w:unhideWhenUsed="1"/>
-    <w:lsdException w:name="Table Elegant" w:semiHidden="1" w:unhideWhenUsed="1"/>
-    <w:lsdException w:name="Table Professional" w:semiHidden="1" w:unhideWhenUsed="1"/>
-    <w:lsdException w:name="Table Subtle 1" w:semiHidden="1" w:unhideWhenUsed="1"/>
-    <w:lsdException w:name="Table Subtle 2" w:semiHidden="1" w:unhideWhenUsed="1"/>
-    <w:lsdException w:name="Table Web 1" w:semiHidden="1" w:unhideWhenUsed="1"/>
-    <w:lsdException w:name="Table Web 2" w:semiHidden="1" w:unhideWhenUsed="1"/>
-    <w:lsdException w:name="Table Web 3" w:semiHidden="1" w:unhideWhenUsed="1"/>
-    <w:lsdException w:name="Balloon Text" w:semiHidden="1" w:unhideWhenUsed="1"/>
-    <w:lsdException w:name="Table Grid" w:uiPriority="39"/>
-    <w:lsdException w:name="Table Theme" w:semiHidden="1" w:unhideWhenUsed="1"/>
-    <w:lsdException w:name="Placeholder Text" w:semiHidden="1"/>
-    <w:lsdException w:name="No Spacing" w:uiPriority="1" w:qFormat="1"/>
-    <w:lsdException w:name="Light Shading" w:uiPriority="60"/>
-    <w:lsdException w:name="Light List" w:uiPriority="61"/>
-    <w:lsdException w:name="Light Grid" w:uiPriority="62"/>
-    <w:lsdException w:name="Medium Shading 1" w:uiPriority="63"/>
-    <w:lsdException w:name="Medium Shading 2" w:uiPriority="64"/>
-    <w:lsdException w:name="Medium List 1" w:uiPriority="65"/>
-    <w:lsdException w:name="Medium List 2" w:uiPriority="66"/>
-    <w:lsdException w:name="Medium Grid 1" w:uiPriority="67"/>
-    <w:lsdException w:name="Medium Grid 2" w:uiPriority="68"/>
-    <w:lsdException w:name="Medium Grid 3" w:uiPriority="69"/>
-    <w:lsdException w:name="Dark List" w:uiPriority="70"/>
-    <w:lsdException w:name="Colorful Shading" w:uiPriority="71"/>
-    <w:lsdException w:name="Colorful List" w:uiPriority="72"/>
-    <w:lsdException w:name="Colorful Grid" w:uiPriority="73"/>
-    <w:lsdException w:name="Light Shading Accent 1" w:uiPriority="60"/>
-    <w:lsdException w:name="Light List Accent 1" w:uiPriority="61"/>
-    <w:lsdException w:name="Light Grid Accent 1" w:uiPriority="62"/>
-    <w:lsdException w:name="Medium Shading 1 Accent 1" w:uiPriority="63"/>
-    <w:lsdException w:name="Medium Shading 2 Accent 1" w:uiPriority="64"/>
-    <w:lsdException w:name="Medium List 1 Accent 1" w:uiPriority="65"/>
-    <w:lsdException w:name="Revision" w:semiHidden="1"/>
-    <w:lsdException w:name="List Paragraph" w:uiPriority="34" w:qFormat="1"/>
-    <w:lsdException w:name="Quote" w:uiPriority="29" w:qFormat="1"/>
-    <w:lsdException w:name="Intense Quote" w:uiPriority="30" w:qFormat="1"/>
-    <w:lsdException w:name="Medium List 2 Accent 1" w:uiPriority="66"/>
-    <w:lsdException w:name="Medium Grid 1 Accent 1" w:uiPriority="67"/>
-    <w:lsdException w:name="Medium Grid 2 Accent 1" w:uiPriority="68"/>
-    <w:lsdException w:name="Medium Grid 3 Accent 1" w:uiPriority="69"/>
-    <w:lsdException w:name="Dark List Accent 1" w:uiPriority="70"/>
-    <w:lsdException w:name="Colorful Shading Accent 1" w:uiPriority="71"/>
-    <w:lsdException w:name="Colorful List Accent 1" w:uiPriority="72"/>
-    <w:lsdException w:name="Colorful Grid Accent 1" w:uiPriority="73"/>
-    <w:lsdException w:name="Light Shading Accent 2" w:uiPriority="60"/>
-    <w:lsdException w:name="Light List Accent 2" w:uiPriority="61"/>
-    <w:lsdException w:name="Light Grid Accent 2" w:uiPriority="62"/>
-    <w:lsdException w:name="Medium Shading 1 Accent 2" w:uiPriority="63"/>
-    <w:lsdException w:name="Medium Shading 2 Accent 2" w:uiPriority="64"/>
-    <w:lsdException w:name="Medium List 1 Accent 2" w:uiPriority="65"/>
-    <w:lsdException w:name="Medium List 2 Accent 2" w:uiPriority="66"/>
-    <w:lsdException w:name="Medium Grid 1 Accent 2" w:uiPriority="67"/>
-    <w:lsdException w:name="Medium Grid 2 Accent 2" w:uiPriority="68"/>
-    <w:lsdException w:name="Medium Grid 3 Accent 2" w:uiPriority="69"/>
-    <w:lsdException w:name="Dark List Accent 2" w:uiPriority="70"/>
-    <w:lsdException w:name="Colorful Shading Accent 2" w:uiPriority="71"/>
-    <w:lsdException w:name="Colorful List Accent 2" w:uiPriority="72"/>
-    <w:lsdException w:name="Colorful Grid Accent 2" w:uiPriority="73"/>
-    <w:lsdException w:name="Light Shading Accent 3" w:uiPriority="60"/>
-    <w:lsdException w:name="Light List Accent 3" w:uiPriority="61"/>
-    <w:lsdException w:name="Light Grid Accent 3" w:uiPriority="62"/>
-    <w:lsdException w:name="Medium Shading 1 Accent 3" w:uiPriority="63"/>
-    <w:lsdException w:name="Medium Shading 2 Accent 3" w:uiPriority="64"/>
-    <w:lsdException w:name="Medium List 1 Accent 3" w:uiPriority="65"/>
-    <w:lsdException w:name="Medium List 2 Accent 3" w:uiPriority="66"/>
-    <w:lsdException w:name="Medium Grid 1 Accent 3" w:uiPriority="67"/>
-    <w:lsdException w:name="Medium Grid 2 Accent 3" w:uiPriority="68"/>
-    <w:lsdException w:name="Medium Grid 3 Accent 3" w:uiPriority="69"/>
-    <w:lsdException w:name="Dark List Accent 3" w:uiPriority="70"/>
-    <w:lsdException w:name="Colorful Shading Accent 3" w:uiPriority="71"/>
-    <w:lsdException w:name="Colorful List Accent 3" w:uiPriority="72"/>
-    <w:lsdException w:name="Colorful Grid Accent 3" w:uiPriority="73"/>
-    <w:lsdException w:name="Light Shading Accent 4" w:uiPriority="60"/>
-    <w:lsdException w:name="Light List Accent 4" w:uiPriority="61"/>
-    <w:lsdException w:name="Light Grid Accent 4" w:uiPriority="62"/>
-    <w:lsdException w:name="Medium Shading 1 Accent 4" w:uiPriority="63"/>
-    <w:lsdException w:name="Medium Shading 2 Accent 4" w:uiPriority="64"/>
-    <w:lsdException w:name="Medium List 1 Accent 4" w:uiPriority="65"/>
-    <w:lsdException w:name="Medium List 2 Accent 4" w:uiPriority="66"/>
-    <w:lsdException w:name="Medium Grid 1 Accent 4" w:uiPriority="67"/>
-    <w:lsdException w:name="Medium Grid 2 Accent 4" w:uiPriority="68"/>
-    <w:lsdException w:name="Medium Grid 3 Accent 4" w:uiPriority="69"/>
-    <w:lsdException w:name="Dark List Accent 4" w:uiPriority="70"/>
-    <w:lsdException w:name="Colorful Shading Accent 4" w:uiPriority="71"/>
-    <w:lsdException w:name="Colorful List Accent 4" w:uiPriority="72"/>
-    <w:lsdException w:name="Colorful Grid Accent 4" w:uiPriority="73"/>
-    <w:lsdException w:name="Light Shading Accent 5" w:uiPriority="60"/>
-    <w:lsdException w:name="Light List Accent 5" w:uiPriority="61"/>
-    <w:lsdException w:name="Light Grid Accent 5" w:uiPriority="62"/>
-    <w:lsdException w:name="Medium Shading 1 Accent 5" w:uiPriority="63"/>
-    <w:lsdException w:name="Medium Shading 2 Accent 5" w:uiPriority="64"/>
-    <w:lsdException w:name="Medium List 1 Accent 5" w:uiPriority="65"/>
-    <w:lsdException w:name="Medium List 2 Accent 5" w:uiPriority="66"/>
-    <w:lsdException w:name="Medium Grid 1 Accent 5" w:uiPriority="67"/>
-    <w:lsdException w:name="Medium Grid 2 Accent 5" w:uiPriority="68"/>
-    <w:lsdException w:name="Medium Grid 3 Accent 5" w:uiPriority="69"/>
-    <w:lsdException w:name="Dark List Accent 5" w:uiPriority="70"/>
-    <w:lsdException w:name="Colorful Shading Accent 5" w:uiPriority="71"/>
-    <w:lsdException w:name="Colorful List Accent 5" w:uiPriority="72"/>
-    <w:lsdException w:name="Colorful Grid Accent 5" w:uiPriority="73"/>
-    <w:lsdException w:name="Light Shading Accent 6" w:uiPriority="60"/>
-    <w:lsdException w:name="Light List Accent 6" w:uiPriority="61"/>
-    <w:lsdException w:name="Light Grid Accent 6" w:uiPriority="62"/>
-    <w:lsdException w:name="Medium Shading 1 Accent 6" w:uiPriority="63"/>
-    <w:lsdException w:name="Medium Shading 2 Accent 6" w:uiPriority="64"/>
-    <w:lsdException w:name="Medium List 1 Accent 6" w:uiPriority="65"/>
-    <w:lsdException w:name="Medium List 2 Accent 6" w:uiPriority="66"/>
-    <w:lsdException w:name="Medium Grid 1 Accent 6" w:uiPriority="67"/>
-    <w:lsdException w:name="Medium Grid 2 Accent 6" w:uiPriority="68"/>
-    <w:lsdException w:name="Medium Grid 3 Accent 6" w:uiPriority="69"/>
-    <w:lsdException w:name="Dark List Accent 6" w:uiPriority="70"/>
-    <w:lsdException w:name="Colorful Shading Accent 6" w:uiPriority="71"/>
-    <w:lsdException w:name="Colorful List Accent 6" w:uiPriority="72"/>
-    <w:lsdException w:name="Colorful Grid Accent 6" w:uiPriority="73"/>
-    <w:lsdException w:name="Subtle Emphasis" w:uiPriority="19" w:qFormat="1"/>
-    <w:lsdException w:name="Intense Emphasis" w:uiPriority="21" w:qFormat="1"/>
-    <w:lsdException w:name="Subtle Reference" w:uiPriority="31" w:qFormat="1"/>
-    <w:lsdException w:name="Intense Reference" w:uiPriority="32" w:qFormat="1"/>
-    <w:lsdException w:name="Book Title" w:uiPriority="33" w:qFormat="1"/>
-    <w:lsdException w:name="Bibliography" w:semiHidden="1" w:uiPriority="37" w:unhideWhenUsed="1"/>
-    <w:lsdException w:name="TOC Heading" w:semiHidden="1" w:uiPriority="39" w:unhideWhenUsed="1" w:qFormat="1"/>
-    <w:lsdException w:name="Plain Table 1" w:uiPriority="41"/>
-    <w:lsdException w:name="Plain Table 2" w:uiPriority="42"/>
-    <w:lsdException w:name="Plain Table 3" w:uiPriority="43"/>
-    <w:lsdException w:name="Plain Table 4" w:uiPriority="44"/>
-    <w:lsdException w:name="Plain Table 5" w:uiPriority="45"/>
-    <w:lsdException w:name="Grid Table Light" w:uiPriority="40"/>
-    <w:lsdException w:name="Grid Table 1 Light" w:uiPriority="46"/>
-    <w:lsdException w:name="Grid Table 2" w:uiPriority="47"/>
-    <w:lsdException w:name="Grid Table 3" w:uiPriority="48"/>
-    <w:lsdException w:name="Grid Table 4" w:uiPriority="49"/>
-    <w:lsdException w:name="Grid Table 5 Dark" w:uiPriority="50"/>
-    <w:lsdException w:name="Grid Table 6 Colorful" w:uiPriority="51"/>
-    <w:lsdException w:name="Grid Table 7 Colorful" w:uiPriority="52"/>
-    <w:lsdException w:name="Grid Table 1 Light Accent 1" w:uiPriority="46"/>
-    <w:lsdException w:name="Grid Table 2 Accent 1" w:uiPriority="47"/>
-    <w:lsdException w:name="Grid Table 3 Accent 1" w:uiPriority="48"/>
-    <w:lsdException w:name="Grid Table 4 Accent 1" w:uiPriority="49"/>
-    <w:lsdException w:name="Grid Table 5 Dark Accent 1" w:uiPriority="50"/>
-    <w:lsdException w:name="Grid Table 6 Colorful Accent 1" w:uiPriority="51"/>
-    <w:lsdException w:name="Grid Table 7 Colorful Accent 1" w:uiPriority="52"/>
-    <w:lsdException w:name="Grid Table 1 Light Accent 2" w:uiPriority="46"/>
-    <w:lsdException w:name="Grid Table 2 Accent 2" w:uiPriority="47"/>
-    <w:lsdException w:name="Grid Table 3 Accent 2" w:uiPriority="48"/>
-    <w:lsdException w:name="Grid Table 4 Accent 2" w:uiPriority="49"/>
-    <w:lsdException w:name="Grid Table 5 Dark Accent 2" w:uiPriority="50"/>
-    <w:lsdException w:name="Grid Table 6 Colorful Accent 2" w:uiPriority="51"/>
-    <w:lsdException w:name="Grid Table 7 Colorful Accent 2" w:uiPriority="52"/>
-    <w:lsdException w:name="Grid Table 1 Light Accent 3" w:uiPriority="46"/>
-    <w:lsdException w:name="Grid Table 2 Accent 3" w:uiPriority="47"/>
-    <w:lsdException w:name="Grid Table 3 Accent 3" w:uiPriority="48"/>
-    <w:lsdException w:name="Grid Table 4 Accent 3" w:uiPriority="49"/>
-    <w:lsdException w:name="Grid Table 5 Dark Accent 3" w:uiPriority="50"/>
-    <w:lsdException w:name="Grid Table 6 Colorful Accent 3" w:uiPriority="51"/>
-    <w:lsdException w:name="Grid Table 7 Colorful Accent 3" w:uiPriority="52"/>
-    <w:lsdException w:name="Grid Table 1 Light Accent 4" w:uiPriority="46"/>
-    <w:lsdException w:name="Grid Table 2 Accent 4" w:uiPriority="47"/>
-    <w:lsdException w:name="Grid Table 3 Accent 4" w:uiPriority="48"/>
-    <w:lsdException w:name="Grid Table 4 Accent 4" w:uiPriority="49"/>
-    <w:lsdException w:name="Grid Table 5 Dark Accent 4" w:uiPriority="50"/>
-    <w:lsdException w:name="Grid Table 6 Colorful Accent 4" w:uiPriority="51"/>
-    <w:lsdException w:name="Grid Table 7 Colorful Accent 4" w:uiPriority="52"/>
-    <w:lsdException w:name="Grid Table 1 Light Accent 5" w:uiPriority="46"/>
-    <w:lsdException w:name="Grid Table 2 Accent 5" w:uiPriority="47"/>
-    <w:lsdException w:name="Grid Table 3 Accent 5" w:uiPriority="48"/>
-    <w:lsdException w:name="Grid Table 4 Accent 5" w:uiPriority="49"/>
-    <w:lsdException w:name="Grid Table 5 Dark Accent 5" w:uiPriority="50"/>
-    <w:lsdException w:name="Grid Table 6 Colorful Accent 5" w:uiPriority="51"/>
-    <w:lsdException w:name="Grid Table 7 Colorful Accent 5" w:uiPriority="52"/>
-    <w:lsdException w:name="Grid Table 1 Light Accent 6" w:uiPriority="46"/>
-    <w:lsdException w:name="Grid Table 2 Accent 6" w:uiPriority="47"/>
-    <w:lsdException w:name="Grid Table 3 Accent 6" w:uiPriority="48"/>
-    <w:lsdException w:name="Grid Table 4 Accent 6" w:uiPriority="49"/>
-    <w:lsdException w:name="Grid Table 5 Dark Accent 6" w:uiPriority="50"/>
-    <w:lsdException w:name="Grid Table 6 Colorful Accent 6" w:uiPriority="51"/>
-    <w:lsdException w:name="Grid Table 7 Colorful Accent 6" w:uiPriority="52"/>
-    <w:lsdException w:name="List Table 1 Light" w:uiPriority="46"/>
-    <w:lsdException w:name="List Table 2" w:uiPriority="47"/>
-    <w:lsdException w:name="List Table 3" w:uiPriority="48"/>
-    <w:lsdException w:name="List Table 4" w:uiPriority="49"/>
-    <w:lsdException w:name="List Table 5 Dark" w:uiPriority="50"/>
-    <w:lsdException w:name="List Table 6 Colorful" w:uiPriority="51"/>
-    <w:lsdException w:name="List Table 7 Colorful" w:uiPriority="52"/>
-    <w:lsdException w:name="List Table 1 Light Accent 1" w:uiPriority="46"/>
-    <w:lsdException w:name="List Table 2 Accent 1" w:uiPriority="47"/>
-    <w:lsdException w:name="List Table 3 Accent 1" w:uiPriority="48"/>
-    <w:lsdException w:name="List Table 4 Accent 1" w:uiPriority="49"/>
-    <w:lsdException w:name="List Table 5 Dark Accent 1" w:uiPriority="50"/>
-    <w:lsdException w:name="List Table 6 Colorful Accent 1" w:uiPriority="51"/>
-    <w:lsdException w:name="List Table 7 Colorful Accent 1" w:uiPriority="52"/>
-    <w:lsdException w:name="List Table 1 Light Accent 2" w:uiPriority="46"/>
-    <w:lsdException w:name="List Table 2 Accent 2" w:uiPriority="47"/>
-    <w:lsdException w:name="List Table 3 Accent 2" w:uiPriority="48"/>
-    <w:lsdException w:name="List Table 4 Accent 2" w:uiPriority="49"/>
-    <w:lsdException w:name="List Table 5 Dark Accent 2" w:uiPriority="50"/>
-    <w:lsdException w:name="List Table 6 Colorful Accent 2" w:uiPriority="51"/>
-    <w:lsdException w:name="List Table 7 Colorful Accent 2" w:uiPriority="52"/>
-    <w:lsdException w:name="List Table 1 Light Accent 3" w:uiPriority="46"/>
-    <w:lsdException w:name="List Table 2 Accent 3" w:uiPriority="47"/>
-    <w:lsdException w:name="List Table 3 Accent 3" w:uiPriority="48"/>
-    <w:lsdException w:name="List Table 4 Accent 3" w:uiPriority="49"/>
-    <w:lsdException w:name="List Table 5 Dark Accent 3" w:uiPriority="50"/>
-    <w:lsdException w:name="List Table 6 Colorful Accent 3" w:uiPriority="51"/>
-    <w:lsdException w:name="List Table 7 Colorful Accent 3" w:uiPriority="52"/>
-    <w:lsdException w:name="List Table 1 Light Accent 4" w:uiPriority="46"/>
-    <w:lsdException w:name="List Table 2 Accent 4" w:uiPriority="47"/>
-    <w:lsdException w:name="List Table 3 Accent 4" w:uiPriority="48"/>
-    <w:lsdException w:name="List Table 4 Accent 4" w:uiPriority="49"/>
-    <w:lsdException w:name="List Table 5 Dark Accent 4" w:uiPriority="50"/>
-    <w:lsdException w:name="List Table 6 Colorful Accent 4" w:uiPriority="51"/>
-    <w:lsdException w:name="List Table 7 Colorful Accent 4" w:uiPriority="52"/>
-    <w:lsdException w:name="List Table 1 Light Accent 5" w:uiPriority="46"/>
-    <w:lsdException w:name="List Table 2 Accent 5" w:uiPriority="47"/>
-    <w:lsdException w:name="List Table 3 Accent 5" w:uiPriority="48"/>
-    <w:lsdException w:name="List Table 4 Accent 5" w:uiPriority="49"/>
-    <w:lsdException w:name="List Table 5 Dark Accent 5" w:uiPriority="50"/>
-    <w:lsdException w:name="List Table 6 Colorful Accent 5" w:uiPriority="51"/>
-    <w:lsdException w:name="List Table 7 Colorful Accent 5" w:uiPriority="52"/>
-    <w:lsdException w:name="List Table 1 Light Accent 6" w:uiPriority="46"/>
-    <w:lsdException w:name="List Table 2 Accent 6" w:uiPriority="47"/>
-    <w:lsdException w:name="List Table 3 Accent 6" w:uiPriority="48"/>
-    <w:lsdException w:name="List Table 4 Accent 6" w:uiPriority="49"/>
-    <w:lsdException w:name="List Table 5 Dark Accent 6" w:uiPriority="50"/>
-    <w:lsdException w:name="List Table 6 Colorful Accent 6" w:uiPriority="51"/>
-    <w:lsdException w:name="List Table 7 Colorful Accent 6" w:uiPriority="52"/>
-    <w:lsdException w:name="Mention" w:semiHidden="1" w:unhideWhenUsed="1"/>
-  </w:latentStyles>
-  <w:style w:type="paragraph" w:default="1" w:styleId="Normal">
-    <w:name w:val="Normal"/>
-    <w:qFormat/>
-  </w:style>
-  <w:style w:type="character" w:default="1" w:styleId="Standardskrifttypeiafsnit">
-    <w:name w:val="Default Paragraph Font"/>
-    <w:uiPriority w:val="1"/>
-    <w:semiHidden/>
-    <w:unhideWhenUsed/>
-  </w:style>
-  <w:style w:type="table" w:default="1" w:styleId="Tabel-Normal">
-    <w:name w:val="Normal Table"/>
-    <w:uiPriority w:val="99"/>
-    <w:semiHidden/>
-    <w:unhideWhenUsed/>
-    <w:tblPr>
-      <w:tblInd w:w="0" w:type="dxa"/>
-      <w:tblCellMar>
-        <w:top w:w="0" w:type="dxa"/>
-        <w:left w:w="108" w:type="dxa"/>
-        <w:bottom w:w="0" w:type="dxa"/>
-        <w:right w:w="108" w:type="dxa"/>
-      </w:tblCellMar>
-    </w:tblPr>
-  </w:style>
-  <w:style w:type="numbering" w:default="1" w:styleId="Ingenoversigt">
-    <w:name w:val="No List"/>
-    <w:uiPriority w:val="99"/>
-    <w:semiHidden/>
-    <w:unhideWhenUsed/>
-  </w:style>
-  <w:style w:type="paragraph" w:customStyle="1" w:styleId="6CC76D99F6F649ED8794B23CE32300D9">
-    <w:name w:val="6CC76D99F6F649ED8794B23CE32300D9"/>
-    <w:rsid w:val="008A2353"/>
-  </w:style>
-  <w:style w:type="paragraph" w:customStyle="1" w:styleId="3D958D99F3D84681B324918115E61E66">
-    <w:name w:val="3D958D99F3D84681B324918115E61E66"/>
-    <w:rsid w:val="008A2353"/>
-  </w:style>
-</w:styles>
-</file>
-
-<file path=word/glossary/webSettings.xml><?xml version="1.0" encoding="utf-8"?>
-<w:webSettings xmlns:mc="http://schemas.openxmlformats.org/markup-compatibility/2006" xmlns:r="http://schemas.openxmlformats.org/officeDocument/2006/relationships" xmlns:w="http://schemas.openxmlformats.org/wordprocessingml/2006/main" xmlns:w14="http://schemas.microsoft.com/office/word/2010/wordml" xmlns:w15="http://schemas.microsoft.com/office/word/2012/wordml" xmlns:w16se="http://schemas.microsoft.com/office/word/2015/wordml/symex" mc:Ignorable="w14 w15 w16se">
-  <w:optimizeForBrowser/>
-  <w:allowPNG/>
-</w:webSettings>
-</file>
-
 <file path=word/theme/theme1.xml><?xml version="1.0" encoding="utf-8"?>
 <a:theme xmlns:a="http://schemas.openxmlformats.org/drawingml/2006/main" name="Office-tema">
   <a:themeElements>
@@ -5124,7 +5326,7 @@
 </file>
 
 <file path=customXml/itemProps1.xml><?xml version="1.0" encoding="utf-8"?>
-<ds:datastoreItem xmlns:ds="http://schemas.openxmlformats.org/officeDocument/2006/customXml" ds:itemID="{118A0681-E2DB-4FBA-9A1F-5AF387CD4D58}">
+<ds:datastoreItem xmlns:ds="http://schemas.openxmlformats.org/officeDocument/2006/customXml" ds:itemID="{21B03C27-E8DE-4331-BF5F-9DA585565130}">
   <ds:schemaRefs>
     <ds:schemaRef ds:uri="http://schemas.openxmlformats.org/officeDocument/2006/bibliography"/>
   </ds:schemaRefs>

</xml_diff>

<commit_message>
Added Project Approach and Development environment
</commit_message>
<xml_diff>
--- a/Documentation/ProjectApproach.docx
+++ b/Documentation/ProjectApproach.docx
@@ -16,7 +16,7 @@
           <w:r>
             <w:rPr>
               <w:noProof/>
-              <w:lang w:val="da-DK" w:eastAsia="da-DK"/>
+              <w:lang w:val="sv-SE" w:eastAsia="sv-SE"/>
             </w:rPr>
             <mc:AlternateContent>
               <mc:Choice Requires="wps">
@@ -105,7 +105,7 @@
                                       <w:r>
                                         <w:rPr>
                                           <w:noProof/>
-                                          <w:lang w:val="da-DK" w:eastAsia="da-DK"/>
+                                          <w:lang w:val="sv-SE" w:eastAsia="sv-SE"/>
                                         </w:rPr>
                                         <w:drawing>
                                           <wp:inline distT="0" distB="0" distL="0" distR="0" wp14:anchorId="5CADBBFA" wp14:editId="10114057">
@@ -169,7 +169,7 @@
                                       <w:sdtContent>
                                         <w:p>
                                           <w:pPr>
-                                            <w:pStyle w:val="NoSpacing"/>
+                                            <w:pStyle w:val="Ingenafstand"/>
                                             <w:spacing w:line="312" w:lineRule="auto"/>
                                             <w:jc w:val="right"/>
                                             <w:rPr>
@@ -235,7 +235,7 @@
                                     </w:tcPr>
                                     <w:p>
                                       <w:pPr>
-                                        <w:pStyle w:val="NoSpacing"/>
+                                        <w:pStyle w:val="Ingenafstand"/>
                                         <w:rPr>
                                           <w:caps/>
                                           <w:color w:val="ED7D31" w:themeColor="accent2"/>
@@ -257,7 +257,7 @@
                                     </w:p>
                                     <w:p>
                                       <w:pPr>
-                                        <w:pStyle w:val="NoSpacing"/>
+                                        <w:pStyle w:val="Ingenafstand"/>
                                         <w:rPr>
                                           <w:caps/>
                                           <w:color w:val="ED7D31" w:themeColor="accent2"/>
@@ -279,7 +279,7 @@
                                     </w:p>
                                     <w:p>
                                       <w:pPr>
-                                        <w:pStyle w:val="NoSpacing"/>
+                                        <w:pStyle w:val="Ingenafstand"/>
                                         <w:rPr>
                                           <w:caps/>
                                           <w:color w:val="ED7D31" w:themeColor="accent2"/>
@@ -301,7 +301,7 @@
                                     </w:p>
                                     <w:p>
                                       <w:pPr>
-                                        <w:pStyle w:val="NoSpacing"/>
+                                        <w:pStyle w:val="Ingenafstand"/>
                                         <w:rPr>
                                           <w:caps/>
                                           <w:color w:val="ED7D31" w:themeColor="accent2"/>
@@ -323,7 +323,7 @@
                                     </w:p>
                                     <w:p>
                                       <w:pPr>
-                                        <w:pStyle w:val="NoSpacing"/>
+                                        <w:pStyle w:val="Ingenafstand"/>
                                         <w:rPr>
                                           <w:caps/>
                                           <w:color w:val="ED7D31" w:themeColor="accent2"/>
@@ -345,7 +345,7 @@
                                     </w:p>
                                     <w:p>
                                       <w:pPr>
-                                        <w:pStyle w:val="NoSpacing"/>
+                                        <w:pStyle w:val="Ingenafstand"/>
                                       </w:pPr>
                                       <w:r>
                                         <w:rPr>
@@ -426,7 +426,7 @@
                                 <w:r>
                                   <w:rPr>
                                     <w:noProof/>
-                                    <w:lang w:val="da-DK" w:eastAsia="da-DK"/>
+                                    <w:lang w:val="sv-SE" w:eastAsia="sv-SE"/>
                                   </w:rPr>
                                   <w:drawing>
                                     <wp:inline distT="0" distB="0" distL="0" distR="0" wp14:anchorId="5CADBBFA" wp14:editId="10114057">
@@ -490,7 +490,7 @@
                                 <w:sdtContent>
                                   <w:p>
                                     <w:pPr>
-                                      <w:pStyle w:val="NoSpacing"/>
+                                      <w:pStyle w:val="Ingenafstand"/>
                                       <w:spacing w:line="312" w:lineRule="auto"/>
                                       <w:jc w:val="right"/>
                                       <w:rPr>
@@ -556,7 +556,7 @@
                               </w:tcPr>
                               <w:p>
                                 <w:pPr>
-                                  <w:pStyle w:val="NoSpacing"/>
+                                  <w:pStyle w:val="Ingenafstand"/>
                                   <w:rPr>
                                     <w:caps/>
                                     <w:color w:val="ED7D31" w:themeColor="accent2"/>
@@ -578,7 +578,7 @@
                               </w:p>
                               <w:p>
                                 <w:pPr>
-                                  <w:pStyle w:val="NoSpacing"/>
+                                  <w:pStyle w:val="Ingenafstand"/>
                                   <w:rPr>
                                     <w:caps/>
                                     <w:color w:val="ED7D31" w:themeColor="accent2"/>
@@ -600,7 +600,7 @@
                               </w:p>
                               <w:p>
                                 <w:pPr>
-                                  <w:pStyle w:val="NoSpacing"/>
+                                  <w:pStyle w:val="Ingenafstand"/>
                                   <w:rPr>
                                     <w:caps/>
                                     <w:color w:val="ED7D31" w:themeColor="accent2"/>
@@ -622,7 +622,7 @@
                               </w:p>
                               <w:p>
                                 <w:pPr>
-                                  <w:pStyle w:val="NoSpacing"/>
+                                  <w:pStyle w:val="Ingenafstand"/>
                                   <w:rPr>
                                     <w:caps/>
                                     <w:color w:val="ED7D31" w:themeColor="accent2"/>
@@ -644,7 +644,7 @@
                               </w:p>
                               <w:p>
                                 <w:pPr>
-                                  <w:pStyle w:val="NoSpacing"/>
+                                  <w:pStyle w:val="Ingenafstand"/>
                                   <w:rPr>
                                     <w:caps/>
                                     <w:color w:val="ED7D31" w:themeColor="accent2"/>
@@ -666,7 +666,7 @@
                               </w:p>
                               <w:p>
                                 <w:pPr>
-                                  <w:pStyle w:val="NoSpacing"/>
+                                  <w:pStyle w:val="Ingenafstand"/>
                                 </w:pPr>
                                 <w:r>
                                   <w:rPr>
@@ -699,7 +699,7 @@
     </w:sdt>
     <w:p>
       <w:pPr>
-        <w:pStyle w:val="Heading1"/>
+        <w:pStyle w:val="Overskrift1"/>
         <w:numPr>
           <w:ilvl w:val="0"/>
           <w:numId w:val="1"/>
@@ -708,7 +708,7 @@
           <w:lang w:val="da-DK"/>
         </w:rPr>
       </w:pPr>
-      <w:bookmarkStart w:id="0" w:name="_Toc444592433"/>
+      <w:bookmarkStart w:id="0" w:name="_Toc444690572"/>
       <w:r>
         <w:rPr>
           <w:lang w:val="da-DK"/>
@@ -735,7 +735,7 @@
     </w:p>
     <w:p>
       <w:pPr>
-        <w:pStyle w:val="Heading2"/>
+        <w:pStyle w:val="Overskrift2"/>
         <w:numPr>
           <w:ilvl w:val="1"/>
           <w:numId w:val="1"/>
@@ -744,7 +744,7 @@
           <w:lang w:val="da-DK"/>
         </w:rPr>
       </w:pPr>
-      <w:bookmarkStart w:id="1" w:name="_Toc444592434"/>
+      <w:bookmarkStart w:id="1" w:name="_Toc444690573"/>
       <w:r>
         <w:rPr>
           <w:lang w:val="da-DK"/>
@@ -770,7 +770,7 @@
     </w:p>
     <w:tbl>
       <w:tblPr>
-        <w:tblStyle w:val="GridTable4-Accent1"/>
+        <w:tblStyle w:val="Gittertabel4-farve1"/>
         <w:tblW w:w="0" w:type="auto"/>
         <w:tblLook w:val="04A0" w:firstRow="1" w:lastRow="0" w:firstColumn="1" w:lastColumn="0" w:noHBand="0" w:noVBand="1"/>
       </w:tblPr>
@@ -978,6 +978,12 @@
                 <w:lang w:val="da-DK"/>
               </w:rPr>
             </w:pPr>
+            <w:r>
+              <w:rPr>
+                <w:lang w:val="da-DK"/>
+              </w:rPr>
+              <w:t>1.0.1</w:t>
+            </w:r>
           </w:p>
         </w:tc>
         <w:tc>
@@ -991,6 +997,37 @@
                 <w:lang w:val="da-DK"/>
               </w:rPr>
             </w:pPr>
+            <w:r>
+              <w:rPr>
+                <w:lang w:val="da-DK"/>
+              </w:rPr>
+              <w:fldChar w:fldCharType="begin"/>
+            </w:r>
+            <w:r>
+              <w:rPr>
+                <w:lang w:val="da-DK"/>
+              </w:rPr>
+              <w:instrText xml:space="preserve"> TIME \@ "dd-MM-yyyy" </w:instrText>
+            </w:r>
+            <w:r>
+              <w:rPr>
+                <w:lang w:val="da-DK"/>
+              </w:rPr>
+              <w:fldChar w:fldCharType="separate"/>
+            </w:r>
+            <w:r>
+              <w:rPr>
+                <w:noProof/>
+                <w:lang w:val="da-DK"/>
+              </w:rPr>
+              <w:t>02-03-2016</w:t>
+            </w:r>
+            <w:r>
+              <w:rPr>
+                <w:lang w:val="da-DK"/>
+              </w:rPr>
+              <w:fldChar w:fldCharType="end"/>
+            </w:r>
           </w:p>
         </w:tc>
         <w:tc>
@@ -1004,6 +1041,12 @@
                 <w:lang w:val="da-DK"/>
               </w:rPr>
             </w:pPr>
+            <w:r>
+              <w:rPr>
+                <w:lang w:val="da-DK"/>
+              </w:rPr>
+              <w:t>Åsa Wegelius</w:t>
+            </w:r>
           </w:p>
         </w:tc>
         <w:tc>
@@ -1013,10 +1056,10 @@
           <w:p>
             <w:pPr>
               <w:cnfStyle w:val="000000000000" w:firstRow="0" w:lastRow="0" w:firstColumn="0" w:lastColumn="0" w:oddVBand="0" w:evenVBand="0" w:oddHBand="0" w:evenHBand="0" w:firstRowFirstColumn="0" w:firstRowLastColumn="0" w:lastRowFirstColumn="0" w:lastRowLastColumn="0"/>
-              <w:rPr>
-                <w:lang w:val="da-DK"/>
-              </w:rPr>
-            </w:pPr>
+            </w:pPr>
+            <w:r>
+              <w:t>Added Project Approach and Development environment</w:t>
+            </w:r>
           </w:p>
         </w:tc>
       </w:tr>
@@ -1029,13 +1072,7 @@
             <w:cnfStyle w:val="001000000000" w:firstRow="0" w:lastRow="0" w:firstColumn="1" w:lastColumn="0" w:oddVBand="0" w:evenVBand="0" w:oddHBand="0" w:evenHBand="0" w:firstRowFirstColumn="0" w:firstRowLastColumn="0" w:lastRowFirstColumn="0" w:lastRowLastColumn="0"/>
             <w:tcW w:w="1550" w:type="dxa"/>
           </w:tcPr>
-          <w:p>
-            <w:pPr>
-              <w:rPr>
-                <w:lang w:val="da-DK"/>
-              </w:rPr>
-            </w:pPr>
-          </w:p>
+          <w:p/>
         </w:tc>
         <w:tc>
           <w:tcPr>
@@ -1044,9 +1081,6 @@
           <w:p>
             <w:pPr>
               <w:cnfStyle w:val="000000100000" w:firstRow="0" w:lastRow="0" w:firstColumn="0" w:lastColumn="0" w:oddVBand="0" w:evenVBand="0" w:oddHBand="1" w:evenHBand="0" w:firstRowFirstColumn="0" w:firstRowLastColumn="0" w:lastRowFirstColumn="0" w:lastRowLastColumn="0"/>
-              <w:rPr>
-                <w:lang w:val="da-DK"/>
-              </w:rPr>
             </w:pPr>
           </w:p>
         </w:tc>
@@ -1057,9 +1091,6 @@
           <w:p>
             <w:pPr>
               <w:cnfStyle w:val="000000100000" w:firstRow="0" w:lastRow="0" w:firstColumn="0" w:lastColumn="0" w:oddVBand="0" w:evenVBand="0" w:oddHBand="1" w:evenHBand="0" w:firstRowFirstColumn="0" w:firstRowLastColumn="0" w:lastRowFirstColumn="0" w:lastRowLastColumn="0"/>
-              <w:rPr>
-                <w:lang w:val="da-DK"/>
-              </w:rPr>
             </w:pPr>
           </w:p>
         </w:tc>
@@ -1070,9 +1101,6 @@
           <w:p>
             <w:pPr>
               <w:cnfStyle w:val="000000100000" w:firstRow="0" w:lastRow="0" w:firstColumn="0" w:lastColumn="0" w:oddVBand="0" w:evenVBand="0" w:oddHBand="1" w:evenHBand="0" w:firstRowFirstColumn="0" w:firstRowLastColumn="0" w:lastRowFirstColumn="0" w:lastRowLastColumn="0"/>
-              <w:rPr>
-                <w:lang w:val="da-DK"/>
-              </w:rPr>
             </w:pPr>
           </w:p>
         </w:tc>
@@ -1083,13 +1111,7 @@
             <w:cnfStyle w:val="001000000000" w:firstRow="0" w:lastRow="0" w:firstColumn="1" w:lastColumn="0" w:oddVBand="0" w:evenVBand="0" w:oddHBand="0" w:evenHBand="0" w:firstRowFirstColumn="0" w:firstRowLastColumn="0" w:lastRowFirstColumn="0" w:lastRowLastColumn="0"/>
             <w:tcW w:w="1550" w:type="dxa"/>
           </w:tcPr>
-          <w:p>
-            <w:pPr>
-              <w:rPr>
-                <w:lang w:val="da-DK"/>
-              </w:rPr>
-            </w:pPr>
-          </w:p>
+          <w:p/>
         </w:tc>
         <w:tc>
           <w:tcPr>
@@ -1098,9 +1120,6 @@
           <w:p>
             <w:pPr>
               <w:cnfStyle w:val="000000000000" w:firstRow="0" w:lastRow="0" w:firstColumn="0" w:lastColumn="0" w:oddVBand="0" w:evenVBand="0" w:oddHBand="0" w:evenHBand="0" w:firstRowFirstColumn="0" w:firstRowLastColumn="0" w:lastRowFirstColumn="0" w:lastRowLastColumn="0"/>
-              <w:rPr>
-                <w:lang w:val="da-DK"/>
-              </w:rPr>
             </w:pPr>
           </w:p>
         </w:tc>
@@ -1111,9 +1130,6 @@
           <w:p>
             <w:pPr>
               <w:cnfStyle w:val="000000000000" w:firstRow="0" w:lastRow="0" w:firstColumn="0" w:lastColumn="0" w:oddVBand="0" w:evenVBand="0" w:oddHBand="0" w:evenHBand="0" w:firstRowFirstColumn="0" w:firstRowLastColumn="0" w:lastRowFirstColumn="0" w:lastRowLastColumn="0"/>
-              <w:rPr>
-                <w:lang w:val="da-DK"/>
-              </w:rPr>
             </w:pPr>
           </w:p>
         </w:tc>
@@ -1124,24 +1140,15 @@
           <w:p>
             <w:pPr>
               <w:cnfStyle w:val="000000000000" w:firstRow="0" w:lastRow="0" w:firstColumn="0" w:lastColumn="0" w:oddVBand="0" w:evenVBand="0" w:oddHBand="0" w:evenHBand="0" w:firstRowFirstColumn="0" w:firstRowLastColumn="0" w:lastRowFirstColumn="0" w:lastRowLastColumn="0"/>
-              <w:rPr>
-                <w:lang w:val="da-DK"/>
-              </w:rPr>
             </w:pPr>
           </w:p>
         </w:tc>
       </w:tr>
     </w:tbl>
+    <w:p/>
     <w:p>
       <w:pPr>
-        <w:rPr>
-          <w:lang w:val="da-DK"/>
-        </w:rPr>
-      </w:pPr>
-    </w:p>
-    <w:p>
-      <w:pPr>
-        <w:pStyle w:val="Heading2"/>
+        <w:pStyle w:val="Overskrift2"/>
         <w:numPr>
           <w:ilvl w:val="1"/>
           <w:numId w:val="1"/>
@@ -1150,7 +1157,7 @@
           <w:lang w:val="da-DK"/>
         </w:rPr>
       </w:pPr>
-      <w:bookmarkStart w:id="2" w:name="_Toc444592435"/>
+      <w:bookmarkStart w:id="2" w:name="_Toc444690574"/>
       <w:proofErr w:type="spellStart"/>
       <w:r>
         <w:rPr>
@@ -1170,7 +1177,7 @@
     </w:p>
     <w:tbl>
       <w:tblPr>
-        <w:tblStyle w:val="GridTable4-Accent1"/>
+        <w:tblStyle w:val="Gittertabel4-farve1"/>
         <w:tblW w:w="0" w:type="auto"/>
         <w:tblLook w:val="04A0" w:firstRow="1" w:lastRow="0" w:firstColumn="1" w:lastColumn="0" w:noHBand="0" w:noVBand="1"/>
       </w:tblPr>
@@ -1495,7 +1502,7 @@
     </w:p>
     <w:p>
       <w:pPr>
-        <w:pStyle w:val="Heading2"/>
+        <w:pStyle w:val="Overskrift2"/>
         <w:numPr>
           <w:ilvl w:val="1"/>
           <w:numId w:val="1"/>
@@ -1504,7 +1511,7 @@
           <w:lang w:val="da-DK"/>
         </w:rPr>
       </w:pPr>
-      <w:bookmarkStart w:id="3" w:name="_Toc444592436"/>
+      <w:bookmarkStart w:id="3" w:name="_Toc444690575"/>
       <w:r>
         <w:rPr>
           <w:lang w:val="da-DK"/>
@@ -1522,7 +1529,7 @@
     </w:p>
     <w:tbl>
       <w:tblPr>
-        <w:tblStyle w:val="GridTable4-Accent1"/>
+        <w:tblStyle w:val="Gittertabel4-farve1"/>
         <w:tblW w:w="0" w:type="auto"/>
         <w:tblLook w:val="04A0" w:firstRow="1" w:lastRow="0" w:firstColumn="1" w:lastColumn="0" w:noHBand="0" w:noVBand="1"/>
       </w:tblPr>
@@ -1860,7 +1867,7 @@
     </w:p>
     <w:p>
       <w:pPr>
-        <w:pStyle w:val="Heading1"/>
+        <w:pStyle w:val="Overskrift1"/>
         <w:numPr>
           <w:ilvl w:val="0"/>
           <w:numId w:val="1"/>
@@ -1869,7 +1876,7 @@
           <w:lang w:val="da-DK"/>
         </w:rPr>
       </w:pPr>
-      <w:bookmarkStart w:id="4" w:name="_Toc444592437"/>
+      <w:bookmarkStart w:id="4" w:name="_Toc444690576"/>
       <w:proofErr w:type="spellStart"/>
       <w:r>
         <w:rPr>
@@ -1918,7 +1925,7 @@
       <w:sdtContent>
         <w:p>
           <w:pPr>
-            <w:pStyle w:val="TOCHeading"/>
+            <w:pStyle w:val="Overskrift"/>
           </w:pPr>
           <w:proofErr w:type="spellStart"/>
           <w:r>
@@ -1932,12 +1939,20 @@
             <w:rPr>
               <w:lang w:val="da-DK"/>
             </w:rPr>
-            <w:t xml:space="preserve"> of Contents</w:t>
+            <w:t xml:space="preserve"> of Conte</w:t>
+          </w:r>
+          <w:bookmarkStart w:id="5" w:name="_GoBack"/>
+          <w:bookmarkEnd w:id="5"/>
+          <w:r>
+            <w:rPr>
+              <w:lang w:val="da-DK"/>
+            </w:rPr>
+            <w:t>nts</w:t>
           </w:r>
         </w:p>
         <w:p>
           <w:pPr>
-            <w:pStyle w:val="TOC1"/>
+            <w:pStyle w:val="Indholdsfortegnelse1"/>
             <w:tabs>
               <w:tab w:val="left" w:pos="440"/>
               <w:tab w:val="right" w:leader="dot" w:pos="9350"/>
@@ -1957,7 +1972,7 @@
           <w:r>
             <w:fldChar w:fldCharType="separate"/>
           </w:r>
-          <w:hyperlink w:anchor="_Toc444592433" w:history="1">
+          <w:hyperlink w:anchor="_Toc444690572" w:history="1">
             <w:r>
               <w:rPr>
                 <w:rStyle w:val="Hyperlink"/>
@@ -2001,7 +2016,7 @@
                 <w:noProof/>
                 <w:webHidden/>
               </w:rPr>
-              <w:instrText xml:space="preserve"> PAGEREF _Toc444592433 \h </w:instrText>
+              <w:instrText xml:space="preserve"> PAGEREF _Toc444690572 \h </w:instrText>
             </w:r>
             <w:r>
               <w:rPr>
@@ -2034,7 +2049,7 @@
         </w:p>
         <w:p>
           <w:pPr>
-            <w:pStyle w:val="TOC2"/>
+            <w:pStyle w:val="Indholdsfortegnelse2"/>
             <w:tabs>
               <w:tab w:val="left" w:pos="880"/>
               <w:tab w:val="right" w:leader="dot" w:pos="9350"/>
@@ -2045,7 +2060,7 @@
               <w:lang w:val="sv-SE" w:eastAsia="sv-SE"/>
             </w:rPr>
           </w:pPr>
-          <w:hyperlink w:anchor="_Toc444592434" w:history="1">
+          <w:hyperlink w:anchor="_Toc444690573" w:history="1">
             <w:r>
               <w:rPr>
                 <w:rStyle w:val="Hyperlink"/>
@@ -2089,7 +2104,7 @@
                 <w:noProof/>
                 <w:webHidden/>
               </w:rPr>
-              <w:instrText xml:space="preserve"> PAGEREF _Toc444592434 \h </w:instrText>
+              <w:instrText xml:space="preserve"> PAGEREF _Toc444690573 \h </w:instrText>
             </w:r>
             <w:r>
               <w:rPr>
@@ -2122,7 +2137,7 @@
         </w:p>
         <w:p>
           <w:pPr>
-            <w:pStyle w:val="TOC2"/>
+            <w:pStyle w:val="Indholdsfortegnelse2"/>
             <w:tabs>
               <w:tab w:val="left" w:pos="880"/>
               <w:tab w:val="right" w:leader="dot" w:pos="9350"/>
@@ -2133,7 +2148,7 @@
               <w:lang w:val="sv-SE" w:eastAsia="sv-SE"/>
             </w:rPr>
           </w:pPr>
-          <w:hyperlink w:anchor="_Toc444592435" w:history="1">
+          <w:hyperlink w:anchor="_Toc444690574" w:history="1">
             <w:r>
               <w:rPr>
                 <w:rStyle w:val="Hyperlink"/>
@@ -2177,7 +2192,7 @@
                 <w:noProof/>
                 <w:webHidden/>
               </w:rPr>
-              <w:instrText xml:space="preserve"> PAGEREF _Toc444592435 \h </w:instrText>
+              <w:instrText xml:space="preserve"> PAGEREF _Toc444690574 \h </w:instrText>
             </w:r>
             <w:r>
               <w:rPr>
@@ -2210,7 +2225,7 @@
         </w:p>
         <w:p>
           <w:pPr>
-            <w:pStyle w:val="TOC2"/>
+            <w:pStyle w:val="Indholdsfortegnelse2"/>
             <w:tabs>
               <w:tab w:val="left" w:pos="880"/>
               <w:tab w:val="right" w:leader="dot" w:pos="9350"/>
@@ -2221,7 +2236,7 @@
               <w:lang w:val="sv-SE" w:eastAsia="sv-SE"/>
             </w:rPr>
           </w:pPr>
-          <w:hyperlink w:anchor="_Toc444592436" w:history="1">
+          <w:hyperlink w:anchor="_Toc444690575" w:history="1">
             <w:r>
               <w:rPr>
                 <w:rStyle w:val="Hyperlink"/>
@@ -2265,7 +2280,7 @@
                 <w:noProof/>
                 <w:webHidden/>
               </w:rPr>
-              <w:instrText xml:space="preserve"> PAGEREF _Toc444592436 \h </w:instrText>
+              <w:instrText xml:space="preserve"> PAGEREF _Toc444690575 \h </w:instrText>
             </w:r>
             <w:r>
               <w:rPr>
@@ -2298,7 +2313,7 @@
         </w:p>
         <w:p>
           <w:pPr>
-            <w:pStyle w:val="TOC1"/>
+            <w:pStyle w:val="Indholdsfortegnelse1"/>
             <w:tabs>
               <w:tab w:val="left" w:pos="440"/>
               <w:tab w:val="right" w:leader="dot" w:pos="9350"/>
@@ -2309,7 +2324,7 @@
               <w:lang w:val="sv-SE" w:eastAsia="sv-SE"/>
             </w:rPr>
           </w:pPr>
-          <w:hyperlink w:anchor="_Toc444592437" w:history="1">
+          <w:hyperlink w:anchor="_Toc444690576" w:history="1">
             <w:r>
               <w:rPr>
                 <w:rStyle w:val="Hyperlink"/>
@@ -2353,7 +2368,7 @@
                 <w:noProof/>
                 <w:webHidden/>
               </w:rPr>
-              <w:instrText xml:space="preserve"> PAGEREF _Toc444592437 \h </w:instrText>
+              <w:instrText xml:space="preserve"> PAGEREF _Toc444690576 \h </w:instrText>
             </w:r>
             <w:r>
               <w:rPr>
@@ -2386,7 +2401,7 @@
         </w:p>
         <w:p>
           <w:pPr>
-            <w:pStyle w:val="TOC1"/>
+            <w:pStyle w:val="Indholdsfortegnelse1"/>
             <w:tabs>
               <w:tab w:val="left" w:pos="440"/>
               <w:tab w:val="right" w:leader="dot" w:pos="9350"/>
@@ -2397,7 +2412,7 @@
               <w:lang w:val="sv-SE" w:eastAsia="sv-SE"/>
             </w:rPr>
           </w:pPr>
-          <w:hyperlink w:anchor="_Toc444592438" w:history="1">
+          <w:hyperlink w:anchor="_Toc444690577" w:history="1">
             <w:r>
               <w:rPr>
                 <w:rStyle w:val="Hyperlink"/>
@@ -2441,7 +2456,7 @@
                 <w:noProof/>
                 <w:webHidden/>
               </w:rPr>
-              <w:instrText xml:space="preserve"> PAGEREF _Toc444592438 \h </w:instrText>
+              <w:instrText xml:space="preserve"> PAGEREF _Toc444690577 \h </w:instrText>
             </w:r>
             <w:r>
               <w:rPr>
@@ -2474,7 +2489,7 @@
         </w:p>
         <w:p>
           <w:pPr>
-            <w:pStyle w:val="TOC1"/>
+            <w:pStyle w:val="Indholdsfortegnelse1"/>
             <w:tabs>
               <w:tab w:val="left" w:pos="440"/>
               <w:tab w:val="right" w:leader="dot" w:pos="9350"/>
@@ -2485,7 +2500,7 @@
               <w:lang w:val="sv-SE" w:eastAsia="sv-SE"/>
             </w:rPr>
           </w:pPr>
-          <w:hyperlink w:anchor="_Toc444592439" w:history="1">
+          <w:hyperlink w:anchor="_Toc444690578" w:history="1">
             <w:r>
               <w:rPr>
                 <w:rStyle w:val="Hyperlink"/>
@@ -2527,7 +2542,7 @@
                 <w:noProof/>
                 <w:webHidden/>
               </w:rPr>
-              <w:instrText xml:space="preserve"> PAGEREF _Toc444592439 \h </w:instrText>
+              <w:instrText xml:space="preserve"> PAGEREF _Toc444690578 \h </w:instrText>
             </w:r>
             <w:r>
               <w:rPr>
@@ -2560,7 +2575,7 @@
         </w:p>
         <w:p>
           <w:pPr>
-            <w:pStyle w:val="TOC2"/>
+            <w:pStyle w:val="Indholdsfortegnelse2"/>
             <w:tabs>
               <w:tab w:val="left" w:pos="880"/>
               <w:tab w:val="right" w:leader="dot" w:pos="9350"/>
@@ -2571,7 +2586,7 @@
               <w:lang w:val="sv-SE" w:eastAsia="sv-SE"/>
             </w:rPr>
           </w:pPr>
-          <w:hyperlink w:anchor="_Toc444592440" w:history="1">
+          <w:hyperlink w:anchor="_Toc444690579" w:history="1">
             <w:r>
               <w:rPr>
                 <w:rStyle w:val="Hyperlink"/>
@@ -2613,7 +2628,7 @@
                 <w:noProof/>
                 <w:webHidden/>
               </w:rPr>
-              <w:instrText xml:space="preserve"> PAGEREF _Toc444592440 \h </w:instrText>
+              <w:instrText xml:space="preserve"> PAGEREF _Toc444690579 \h </w:instrText>
             </w:r>
             <w:r>
               <w:rPr>
@@ -2646,7 +2661,7 @@
         </w:p>
         <w:p>
           <w:pPr>
-            <w:pStyle w:val="TOC2"/>
+            <w:pStyle w:val="Indholdsfortegnelse2"/>
             <w:tabs>
               <w:tab w:val="left" w:pos="880"/>
               <w:tab w:val="right" w:leader="dot" w:pos="9350"/>
@@ -2657,7 +2672,7 @@
               <w:lang w:val="sv-SE" w:eastAsia="sv-SE"/>
             </w:rPr>
           </w:pPr>
-          <w:hyperlink w:anchor="_Toc444592441" w:history="1">
+          <w:hyperlink w:anchor="_Toc444690580" w:history="1">
             <w:r>
               <w:rPr>
                 <w:rStyle w:val="Hyperlink"/>
@@ -2699,7 +2714,7 @@
                 <w:noProof/>
                 <w:webHidden/>
               </w:rPr>
-              <w:instrText xml:space="preserve"> PAGEREF _Toc444592441 \h </w:instrText>
+              <w:instrText xml:space="preserve"> PAGEREF _Toc444690580 \h </w:instrText>
             </w:r>
             <w:r>
               <w:rPr>
@@ -2732,7 +2747,7 @@
         </w:p>
         <w:p>
           <w:pPr>
-            <w:pStyle w:val="TOC2"/>
+            <w:pStyle w:val="Indholdsfortegnelse2"/>
             <w:tabs>
               <w:tab w:val="left" w:pos="880"/>
               <w:tab w:val="right" w:leader="dot" w:pos="9350"/>
@@ -2743,7 +2758,7 @@
               <w:lang w:val="sv-SE" w:eastAsia="sv-SE"/>
             </w:rPr>
           </w:pPr>
-          <w:hyperlink w:anchor="_Toc444592442" w:history="1">
+          <w:hyperlink w:anchor="_Toc444690581" w:history="1">
             <w:r>
               <w:rPr>
                 <w:rStyle w:val="Hyperlink"/>
@@ -2785,7 +2800,7 @@
                 <w:noProof/>
                 <w:webHidden/>
               </w:rPr>
-              <w:instrText xml:space="preserve"> PAGEREF _Toc444592442 \h </w:instrText>
+              <w:instrText xml:space="preserve"> PAGEREF _Toc444690581 \h </w:instrText>
             </w:r>
             <w:r>
               <w:rPr>
@@ -2818,7 +2833,7 @@
         </w:p>
         <w:p>
           <w:pPr>
-            <w:pStyle w:val="TOC2"/>
+            <w:pStyle w:val="Indholdsfortegnelse2"/>
             <w:tabs>
               <w:tab w:val="left" w:pos="880"/>
               <w:tab w:val="right" w:leader="dot" w:pos="9350"/>
@@ -2829,7 +2844,7 @@
               <w:lang w:val="sv-SE" w:eastAsia="sv-SE"/>
             </w:rPr>
           </w:pPr>
-          <w:hyperlink w:anchor="_Toc444592443" w:history="1">
+          <w:hyperlink w:anchor="_Toc444690582" w:history="1">
             <w:r>
               <w:rPr>
                 <w:rStyle w:val="Hyperlink"/>
@@ -2871,7 +2886,7 @@
                 <w:noProof/>
                 <w:webHidden/>
               </w:rPr>
-              <w:instrText xml:space="preserve"> PAGEREF _Toc444592443 \h </w:instrText>
+              <w:instrText xml:space="preserve"> PAGEREF _Toc444690582 \h </w:instrText>
             </w:r>
             <w:r>
               <w:rPr>
@@ -2904,7 +2919,7 @@
         </w:p>
         <w:p>
           <w:pPr>
-            <w:pStyle w:val="TOC2"/>
+            <w:pStyle w:val="Indholdsfortegnelse2"/>
             <w:tabs>
               <w:tab w:val="left" w:pos="880"/>
               <w:tab w:val="right" w:leader="dot" w:pos="9350"/>
@@ -2915,7 +2930,7 @@
               <w:lang w:val="sv-SE" w:eastAsia="sv-SE"/>
             </w:rPr>
           </w:pPr>
-          <w:hyperlink w:anchor="_Toc444592444" w:history="1">
+          <w:hyperlink w:anchor="_Toc444690583" w:history="1">
             <w:r>
               <w:rPr>
                 <w:rStyle w:val="Hyperlink"/>
@@ -2957,7 +2972,7 @@
                 <w:noProof/>
                 <w:webHidden/>
               </w:rPr>
-              <w:instrText xml:space="preserve"> PAGEREF _Toc444592444 \h </w:instrText>
+              <w:instrText xml:space="preserve"> PAGEREF _Toc444690583 \h </w:instrText>
             </w:r>
             <w:r>
               <w:rPr>
@@ -2990,7 +3005,7 @@
         </w:p>
         <w:p>
           <w:pPr>
-            <w:pStyle w:val="TOC1"/>
+            <w:pStyle w:val="Indholdsfortegnelse1"/>
             <w:tabs>
               <w:tab w:val="left" w:pos="440"/>
               <w:tab w:val="right" w:leader="dot" w:pos="9350"/>
@@ -3001,7 +3016,7 @@
               <w:lang w:val="sv-SE" w:eastAsia="sv-SE"/>
             </w:rPr>
           </w:pPr>
-          <w:hyperlink w:anchor="_Toc444592445" w:history="1">
+          <w:hyperlink w:anchor="_Toc444690584" w:history="1">
             <w:r>
               <w:rPr>
                 <w:rStyle w:val="Hyperlink"/>
@@ -3043,7 +3058,7 @@
                 <w:noProof/>
                 <w:webHidden/>
               </w:rPr>
-              <w:instrText xml:space="preserve"> PAGEREF _Toc444592445 \h </w:instrText>
+              <w:instrText xml:space="preserve"> PAGEREF _Toc444690584 \h </w:instrText>
             </w:r>
             <w:r>
               <w:rPr>
@@ -3063,7 +3078,93 @@
                 <w:noProof/>
                 <w:webHidden/>
               </w:rPr>
-              <w:t>3</w:t>
+              <w:t>4</w:t>
+            </w:r>
+            <w:r>
+              <w:rPr>
+                <w:noProof/>
+                <w:webHidden/>
+              </w:rPr>
+              <w:fldChar w:fldCharType="end"/>
+            </w:r>
+          </w:hyperlink>
+        </w:p>
+        <w:p>
+          <w:pPr>
+            <w:pStyle w:val="Indholdsfortegnelse1"/>
+            <w:tabs>
+              <w:tab w:val="left" w:pos="440"/>
+              <w:tab w:val="right" w:leader="dot" w:pos="9350"/>
+            </w:tabs>
+            <w:rPr>
+              <w:rFonts w:eastAsiaTheme="minorEastAsia"/>
+              <w:noProof/>
+              <w:lang w:val="sv-SE" w:eastAsia="sv-SE"/>
+            </w:rPr>
+          </w:pPr>
+          <w:hyperlink w:anchor="_Toc444690585" w:history="1">
+            <w:r>
+              <w:rPr>
+                <w:rStyle w:val="Hyperlink"/>
+                <w:noProof/>
+              </w:rPr>
+              <w:t>6.</w:t>
+            </w:r>
+            <w:r>
+              <w:rPr>
+                <w:rFonts w:eastAsiaTheme="minorEastAsia"/>
+                <w:noProof/>
+                <w:lang w:val="sv-SE" w:eastAsia="sv-SE"/>
+              </w:rPr>
+              <w:tab/>
+            </w:r>
+            <w:r>
+              <w:rPr>
+                <w:rStyle w:val="Hyperlink"/>
+                <w:noProof/>
+              </w:rPr>
+              <w:t>Development Environment</w:t>
+            </w:r>
+            <w:r>
+              <w:rPr>
+                <w:noProof/>
+                <w:webHidden/>
+              </w:rPr>
+              <w:tab/>
+            </w:r>
+            <w:r>
+              <w:rPr>
+                <w:noProof/>
+                <w:webHidden/>
+              </w:rPr>
+              <w:fldChar w:fldCharType="begin"/>
+            </w:r>
+            <w:r>
+              <w:rPr>
+                <w:noProof/>
+                <w:webHidden/>
+              </w:rPr>
+              <w:instrText xml:space="preserve"> PAGEREF _Toc444690585 \h </w:instrText>
+            </w:r>
+            <w:r>
+              <w:rPr>
+                <w:noProof/>
+                <w:webHidden/>
+              </w:rPr>
+            </w:r>
+            <w:r>
+              <w:rPr>
+                <w:noProof/>
+                <w:webHidden/>
+              </w:rPr>
+              <w:fldChar w:fldCharType="separate"/>
+            </w:r>
+            <w:r>
+              <w:rPr>
+                <w:noProof/>
+                <w:webHidden/>
+              </w:rPr>
+              <w:t>5</w:t>
             </w:r>
             <w:r>
               <w:rPr>
@@ -3101,7 +3202,7 @@
     </w:p>
     <w:p>
       <w:pPr>
-        <w:pStyle w:val="Heading1"/>
+        <w:pStyle w:val="Overskrift1"/>
         <w:numPr>
           <w:ilvl w:val="0"/>
           <w:numId w:val="1"/>
@@ -3110,7 +3211,7 @@
           <w:lang w:val="da-DK"/>
         </w:rPr>
       </w:pPr>
-      <w:bookmarkStart w:id="5" w:name="_Toc444592438"/>
+      <w:bookmarkStart w:id="6" w:name="_Toc444690577"/>
       <w:r>
         <w:rPr>
           <w:lang w:val="da-DK"/>
@@ -3118,7 +3219,7 @@
         <w:lastRenderedPageBreak/>
         <w:t>Purpose</w:t>
       </w:r>
-      <w:bookmarkEnd w:id="5"/>
+      <w:bookmarkEnd w:id="6"/>
     </w:p>
     <w:p>
       <w:pPr>
@@ -3130,7 +3231,7 @@
     </w:p>
     <w:p>
       <w:pPr>
-        <w:pStyle w:val="ListParagraph"/>
+        <w:pStyle w:val="Listeafsnit"/>
         <w:autoSpaceDE w:val="0"/>
         <w:autoSpaceDN w:val="0"/>
         <w:adjustRightInd w:val="0"/>
@@ -3145,38 +3246,38 @@
     </w:p>
     <w:p>
       <w:pPr>
-        <w:pStyle w:val="Heading1"/>
+        <w:pStyle w:val="Overskrift1"/>
         <w:numPr>
           <w:ilvl w:val="0"/>
           <w:numId w:val="1"/>
         </w:numPr>
       </w:pPr>
-      <w:bookmarkStart w:id="6" w:name="_Toc444592439"/>
+      <w:bookmarkStart w:id="7" w:name="_Toc444690578"/>
       <w:r>
         <w:t xml:space="preserve">Project </w:t>
       </w:r>
       <w:r>
         <w:t>Constrains</w:t>
       </w:r>
-      <w:bookmarkEnd w:id="6"/>
+      <w:bookmarkEnd w:id="7"/>
     </w:p>
     <w:p>
       <w:pPr>
-        <w:pStyle w:val="Heading2"/>
+        <w:pStyle w:val="Overskrift2"/>
         <w:numPr>
           <w:ilvl w:val="1"/>
           <w:numId w:val="1"/>
         </w:numPr>
       </w:pPr>
-      <w:bookmarkStart w:id="7" w:name="_Toc443990229"/>
-      <w:bookmarkStart w:id="8" w:name="_Toc444116424"/>
-      <w:bookmarkStart w:id="9" w:name="_Toc444592440"/>
+      <w:bookmarkStart w:id="8" w:name="_Toc443990229"/>
+      <w:bookmarkStart w:id="9" w:name="_Toc444116424"/>
+      <w:bookmarkStart w:id="10" w:name="_Toc444690579"/>
       <w:r>
         <w:t>Hardware constrains</w:t>
       </w:r>
-      <w:bookmarkEnd w:id="7"/>
       <w:bookmarkEnd w:id="8"/>
       <w:bookmarkEnd w:id="9"/>
+      <w:bookmarkEnd w:id="10"/>
     </w:p>
     <w:p>
       <w:pPr>
@@ -3211,21 +3312,21 @@
     </w:p>
     <w:p>
       <w:pPr>
-        <w:pStyle w:val="Heading2"/>
+        <w:pStyle w:val="Overskrift2"/>
         <w:numPr>
           <w:ilvl w:val="1"/>
           <w:numId w:val="1"/>
         </w:numPr>
       </w:pPr>
-      <w:bookmarkStart w:id="10" w:name="_Toc443990230"/>
-      <w:bookmarkStart w:id="11" w:name="_Toc444116425"/>
-      <w:bookmarkStart w:id="12" w:name="_Toc444592441"/>
+      <w:bookmarkStart w:id="11" w:name="_Toc443990230"/>
+      <w:bookmarkStart w:id="12" w:name="_Toc444116425"/>
+      <w:bookmarkStart w:id="13" w:name="_Toc444690580"/>
       <w:r>
         <w:t>Software constrains</w:t>
       </w:r>
-      <w:bookmarkEnd w:id="10"/>
       <w:bookmarkEnd w:id="11"/>
       <w:bookmarkEnd w:id="12"/>
+      <w:bookmarkEnd w:id="13"/>
     </w:p>
     <w:p>
       <w:pPr>
@@ -3237,7 +3338,7 @@
     </w:p>
     <w:p>
       <w:pPr>
-        <w:pStyle w:val="ListParagraph"/>
+        <w:pStyle w:val="Listeafsnit"/>
         <w:numPr>
           <w:ilvl w:val="0"/>
           <w:numId w:val="3"/>
@@ -3249,7 +3350,7 @@
     </w:p>
     <w:p>
       <w:pPr>
-        <w:pStyle w:val="ListParagraph"/>
+        <w:pStyle w:val="Listeafsnit"/>
         <w:numPr>
           <w:ilvl w:val="0"/>
           <w:numId w:val="3"/>
@@ -3326,17 +3427,17 @@
     </w:p>
     <w:p>
       <w:pPr>
-        <w:pStyle w:val="Heading2"/>
+        <w:pStyle w:val="Overskrift2"/>
         <w:numPr>
           <w:ilvl w:val="1"/>
           <w:numId w:val="1"/>
         </w:numPr>
       </w:pPr>
-      <w:bookmarkStart w:id="13" w:name="_Toc444592442"/>
+      <w:bookmarkStart w:id="14" w:name="_Toc444690581"/>
       <w:r>
         <w:t>Recourses</w:t>
       </w:r>
-      <w:bookmarkEnd w:id="13"/>
+      <w:bookmarkEnd w:id="14"/>
     </w:p>
     <w:p>
       <w:pPr>
@@ -3366,17 +3467,17 @@
     </w:p>
     <w:p>
       <w:pPr>
-        <w:pStyle w:val="Heading2"/>
+        <w:pStyle w:val="Overskrift2"/>
         <w:numPr>
           <w:ilvl w:val="1"/>
           <w:numId w:val="1"/>
         </w:numPr>
       </w:pPr>
-      <w:bookmarkStart w:id="14" w:name="_Toc444592443"/>
+      <w:bookmarkStart w:id="15" w:name="_Toc444690582"/>
       <w:r>
         <w:t>Security</w:t>
       </w:r>
-      <w:bookmarkEnd w:id="14"/>
+      <w:bookmarkEnd w:id="15"/>
       <w:r>
         <w:t xml:space="preserve"> </w:t>
       </w:r>
@@ -3391,56 +3492,52 @@
     </w:p>
     <w:p>
       <w:pPr>
-        <w:pStyle w:val="Heading2"/>
+        <w:pStyle w:val="Overskrift2"/>
         <w:numPr>
           <w:ilvl w:val="1"/>
           <w:numId w:val="1"/>
         </w:numPr>
       </w:pPr>
-      <w:bookmarkStart w:id="15" w:name="_Toc444592444"/>
+      <w:bookmarkStart w:id="16" w:name="_Toc444690583"/>
       <w:r>
         <w:t>Type of solution</w:t>
       </w:r>
-      <w:bookmarkEnd w:id="15"/>
+      <w:bookmarkEnd w:id="16"/>
     </w:p>
     <w:p>
       <w:pPr>
-        <w:autoSpaceDE w:val="0"/>
-        <w:autoSpaceDN w:val="0"/>
-        <w:adjustRightInd w:val="0"/>
-        <w:spacing w:after="0" w:line="240" w:lineRule="auto"/>
         <w:ind w:firstLine="360"/>
-        <w:rPr>
-          <w:rFonts w:ascii="NimbusSanL-Regu" w:hAnsi="NimbusSanL-Regu" w:cs="NimbusSanL-Regu"/>
-          <w:sz w:val="24"/>
-          <w:szCs w:val="24"/>
-        </w:rPr>
-      </w:pPr>
-      <w:r>
-        <w:rPr>
-          <w:rFonts w:ascii="NimbusSanL-Regu" w:hAnsi="NimbusSanL-Regu" w:cs="NimbusSanL-Regu"/>
-          <w:sz w:val="24"/>
-          <w:szCs w:val="24"/>
-        </w:rPr>
+      </w:pPr>
+      <w:r>
         <w:t xml:space="preserve">We are going to design from scratch and use company staff. </w:t>
       </w:r>
     </w:p>
     <w:p>
-      <w:pPr>
-        <w:pStyle w:val="Heading1"/>
+      <w:r>
+        <w:br w:type="page"/>
+      </w:r>
+    </w:p>
+    <w:p>
+      <w:pPr>
+        <w:ind w:firstLine="360"/>
+      </w:pPr>
+    </w:p>
+    <w:p>
+      <w:pPr>
+        <w:pStyle w:val="Overskrift1"/>
         <w:numPr>
           <w:ilvl w:val="0"/>
           <w:numId w:val="1"/>
         </w:numPr>
       </w:pPr>
-      <w:bookmarkStart w:id="16" w:name="_Toc444592445"/>
+      <w:bookmarkStart w:id="17" w:name="_Toc444690584"/>
       <w:r>
         <w:t>Project</w:t>
       </w:r>
       <w:r>
         <w:t xml:space="preserve"> Approach</w:t>
       </w:r>
-      <w:bookmarkEnd w:id="16"/>
+      <w:bookmarkEnd w:id="17"/>
     </w:p>
     <w:p>
       <w:pPr>
@@ -3512,11 +3609,10 @@
       <w:r>
         <w:rPr>
           <w:noProof/>
-          <w:lang w:val="da-DK" w:eastAsia="da-DK"/>
+          <w:lang w:val="sv-SE" w:eastAsia="sv-SE"/>
         </w:rPr>
-        <w:lastRenderedPageBreak/>
         <w:drawing>
-          <wp:inline distT="0" distB="0" distL="0" distR="0">
+          <wp:inline distT="0" distB="0" distL="0" distR="0" wp14:anchorId="37CAE246" wp14:editId="7D575997">
             <wp:extent cx="5232400" cy="1828800"/>
             <wp:effectExtent l="0" t="0" r="44450" b="0"/>
             <wp:docPr id="1" name="Diagram 1"/>
@@ -3626,18 +3722,840 @@
       <w:r>
         <w:t xml:space="preserve">. </w:t>
       </w:r>
+      <w:r>
+        <w:t xml:space="preserve">Åsa Wegelius takes the role as Product Owner when it comes to the </w:t>
+      </w:r>
+      <w:proofErr w:type="spellStart"/>
+      <w:r>
+        <w:t>OnlineLearningPlatformSD</w:t>
+      </w:r>
+      <w:proofErr w:type="spellEnd"/>
+      <w:r>
+        <w:t xml:space="preserve">. </w:t>
+      </w:r>
+      <w:r>
+        <w:t xml:space="preserve">There are some documentation deliveries before the Scrum process starts. They are added in the theme </w:t>
+      </w:r>
+      <w:r>
+        <w:rPr>
+          <w:i/>
+        </w:rPr>
+        <w:t>Pre-Project</w:t>
+      </w:r>
+      <w:r>
+        <w:t xml:space="preserve">. The Scrum Team members pick the tasks the want to write from there as with the PM backlog. There are no negotiations with the Product Owner in the Pre-Project phase since the delivery dates are hard deadlines. At delivery days the Product Owner puts the documents together and sends them in. </w:t>
+      </w:r>
     </w:p>
     <w:p>
-      <w:pPr>
-        <w:ind w:left="360"/>
-      </w:pPr>
+      <w:r>
+        <w:t xml:space="preserve">The Pre-Project phase will end at </w:t>
+      </w:r>
+      <w:r>
+        <w:fldChar w:fldCharType="begin"/>
+      </w:r>
+      <w:r>
+        <w:rPr>
+          <w:lang w:val="da-DK"/>
+        </w:rPr>
+        <w:instrText xml:space="preserve"> TIME \@ "dd-MM-yyyy" </w:instrText>
+      </w:r>
+      <w:r>
+        <w:fldChar w:fldCharType="separate"/>
+      </w:r>
+      <w:r>
+        <w:rPr>
+          <w:noProof/>
+          <w:lang w:val="da-DK"/>
+        </w:rPr>
+        <w:t>06-05</w:t>
+      </w:r>
+      <w:r>
+        <w:rPr>
+          <w:noProof/>
+          <w:lang w:val="da-DK"/>
+        </w:rPr>
+        <w:t>-2016</w:t>
+      </w:r>
+      <w:r>
+        <w:fldChar w:fldCharType="end"/>
+      </w:r>
+      <w:r>
+        <w:t xml:space="preserve"> and the pure Scrum Phase will start after that. Åsa Wegelius will both have the role of Product Owner and Developer due to shortage of staff even though it violates the Scrum methodology. </w:t>
+      </w:r>
     </w:p>
     <w:p>
+      <w:r>
+        <w:br w:type="page"/>
+      </w:r>
+    </w:p>
+    <w:p/>
+    <w:p>
+      <w:pPr>
+        <w:pStyle w:val="Overskrift1"/>
+        <w:numPr>
+          <w:ilvl w:val="0"/>
+          <w:numId w:val="1"/>
+        </w:numPr>
+      </w:pPr>
+      <w:bookmarkStart w:id="18" w:name="_Toc444690585"/>
+      <w:r>
+        <w:t>Development Environment</w:t>
+      </w:r>
+      <w:bookmarkEnd w:id="18"/>
+    </w:p>
+    <w:p/>
+    <w:tbl>
+      <w:tblPr>
+        <w:tblStyle w:val="Gittertabel4-farve1"/>
+        <w:tblW w:w="0" w:type="auto"/>
+        <w:tblLook w:val="04A0" w:firstRow="1" w:lastRow="0" w:firstColumn="1" w:lastColumn="0" w:noHBand="0" w:noVBand="1"/>
+      </w:tblPr>
+      <w:tblGrid>
+        <w:gridCol w:w="3116"/>
+        <w:gridCol w:w="3117"/>
+      </w:tblGrid>
+      <w:tr>
+        <w:trPr>
+          <w:cnfStyle w:val="100000000000" w:firstRow="1" w:lastRow="0" w:firstColumn="0" w:lastColumn="0" w:oddVBand="0" w:evenVBand="0" w:oddHBand="0" w:evenHBand="0" w:firstRowFirstColumn="0" w:firstRowLastColumn="0" w:lastRowFirstColumn="0" w:lastRowLastColumn="0"/>
+        </w:trPr>
+        <w:tc>
+          <w:tcPr>
+            <w:cnfStyle w:val="001000000000" w:firstRow="0" w:lastRow="0" w:firstColumn="1" w:lastColumn="0" w:oddVBand="0" w:evenVBand="0" w:oddHBand="0" w:evenHBand="0" w:firstRowFirstColumn="0" w:firstRowLastColumn="0" w:lastRowFirstColumn="0" w:lastRowLastColumn="0"/>
+            <w:tcW w:w="3116" w:type="dxa"/>
+          </w:tcPr>
+          <w:p>
+            <w:r>
+              <w:t>item</w:t>
+            </w:r>
+          </w:p>
+        </w:tc>
+        <w:tc>
+          <w:tcPr>
+            <w:tcW w:w="3117" w:type="dxa"/>
+          </w:tcPr>
+          <w:p>
+            <w:pPr>
+              <w:cnfStyle w:val="100000000000" w:firstRow="1" w:lastRow="0" w:firstColumn="0" w:lastColumn="0" w:oddVBand="0" w:evenVBand="0" w:oddHBand="0" w:evenHBand="0" w:firstRowFirstColumn="0" w:firstRowLastColumn="0" w:lastRowFirstColumn="0" w:lastRowLastColumn="0"/>
+            </w:pPr>
+            <w:r>
+              <w:t>Applied for</w:t>
+            </w:r>
+          </w:p>
+        </w:tc>
+      </w:tr>
+      <w:tr>
+        <w:trPr>
+          <w:cnfStyle w:val="000000100000" w:firstRow="0" w:lastRow="0" w:firstColumn="0" w:lastColumn="0" w:oddVBand="0" w:evenVBand="0" w:oddHBand="1" w:evenHBand="0" w:firstRowFirstColumn="0" w:firstRowLastColumn="0" w:lastRowFirstColumn="0" w:lastRowLastColumn="0"/>
+        </w:trPr>
+        <w:tc>
+          <w:tcPr>
+            <w:cnfStyle w:val="001000000000" w:firstRow="0" w:lastRow="0" w:firstColumn="1" w:lastColumn="0" w:oddVBand="0" w:evenVBand="0" w:oddHBand="0" w:evenHBand="0" w:firstRowFirstColumn="0" w:firstRowLastColumn="0" w:lastRowFirstColumn="0" w:lastRowLastColumn="0"/>
+            <w:tcW w:w="3116" w:type="dxa"/>
+          </w:tcPr>
+          <w:p>
+            <w:r>
+              <w:t>Methods:</w:t>
+            </w:r>
+          </w:p>
+        </w:tc>
+        <w:tc>
+          <w:tcPr>
+            <w:tcW w:w="3117" w:type="dxa"/>
+          </w:tcPr>
+          <w:p>
+            <w:pPr>
+              <w:cnfStyle w:val="000000100000" w:firstRow="0" w:lastRow="0" w:firstColumn="0" w:lastColumn="0" w:oddVBand="0" w:evenVBand="0" w:oddHBand="1" w:evenHBand="0" w:firstRowFirstColumn="0" w:firstRowLastColumn="0" w:lastRowFirstColumn="0" w:lastRowLastColumn="0"/>
+            </w:pPr>
+          </w:p>
+        </w:tc>
+      </w:tr>
+      <w:tr>
+        <w:tc>
+          <w:tcPr>
+            <w:cnfStyle w:val="001000000000" w:firstRow="0" w:lastRow="0" w:firstColumn="1" w:lastColumn="0" w:oddVBand="0" w:evenVBand="0" w:oddHBand="0" w:evenHBand="0" w:firstRowFirstColumn="0" w:firstRowLastColumn="0" w:lastRowFirstColumn="0" w:lastRowLastColumn="0"/>
+            <w:tcW w:w="3116" w:type="dxa"/>
+          </w:tcPr>
+          <w:p>
+            <w:pPr>
+              <w:rPr>
+                <w:b w:val="0"/>
+              </w:rPr>
+            </w:pPr>
+            <w:r>
+              <w:rPr>
+                <w:b w:val="0"/>
+              </w:rPr>
+              <w:t>Use Case</w:t>
+            </w:r>
+          </w:p>
+        </w:tc>
+        <w:tc>
+          <w:tcPr>
+            <w:tcW w:w="3117" w:type="dxa"/>
+          </w:tcPr>
+          <w:p>
+            <w:pPr>
+              <w:cnfStyle w:val="000000000000" w:firstRow="0" w:lastRow="0" w:firstColumn="0" w:lastColumn="0" w:oddVBand="0" w:evenVBand="0" w:oddHBand="0" w:evenHBand="0" w:firstRowFirstColumn="0" w:firstRowLastColumn="0" w:lastRowFirstColumn="0" w:lastRowLastColumn="0"/>
+            </w:pPr>
+            <w:r>
+              <w:t>Requirement capturing</w:t>
+            </w:r>
+          </w:p>
+        </w:tc>
+      </w:tr>
+      <w:tr>
+        <w:trPr>
+          <w:cnfStyle w:val="000000100000" w:firstRow="0" w:lastRow="0" w:firstColumn="0" w:lastColumn="0" w:oddVBand="0" w:evenVBand="0" w:oddHBand="1" w:evenHBand="0" w:firstRowFirstColumn="0" w:firstRowLastColumn="0" w:lastRowFirstColumn="0" w:lastRowLastColumn="0"/>
+        </w:trPr>
+        <w:tc>
+          <w:tcPr>
+            <w:cnfStyle w:val="001000000000" w:firstRow="0" w:lastRow="0" w:firstColumn="1" w:lastColumn="0" w:oddVBand="0" w:evenVBand="0" w:oddHBand="0" w:evenHBand="0" w:firstRowFirstColumn="0" w:firstRowLastColumn="0" w:lastRowFirstColumn="0" w:lastRowLastColumn="0"/>
+            <w:tcW w:w="3116" w:type="dxa"/>
+          </w:tcPr>
+          <w:p>
+            <w:pPr>
+              <w:rPr>
+                <w:b w:val="0"/>
+              </w:rPr>
+            </w:pPr>
+            <w:r>
+              <w:rPr>
+                <w:b w:val="0"/>
+              </w:rPr>
+              <w:t>User Story</w:t>
+            </w:r>
+          </w:p>
+        </w:tc>
+        <w:tc>
+          <w:tcPr>
+            <w:tcW w:w="3117" w:type="dxa"/>
+          </w:tcPr>
+          <w:p>
+            <w:pPr>
+              <w:cnfStyle w:val="000000100000" w:firstRow="0" w:lastRow="0" w:firstColumn="0" w:lastColumn="0" w:oddVBand="0" w:evenVBand="0" w:oddHBand="1" w:evenHBand="0" w:firstRowFirstColumn="0" w:firstRowLastColumn="0" w:lastRowFirstColumn="0" w:lastRowLastColumn="0"/>
+            </w:pPr>
+            <w:r>
+              <w:t>Requirement capturing</w:t>
+            </w:r>
+          </w:p>
+        </w:tc>
+      </w:tr>
+      <w:tr>
+        <w:tc>
+          <w:tcPr>
+            <w:cnfStyle w:val="001000000000" w:firstRow="0" w:lastRow="0" w:firstColumn="1" w:lastColumn="0" w:oddVBand="0" w:evenVBand="0" w:oddHBand="0" w:evenHBand="0" w:firstRowFirstColumn="0" w:firstRowLastColumn="0" w:lastRowFirstColumn="0" w:lastRowLastColumn="0"/>
+            <w:tcW w:w="3116" w:type="dxa"/>
+          </w:tcPr>
+          <w:p>
+            <w:pPr>
+              <w:rPr>
+                <w:b w:val="0"/>
+              </w:rPr>
+            </w:pPr>
+            <w:r>
+              <w:rPr>
+                <w:b w:val="0"/>
+              </w:rPr>
+              <w:t>Supplementary Specification</w:t>
+            </w:r>
+          </w:p>
+        </w:tc>
+        <w:tc>
+          <w:tcPr>
+            <w:tcW w:w="3117" w:type="dxa"/>
+          </w:tcPr>
+          <w:p>
+            <w:pPr>
+              <w:cnfStyle w:val="000000000000" w:firstRow="0" w:lastRow="0" w:firstColumn="0" w:lastColumn="0" w:oddVBand="0" w:evenVBand="0" w:oddHBand="0" w:evenHBand="0" w:firstRowFirstColumn="0" w:firstRowLastColumn="0" w:lastRowFirstColumn="0" w:lastRowLastColumn="0"/>
+            </w:pPr>
+            <w:r>
+              <w:t>Requirement capturing</w:t>
+            </w:r>
+          </w:p>
+        </w:tc>
+      </w:tr>
+      <w:tr>
+        <w:trPr>
+          <w:cnfStyle w:val="000000100000" w:firstRow="0" w:lastRow="0" w:firstColumn="0" w:lastColumn="0" w:oddVBand="0" w:evenVBand="0" w:oddHBand="1" w:evenHBand="0" w:firstRowFirstColumn="0" w:firstRowLastColumn="0" w:lastRowFirstColumn="0" w:lastRowLastColumn="0"/>
+        </w:trPr>
+        <w:tc>
+          <w:tcPr>
+            <w:cnfStyle w:val="001000000000" w:firstRow="0" w:lastRow="0" w:firstColumn="1" w:lastColumn="0" w:oddVBand="0" w:evenVBand="0" w:oddHBand="0" w:evenHBand="0" w:firstRowFirstColumn="0" w:firstRowLastColumn="0" w:lastRowFirstColumn="0" w:lastRowLastColumn="0"/>
+            <w:tcW w:w="3116" w:type="dxa"/>
+          </w:tcPr>
+          <w:p>
+            <w:pPr>
+              <w:rPr>
+                <w:b w:val="0"/>
+              </w:rPr>
+            </w:pPr>
+            <w:r>
+              <w:rPr>
+                <w:b w:val="0"/>
+              </w:rPr>
+              <w:t>Class diagram</w:t>
+            </w:r>
+          </w:p>
+        </w:tc>
+        <w:tc>
+          <w:tcPr>
+            <w:tcW w:w="3117" w:type="dxa"/>
+          </w:tcPr>
+          <w:p>
+            <w:pPr>
+              <w:cnfStyle w:val="000000100000" w:firstRow="0" w:lastRow="0" w:firstColumn="0" w:lastColumn="0" w:oddVBand="0" w:evenVBand="0" w:oddHBand="1" w:evenHBand="0" w:firstRowFirstColumn="0" w:firstRowLastColumn="0" w:lastRowFirstColumn="0" w:lastRowLastColumn="0"/>
+            </w:pPr>
+            <w:r>
+              <w:t>Data modeling</w:t>
+            </w:r>
+          </w:p>
+        </w:tc>
+      </w:tr>
+      <w:tr>
+        <w:tc>
+          <w:tcPr>
+            <w:cnfStyle w:val="001000000000" w:firstRow="0" w:lastRow="0" w:firstColumn="1" w:lastColumn="0" w:oddVBand="0" w:evenVBand="0" w:oddHBand="0" w:evenHBand="0" w:firstRowFirstColumn="0" w:firstRowLastColumn="0" w:lastRowFirstColumn="0" w:lastRowLastColumn="0"/>
+            <w:tcW w:w="3116" w:type="dxa"/>
+          </w:tcPr>
+          <w:p>
+            <w:pPr>
+              <w:rPr>
+                <w:b w:val="0"/>
+              </w:rPr>
+            </w:pPr>
+            <w:r>
+              <w:rPr>
+                <w:b w:val="0"/>
+              </w:rPr>
+              <w:t>Backlog</w:t>
+            </w:r>
+          </w:p>
+        </w:tc>
+        <w:tc>
+          <w:tcPr>
+            <w:tcW w:w="3117" w:type="dxa"/>
+          </w:tcPr>
+          <w:p>
+            <w:pPr>
+              <w:cnfStyle w:val="000000000000" w:firstRow="0" w:lastRow="0" w:firstColumn="0" w:lastColumn="0" w:oddVBand="0" w:evenVBand="0" w:oddHBand="0" w:evenHBand="0" w:firstRowFirstColumn="0" w:firstRowLastColumn="0" w:lastRowFirstColumn="0" w:lastRowLastColumn="0"/>
+            </w:pPr>
+            <w:r>
+              <w:t>Requirement capturing</w:t>
+            </w:r>
+          </w:p>
+        </w:tc>
+      </w:tr>
+      <w:tr>
+        <w:trPr>
+          <w:cnfStyle w:val="000000100000" w:firstRow="0" w:lastRow="0" w:firstColumn="0" w:lastColumn="0" w:oddVBand="0" w:evenVBand="0" w:oddHBand="1" w:evenHBand="0" w:firstRowFirstColumn="0" w:firstRowLastColumn="0" w:lastRowFirstColumn="0" w:lastRowLastColumn="0"/>
+        </w:trPr>
+        <w:tc>
+          <w:tcPr>
+            <w:cnfStyle w:val="001000000000" w:firstRow="0" w:lastRow="0" w:firstColumn="1" w:lastColumn="0" w:oddVBand="0" w:evenVBand="0" w:oddHBand="0" w:evenHBand="0" w:firstRowFirstColumn="0" w:firstRowLastColumn="0" w:lastRowFirstColumn="0" w:lastRowLastColumn="0"/>
+            <w:tcW w:w="3116" w:type="dxa"/>
+          </w:tcPr>
+          <w:p>
+            <w:pPr>
+              <w:rPr>
+                <w:b w:val="0"/>
+              </w:rPr>
+            </w:pPr>
+          </w:p>
+        </w:tc>
+        <w:tc>
+          <w:tcPr>
+            <w:tcW w:w="3117" w:type="dxa"/>
+          </w:tcPr>
+          <w:p>
+            <w:pPr>
+              <w:cnfStyle w:val="000000100000" w:firstRow="0" w:lastRow="0" w:firstColumn="0" w:lastColumn="0" w:oddVBand="0" w:evenVBand="0" w:oddHBand="1" w:evenHBand="0" w:firstRowFirstColumn="0" w:firstRowLastColumn="0" w:lastRowFirstColumn="0" w:lastRowLastColumn="0"/>
+            </w:pPr>
+          </w:p>
+        </w:tc>
+      </w:tr>
+      <w:tr>
+        <w:tc>
+          <w:tcPr>
+            <w:cnfStyle w:val="001000000000" w:firstRow="0" w:lastRow="0" w:firstColumn="1" w:lastColumn="0" w:oddVBand="0" w:evenVBand="0" w:oddHBand="0" w:evenHBand="0" w:firstRowFirstColumn="0" w:firstRowLastColumn="0" w:lastRowFirstColumn="0" w:lastRowLastColumn="0"/>
+            <w:tcW w:w="3116" w:type="dxa"/>
+          </w:tcPr>
+          <w:p>
+            <w:r>
+              <w:t>Tools:</w:t>
+            </w:r>
+          </w:p>
+        </w:tc>
+        <w:tc>
+          <w:tcPr>
+            <w:tcW w:w="3117" w:type="dxa"/>
+          </w:tcPr>
+          <w:p>
+            <w:pPr>
+              <w:cnfStyle w:val="000000000000" w:firstRow="0" w:lastRow="0" w:firstColumn="0" w:lastColumn="0" w:oddVBand="0" w:evenVBand="0" w:oddHBand="0" w:evenHBand="0" w:firstRowFirstColumn="0" w:firstRowLastColumn="0" w:lastRowFirstColumn="0" w:lastRowLastColumn="0"/>
+            </w:pPr>
+          </w:p>
+        </w:tc>
+      </w:tr>
+      <w:tr>
+        <w:trPr>
+          <w:cnfStyle w:val="000000100000" w:firstRow="0" w:lastRow="0" w:firstColumn="0" w:lastColumn="0" w:oddVBand="0" w:evenVBand="0" w:oddHBand="1" w:evenHBand="0" w:firstRowFirstColumn="0" w:firstRowLastColumn="0" w:lastRowFirstColumn="0" w:lastRowLastColumn="0"/>
+        </w:trPr>
+        <w:tc>
+          <w:tcPr>
+            <w:cnfStyle w:val="001000000000" w:firstRow="0" w:lastRow="0" w:firstColumn="1" w:lastColumn="0" w:oddVBand="0" w:evenVBand="0" w:oddHBand="0" w:evenHBand="0" w:firstRowFirstColumn="0" w:firstRowLastColumn="0" w:lastRowFirstColumn="0" w:lastRowLastColumn="0"/>
+            <w:tcW w:w="3116" w:type="dxa"/>
+          </w:tcPr>
+          <w:p>
+            <w:pPr>
+              <w:rPr>
+                <w:b w:val="0"/>
+              </w:rPr>
+            </w:pPr>
+            <w:r>
+              <w:rPr>
+                <w:b w:val="0"/>
+              </w:rPr>
+              <w:t>NetBeans</w:t>
+            </w:r>
+          </w:p>
+        </w:tc>
+        <w:tc>
+          <w:tcPr>
+            <w:tcW w:w="3117" w:type="dxa"/>
+          </w:tcPr>
+          <w:p>
+            <w:pPr>
+              <w:cnfStyle w:val="000000100000" w:firstRow="0" w:lastRow="0" w:firstColumn="0" w:lastColumn="0" w:oddVBand="0" w:evenVBand="0" w:oddHBand="1" w:evenHBand="0" w:firstRowFirstColumn="0" w:firstRowLastColumn="0" w:lastRowFirstColumn="0" w:lastRowLastColumn="0"/>
+            </w:pPr>
+            <w:r>
+              <w:t>Construction</w:t>
+            </w:r>
+          </w:p>
+        </w:tc>
+      </w:tr>
+      <w:tr>
+        <w:tc>
+          <w:tcPr>
+            <w:cnfStyle w:val="001000000000" w:firstRow="0" w:lastRow="0" w:firstColumn="1" w:lastColumn="0" w:oddVBand="0" w:evenVBand="0" w:oddHBand="0" w:evenHBand="0" w:firstRowFirstColumn="0" w:firstRowLastColumn="0" w:lastRowFirstColumn="0" w:lastRowLastColumn="0"/>
+            <w:tcW w:w="3116" w:type="dxa"/>
+          </w:tcPr>
+          <w:p>
+            <w:pPr>
+              <w:rPr>
+                <w:b w:val="0"/>
+              </w:rPr>
+            </w:pPr>
+            <w:r>
+              <w:rPr>
+                <w:b w:val="0"/>
+              </w:rPr>
+              <w:t>MySQL Workbench</w:t>
+            </w:r>
+          </w:p>
+        </w:tc>
+        <w:tc>
+          <w:tcPr>
+            <w:tcW w:w="3117" w:type="dxa"/>
+          </w:tcPr>
+          <w:p>
+            <w:pPr>
+              <w:cnfStyle w:val="000000000000" w:firstRow="0" w:lastRow="0" w:firstColumn="0" w:lastColumn="0" w:oddVBand="0" w:evenVBand="0" w:oddHBand="0" w:evenHBand="0" w:firstRowFirstColumn="0" w:firstRowLastColumn="0" w:lastRowFirstColumn="0" w:lastRowLastColumn="0"/>
+            </w:pPr>
+            <w:r>
+              <w:t>Construction</w:t>
+            </w:r>
+          </w:p>
+        </w:tc>
+      </w:tr>
+      <w:tr>
+        <w:trPr>
+          <w:cnfStyle w:val="000000100000" w:firstRow="0" w:lastRow="0" w:firstColumn="0" w:lastColumn="0" w:oddVBand="0" w:evenVBand="0" w:oddHBand="1" w:evenHBand="0" w:firstRowFirstColumn="0" w:firstRowLastColumn="0" w:lastRowFirstColumn="0" w:lastRowLastColumn="0"/>
+        </w:trPr>
+        <w:tc>
+          <w:tcPr>
+            <w:cnfStyle w:val="001000000000" w:firstRow="0" w:lastRow="0" w:firstColumn="1" w:lastColumn="0" w:oddVBand="0" w:evenVBand="0" w:oddHBand="0" w:evenHBand="0" w:firstRowFirstColumn="0" w:firstRowLastColumn="0" w:lastRowFirstColumn="0" w:lastRowLastColumn="0"/>
+            <w:tcW w:w="3116" w:type="dxa"/>
+          </w:tcPr>
+          <w:p>
+            <w:pPr>
+              <w:rPr>
+                <w:b w:val="0"/>
+              </w:rPr>
+            </w:pPr>
+            <w:r>
+              <w:rPr>
+                <w:b w:val="0"/>
+              </w:rPr>
+              <w:t>GitHub</w:t>
+            </w:r>
+          </w:p>
+        </w:tc>
+        <w:tc>
+          <w:tcPr>
+            <w:tcW w:w="3117" w:type="dxa"/>
+          </w:tcPr>
+          <w:p>
+            <w:pPr>
+              <w:cnfStyle w:val="000000100000" w:firstRow="0" w:lastRow="0" w:firstColumn="0" w:lastColumn="0" w:oddVBand="0" w:evenVBand="0" w:oddHBand="1" w:evenHBand="0" w:firstRowFirstColumn="0" w:firstRowLastColumn="0" w:lastRowFirstColumn="0" w:lastRowLastColumn="0"/>
+            </w:pPr>
+            <w:r>
+              <w:t>Version control</w:t>
+            </w:r>
+          </w:p>
+        </w:tc>
+      </w:tr>
+      <w:tr>
+        <w:tc>
+          <w:tcPr>
+            <w:cnfStyle w:val="001000000000" w:firstRow="0" w:lastRow="0" w:firstColumn="1" w:lastColumn="0" w:oddVBand="0" w:evenVBand="0" w:oddHBand="0" w:evenHBand="0" w:firstRowFirstColumn="0" w:firstRowLastColumn="0" w:lastRowFirstColumn="0" w:lastRowLastColumn="0"/>
+            <w:tcW w:w="3116" w:type="dxa"/>
+          </w:tcPr>
+          <w:p>
+            <w:pPr>
+              <w:rPr>
+                <w:b w:val="0"/>
+              </w:rPr>
+            </w:pPr>
+            <w:r>
+              <w:rPr>
+                <w:b w:val="0"/>
+              </w:rPr>
+              <w:t>Draw.io</w:t>
+            </w:r>
+          </w:p>
+        </w:tc>
+        <w:tc>
+          <w:tcPr>
+            <w:tcW w:w="3117" w:type="dxa"/>
+          </w:tcPr>
+          <w:p>
+            <w:pPr>
+              <w:cnfStyle w:val="000000000000" w:firstRow="0" w:lastRow="0" w:firstColumn="0" w:lastColumn="0" w:oddVBand="0" w:evenVBand="0" w:oddHBand="0" w:evenHBand="0" w:firstRowFirstColumn="0" w:firstRowLastColumn="0" w:lastRowFirstColumn="0" w:lastRowLastColumn="0"/>
+            </w:pPr>
+            <w:r>
+              <w:t>Modeling</w:t>
+            </w:r>
+          </w:p>
+        </w:tc>
+      </w:tr>
+      <w:tr>
+        <w:trPr>
+          <w:cnfStyle w:val="000000100000" w:firstRow="0" w:lastRow="0" w:firstColumn="0" w:lastColumn="0" w:oddVBand="0" w:evenVBand="0" w:oddHBand="1" w:evenHBand="0" w:firstRowFirstColumn="0" w:firstRowLastColumn="0" w:lastRowFirstColumn="0" w:lastRowLastColumn="0"/>
+        </w:trPr>
+        <w:tc>
+          <w:tcPr>
+            <w:cnfStyle w:val="001000000000" w:firstRow="0" w:lastRow="0" w:firstColumn="1" w:lastColumn="0" w:oddVBand="0" w:evenVBand="0" w:oddHBand="0" w:evenHBand="0" w:firstRowFirstColumn="0" w:firstRowLastColumn="0" w:lastRowFirstColumn="0" w:lastRowLastColumn="0"/>
+            <w:tcW w:w="3116" w:type="dxa"/>
+          </w:tcPr>
+          <w:p>
+            <w:pPr>
+              <w:rPr>
+                <w:b w:val="0"/>
+              </w:rPr>
+            </w:pPr>
+            <w:r>
+              <w:rPr>
+                <w:b w:val="0"/>
+              </w:rPr>
+              <w:t>Pencil Project</w:t>
+            </w:r>
+          </w:p>
+        </w:tc>
+        <w:tc>
+          <w:tcPr>
+            <w:tcW w:w="3117" w:type="dxa"/>
+          </w:tcPr>
+          <w:p>
+            <w:pPr>
+              <w:cnfStyle w:val="000000100000" w:firstRow="0" w:lastRow="0" w:firstColumn="0" w:lastColumn="0" w:oddVBand="0" w:evenVBand="0" w:oddHBand="1" w:evenHBand="0" w:firstRowFirstColumn="0" w:firstRowLastColumn="0" w:lastRowFirstColumn="0" w:lastRowLastColumn="0"/>
+            </w:pPr>
+            <w:r>
+              <w:t>GUI modeling (mockups)</w:t>
+            </w:r>
+          </w:p>
+        </w:tc>
+      </w:tr>
+      <w:tr>
+        <w:tc>
+          <w:tcPr>
+            <w:cnfStyle w:val="001000000000" w:firstRow="0" w:lastRow="0" w:firstColumn="1" w:lastColumn="0" w:oddVBand="0" w:evenVBand="0" w:oddHBand="0" w:evenHBand="0" w:firstRowFirstColumn="0" w:firstRowLastColumn="0" w:lastRowFirstColumn="0" w:lastRowLastColumn="0"/>
+            <w:tcW w:w="3116" w:type="dxa"/>
+          </w:tcPr>
+          <w:p>
+            <w:pPr>
+              <w:rPr>
+                <w:b w:val="0"/>
+              </w:rPr>
+            </w:pPr>
+          </w:p>
+        </w:tc>
+        <w:tc>
+          <w:tcPr>
+            <w:tcW w:w="3117" w:type="dxa"/>
+          </w:tcPr>
+          <w:p>
+            <w:pPr>
+              <w:cnfStyle w:val="000000000000" w:firstRow="0" w:lastRow="0" w:firstColumn="0" w:lastColumn="0" w:oddVBand="0" w:evenVBand="0" w:oddHBand="0" w:evenHBand="0" w:firstRowFirstColumn="0" w:firstRowLastColumn="0" w:lastRowFirstColumn="0" w:lastRowLastColumn="0"/>
+            </w:pPr>
+          </w:p>
+        </w:tc>
+      </w:tr>
+      <w:tr>
+        <w:trPr>
+          <w:cnfStyle w:val="000000100000" w:firstRow="0" w:lastRow="0" w:firstColumn="0" w:lastColumn="0" w:oddVBand="0" w:evenVBand="0" w:oddHBand="1" w:evenHBand="0" w:firstRowFirstColumn="0" w:firstRowLastColumn="0" w:lastRowFirstColumn="0" w:lastRowLastColumn="0"/>
+        </w:trPr>
+        <w:tc>
+          <w:tcPr>
+            <w:cnfStyle w:val="001000000000" w:firstRow="0" w:lastRow="0" w:firstColumn="1" w:lastColumn="0" w:oddVBand="0" w:evenVBand="0" w:oddHBand="0" w:evenHBand="0" w:firstRowFirstColumn="0" w:firstRowLastColumn="0" w:lastRowFirstColumn="0" w:lastRowLastColumn="0"/>
+            <w:tcW w:w="3116" w:type="dxa"/>
+          </w:tcPr>
+          <w:p>
+            <w:pPr>
+              <w:rPr>
+                <w:b w:val="0"/>
+              </w:rPr>
+            </w:pPr>
+            <w:r>
+              <w:t>Languages:</w:t>
+            </w:r>
+          </w:p>
+        </w:tc>
+        <w:tc>
+          <w:tcPr>
+            <w:tcW w:w="3117" w:type="dxa"/>
+          </w:tcPr>
+          <w:p>
+            <w:pPr>
+              <w:cnfStyle w:val="000000100000" w:firstRow="0" w:lastRow="0" w:firstColumn="0" w:lastColumn="0" w:oddVBand="0" w:evenVBand="0" w:oddHBand="1" w:evenHBand="0" w:firstRowFirstColumn="0" w:firstRowLastColumn="0" w:lastRowFirstColumn="0" w:lastRowLastColumn="0"/>
+            </w:pPr>
+          </w:p>
+        </w:tc>
+      </w:tr>
+      <w:tr>
+        <w:tc>
+          <w:tcPr>
+            <w:cnfStyle w:val="001000000000" w:firstRow="0" w:lastRow="0" w:firstColumn="1" w:lastColumn="0" w:oddVBand="0" w:evenVBand="0" w:oddHBand="0" w:evenHBand="0" w:firstRowFirstColumn="0" w:firstRowLastColumn="0" w:lastRowFirstColumn="0" w:lastRowLastColumn="0"/>
+            <w:tcW w:w="3116" w:type="dxa"/>
+          </w:tcPr>
+          <w:p>
+            <w:pPr>
+              <w:rPr>
+                <w:b w:val="0"/>
+              </w:rPr>
+            </w:pPr>
+            <w:r>
+              <w:rPr>
+                <w:b w:val="0"/>
+              </w:rPr>
+              <w:t>Java</w:t>
+            </w:r>
+          </w:p>
+        </w:tc>
+        <w:tc>
+          <w:tcPr>
+            <w:tcW w:w="3117" w:type="dxa"/>
+          </w:tcPr>
+          <w:p>
+            <w:pPr>
+              <w:cnfStyle w:val="000000000000" w:firstRow="0" w:lastRow="0" w:firstColumn="0" w:lastColumn="0" w:oddVBand="0" w:evenVBand="0" w:oddHBand="0" w:evenHBand="0" w:firstRowFirstColumn="0" w:firstRowLastColumn="0" w:lastRowFirstColumn="0" w:lastRowLastColumn="0"/>
+            </w:pPr>
+            <w:r>
+              <w:t>backend</w:t>
+            </w:r>
+          </w:p>
+        </w:tc>
+      </w:tr>
+      <w:tr>
+        <w:trPr>
+          <w:cnfStyle w:val="000000100000" w:firstRow="0" w:lastRow="0" w:firstColumn="0" w:lastColumn="0" w:oddVBand="0" w:evenVBand="0" w:oddHBand="1" w:evenHBand="0" w:firstRowFirstColumn="0" w:firstRowLastColumn="0" w:lastRowFirstColumn="0" w:lastRowLastColumn="0"/>
+        </w:trPr>
+        <w:tc>
+          <w:tcPr>
+            <w:cnfStyle w:val="001000000000" w:firstRow="0" w:lastRow="0" w:firstColumn="1" w:lastColumn="0" w:oddVBand="0" w:evenVBand="0" w:oddHBand="0" w:evenHBand="0" w:firstRowFirstColumn="0" w:firstRowLastColumn="0" w:lastRowFirstColumn="0" w:lastRowLastColumn="0"/>
+            <w:tcW w:w="3116" w:type="dxa"/>
+          </w:tcPr>
+          <w:p>
+            <w:pPr>
+              <w:rPr>
+                <w:b w:val="0"/>
+              </w:rPr>
+            </w:pPr>
+            <w:r>
+              <w:rPr>
+                <w:b w:val="0"/>
+              </w:rPr>
+              <w:t>MySQL</w:t>
+            </w:r>
+          </w:p>
+        </w:tc>
+        <w:tc>
+          <w:tcPr>
+            <w:tcW w:w="3117" w:type="dxa"/>
+          </w:tcPr>
+          <w:p>
+            <w:pPr>
+              <w:cnfStyle w:val="000000100000" w:firstRow="0" w:lastRow="0" w:firstColumn="0" w:lastColumn="0" w:oddVBand="0" w:evenVBand="0" w:oddHBand="1" w:evenHBand="0" w:firstRowFirstColumn="0" w:firstRowLastColumn="0" w:lastRowFirstColumn="0" w:lastRowLastColumn="0"/>
+            </w:pPr>
+            <w:r>
+              <w:t>DBMS</w:t>
+            </w:r>
+          </w:p>
+        </w:tc>
+      </w:tr>
+      <w:tr>
+        <w:tc>
+          <w:tcPr>
+            <w:cnfStyle w:val="001000000000" w:firstRow="0" w:lastRow="0" w:firstColumn="1" w:lastColumn="0" w:oddVBand="0" w:evenVBand="0" w:oddHBand="0" w:evenHBand="0" w:firstRowFirstColumn="0" w:firstRowLastColumn="0" w:lastRowFirstColumn="0" w:lastRowLastColumn="0"/>
+            <w:tcW w:w="3116" w:type="dxa"/>
+          </w:tcPr>
+          <w:p>
+            <w:pPr>
+              <w:rPr>
+                <w:b w:val="0"/>
+              </w:rPr>
+            </w:pPr>
+            <w:r>
+              <w:rPr>
+                <w:b w:val="0"/>
+              </w:rPr>
+              <w:t>HTML5</w:t>
+            </w:r>
+          </w:p>
+        </w:tc>
+        <w:tc>
+          <w:tcPr>
+            <w:tcW w:w="3117" w:type="dxa"/>
+          </w:tcPr>
+          <w:p>
+            <w:pPr>
+              <w:cnfStyle w:val="000000000000" w:firstRow="0" w:lastRow="0" w:firstColumn="0" w:lastColumn="0" w:oddVBand="0" w:evenVBand="0" w:oddHBand="0" w:evenHBand="0" w:firstRowFirstColumn="0" w:firstRowLastColumn="0" w:lastRowFirstColumn="0" w:lastRowLastColumn="0"/>
+            </w:pPr>
+            <w:r>
+              <w:t>frontend</w:t>
+            </w:r>
+          </w:p>
+        </w:tc>
+      </w:tr>
+      <w:tr>
+        <w:trPr>
+          <w:cnfStyle w:val="000000100000" w:firstRow="0" w:lastRow="0" w:firstColumn="0" w:lastColumn="0" w:oddVBand="0" w:evenVBand="0" w:oddHBand="1" w:evenHBand="0" w:firstRowFirstColumn="0" w:firstRowLastColumn="0" w:lastRowFirstColumn="0" w:lastRowLastColumn="0"/>
+        </w:trPr>
+        <w:tc>
+          <w:tcPr>
+            <w:cnfStyle w:val="001000000000" w:firstRow="0" w:lastRow="0" w:firstColumn="1" w:lastColumn="0" w:oddVBand="0" w:evenVBand="0" w:oddHBand="0" w:evenHBand="0" w:firstRowFirstColumn="0" w:firstRowLastColumn="0" w:lastRowFirstColumn="0" w:lastRowLastColumn="0"/>
+            <w:tcW w:w="3116" w:type="dxa"/>
+          </w:tcPr>
+          <w:p>
+            <w:pPr>
+              <w:rPr>
+                <w:b w:val="0"/>
+              </w:rPr>
+            </w:pPr>
+            <w:r>
+              <w:rPr>
+                <w:b w:val="0"/>
+              </w:rPr>
+              <w:t>JavaScript</w:t>
+            </w:r>
+          </w:p>
+        </w:tc>
+        <w:tc>
+          <w:tcPr>
+            <w:tcW w:w="3117" w:type="dxa"/>
+          </w:tcPr>
+          <w:p>
+            <w:pPr>
+              <w:cnfStyle w:val="000000100000" w:firstRow="0" w:lastRow="0" w:firstColumn="0" w:lastColumn="0" w:oddVBand="0" w:evenVBand="0" w:oddHBand="1" w:evenHBand="0" w:firstRowFirstColumn="0" w:firstRowLastColumn="0" w:lastRowFirstColumn="0" w:lastRowLastColumn="0"/>
+            </w:pPr>
+            <w:r>
+              <w:t>frontend</w:t>
+            </w:r>
+          </w:p>
+        </w:tc>
+      </w:tr>
+      <w:tr>
+        <w:tc>
+          <w:tcPr>
+            <w:cnfStyle w:val="001000000000" w:firstRow="0" w:lastRow="0" w:firstColumn="1" w:lastColumn="0" w:oddVBand="0" w:evenVBand="0" w:oddHBand="0" w:evenHBand="0" w:firstRowFirstColumn="0" w:firstRowLastColumn="0" w:lastRowFirstColumn="0" w:lastRowLastColumn="0"/>
+            <w:tcW w:w="3116" w:type="dxa"/>
+          </w:tcPr>
+          <w:p>
+            <w:pPr>
+              <w:rPr>
+                <w:b w:val="0"/>
+              </w:rPr>
+            </w:pPr>
+            <w:r>
+              <w:rPr>
+                <w:b w:val="0"/>
+              </w:rPr>
+              <w:t>CSS</w:t>
+            </w:r>
+          </w:p>
+        </w:tc>
+        <w:tc>
+          <w:tcPr>
+            <w:tcW w:w="3117" w:type="dxa"/>
+          </w:tcPr>
+          <w:p>
+            <w:pPr>
+              <w:cnfStyle w:val="000000000000" w:firstRow="0" w:lastRow="0" w:firstColumn="0" w:lastColumn="0" w:oddVBand="0" w:evenVBand="0" w:oddHBand="0" w:evenHBand="0" w:firstRowFirstColumn="0" w:firstRowLastColumn="0" w:lastRowFirstColumn="0" w:lastRowLastColumn="0"/>
+            </w:pPr>
+            <w:r>
+              <w:t>frontend</w:t>
+            </w:r>
+          </w:p>
+        </w:tc>
+      </w:tr>
+      <w:tr>
+        <w:trPr>
+          <w:cnfStyle w:val="000000100000" w:firstRow="0" w:lastRow="0" w:firstColumn="0" w:lastColumn="0" w:oddVBand="0" w:evenVBand="0" w:oddHBand="1" w:evenHBand="0" w:firstRowFirstColumn="0" w:firstRowLastColumn="0" w:lastRowFirstColumn="0" w:lastRowLastColumn="0"/>
+        </w:trPr>
+        <w:tc>
+          <w:tcPr>
+            <w:cnfStyle w:val="001000000000" w:firstRow="0" w:lastRow="0" w:firstColumn="1" w:lastColumn="0" w:oddVBand="0" w:evenVBand="0" w:oddHBand="0" w:evenHBand="0" w:firstRowFirstColumn="0" w:firstRowLastColumn="0" w:lastRowFirstColumn="0" w:lastRowLastColumn="0"/>
+            <w:tcW w:w="3116" w:type="dxa"/>
+          </w:tcPr>
+          <w:p>
+            <w:pPr>
+              <w:rPr>
+                <w:b w:val="0"/>
+              </w:rPr>
+            </w:pPr>
+            <w:r>
+              <w:rPr>
+                <w:b w:val="0"/>
+              </w:rPr>
+              <w:t>LESS</w:t>
+            </w:r>
+          </w:p>
+        </w:tc>
+        <w:tc>
+          <w:tcPr>
+            <w:tcW w:w="3117" w:type="dxa"/>
+          </w:tcPr>
+          <w:p>
+            <w:pPr>
+              <w:cnfStyle w:val="000000100000" w:firstRow="0" w:lastRow="0" w:firstColumn="0" w:lastColumn="0" w:oddVBand="0" w:evenVBand="0" w:oddHBand="1" w:evenHBand="0" w:firstRowFirstColumn="0" w:firstRowLastColumn="0" w:lastRowFirstColumn="0" w:lastRowLastColumn="0"/>
+            </w:pPr>
+            <w:r>
+              <w:t>frontend</w:t>
+            </w:r>
+          </w:p>
+        </w:tc>
+      </w:tr>
+    </w:tbl>
+    <w:p/>
+    <w:p/>
+    <w:p>
       <w:pPr>
         <w:ind w:left="360"/>
       </w:pPr>
-      <w:bookmarkStart w:id="17" w:name="_GoBack"/>
-      <w:bookmarkEnd w:id="17"/>
+    </w:p>
+    <w:p>
+      <w:pPr>
+        <w:ind w:left="360"/>
+      </w:pPr>
     </w:p>
     <w:sectPr>
       <w:headerReference w:type="default" r:id="rId16"/>
@@ -3783,7 +4701,7 @@
   </w:tbl>
   <w:p>
     <w:pPr>
-      <w:pStyle w:val="Footer"/>
+      <w:pStyle w:val="Sidefod"/>
     </w:pPr>
   </w:p>
 </w:ftr>
@@ -3818,7 +4736,7 @@
 <w:hdr xmlns:wpc="http://schemas.microsoft.com/office/word/2010/wordprocessingCanvas" xmlns:cx="http://schemas.microsoft.com/office/drawing/2014/chartex" xmlns:cx1="http://schemas.microsoft.com/office/drawing/2015/9/8/chartex" xmlns:cx2="http://schemas.microsoft.com/office/drawing/2015/10/21/chartex" xmlns:mc="http://schemas.openxmlformats.org/markup-compatibility/2006" xmlns:o="urn:schemas-microsoft-com:office:office" xmlns:r="http://schemas.openxmlformats.org/officeDocument/2006/relationships" xmlns:m="http://schemas.openxmlformats.org/officeDocument/2006/math" xmlns:v="urn:schemas-microsoft-com:vml" xmlns:wp14="http://schemas.microsoft.com/office/word/2010/wordprocessingDrawing" xmlns:wp="http://schemas.openxmlformats.org/drawingml/2006/wordprocessingDrawing" xmlns:w10="urn:schemas-microsoft-com:office:word" xmlns:w="http://schemas.openxmlformats.org/wordprocessingml/2006/main" xmlns:w14="http://schemas.microsoft.com/office/word/2010/wordml" xmlns:w15="http://schemas.microsoft.com/office/word/2012/wordml" xmlns:w16se="http://schemas.microsoft.com/office/word/2015/wordml/symex" xmlns:wpg="http://schemas.microsoft.com/office/word/2010/wordprocessingGroup" xmlns:wpi="http://schemas.microsoft.com/office/word/2010/wordprocessingInk" xmlns:wne="http://schemas.microsoft.com/office/word/2006/wordml" xmlns:wps="http://schemas.microsoft.com/office/word/2010/wordprocessingShape" mc:Ignorable="w14 w15 w16se wp14">
   <w:p>
     <w:pPr>
-      <w:pStyle w:val="Header"/>
+      <w:pStyle w:val="Sidehoved"/>
     </w:pPr>
     <w:r>
       <w:t>Project Approach</w:t>
@@ -3855,7 +4773,7 @@
         <w:noProof/>
         <w:lang w:val="da-DK"/>
       </w:rPr>
-      <w:t>01-03-2016</w:t>
+      <w:t>02-03-2016</w:t>
     </w:r>
     <w:r>
       <w:rPr>
@@ -3956,6 +4874,92 @@
     </w:lvl>
   </w:abstractNum>
   <w:abstractNum w:abstractNumId="1" w15:restartNumberingAfterBreak="0">
+    <w:nsid w:val="0FAC7F56"/>
+    <w:multiLevelType w:val="hybridMultilevel"/>
+    <w:tmpl w:val="BD342690"/>
+    <w:lvl w:ilvl="0" w:tplc="041D000F">
+      <w:start w:val="1"/>
+      <w:numFmt w:val="decimal"/>
+      <w:lvlText w:val="%1."/>
+      <w:lvlJc w:val="left"/>
+      <w:pPr>
+        <w:ind w:left="720" w:hanging="360"/>
+      </w:pPr>
+    </w:lvl>
+    <w:lvl w:ilvl="1" w:tplc="041D0019" w:tentative="1">
+      <w:start w:val="1"/>
+      <w:numFmt w:val="lowerLetter"/>
+      <w:lvlText w:val="%2."/>
+      <w:lvlJc w:val="left"/>
+      <w:pPr>
+        <w:ind w:left="1440" w:hanging="360"/>
+      </w:pPr>
+    </w:lvl>
+    <w:lvl w:ilvl="2" w:tplc="041D001B" w:tentative="1">
+      <w:start w:val="1"/>
+      <w:numFmt w:val="lowerRoman"/>
+      <w:lvlText w:val="%3."/>
+      <w:lvlJc w:val="right"/>
+      <w:pPr>
+        <w:ind w:left="2160" w:hanging="180"/>
+      </w:pPr>
+    </w:lvl>
+    <w:lvl w:ilvl="3" w:tplc="041D000F" w:tentative="1">
+      <w:start w:val="1"/>
+      <w:numFmt w:val="decimal"/>
+      <w:lvlText w:val="%4."/>
+      <w:lvlJc w:val="left"/>
+      <w:pPr>
+        <w:ind w:left="2880" w:hanging="360"/>
+      </w:pPr>
+    </w:lvl>
+    <w:lvl w:ilvl="4" w:tplc="041D0019" w:tentative="1">
+      <w:start w:val="1"/>
+      <w:numFmt w:val="lowerLetter"/>
+      <w:lvlText w:val="%5."/>
+      <w:lvlJc w:val="left"/>
+      <w:pPr>
+        <w:ind w:left="3600" w:hanging="360"/>
+      </w:pPr>
+    </w:lvl>
+    <w:lvl w:ilvl="5" w:tplc="041D001B" w:tentative="1">
+      <w:start w:val="1"/>
+      <w:numFmt w:val="lowerRoman"/>
+      <w:lvlText w:val="%6."/>
+      <w:lvlJc w:val="right"/>
+      <w:pPr>
+        <w:ind w:left="4320" w:hanging="180"/>
+      </w:pPr>
+    </w:lvl>
+    <w:lvl w:ilvl="6" w:tplc="041D000F" w:tentative="1">
+      <w:start w:val="1"/>
+      <w:numFmt w:val="decimal"/>
+      <w:lvlText w:val="%7."/>
+      <w:lvlJc w:val="left"/>
+      <w:pPr>
+        <w:ind w:left="5040" w:hanging="360"/>
+      </w:pPr>
+    </w:lvl>
+    <w:lvl w:ilvl="7" w:tplc="041D0019" w:tentative="1">
+      <w:start w:val="1"/>
+      <w:numFmt w:val="lowerLetter"/>
+      <w:lvlText w:val="%8."/>
+      <w:lvlJc w:val="left"/>
+      <w:pPr>
+        <w:ind w:left="5760" w:hanging="360"/>
+      </w:pPr>
+    </w:lvl>
+    <w:lvl w:ilvl="8" w:tplc="041D001B" w:tentative="1">
+      <w:start w:val="1"/>
+      <w:numFmt w:val="lowerRoman"/>
+      <w:lvlText w:val="%9."/>
+      <w:lvlJc w:val="right"/>
+      <w:pPr>
+        <w:ind w:left="6480" w:hanging="180"/>
+      </w:pPr>
+    </w:lvl>
+  </w:abstractNum>
+  <w:abstractNum w:abstractNumId="2" w15:restartNumberingAfterBreak="0">
     <w:nsid w:val="1D1F7504"/>
     <w:multiLevelType w:val="multilevel"/>
     <w:tmpl w:val="80560208"/>
@@ -4073,7 +5077,7 @@
       </w:rPr>
     </w:lvl>
   </w:abstractNum>
-  <w:abstractNum w:abstractNumId="2" w15:restartNumberingAfterBreak="0">
+  <w:abstractNum w:abstractNumId="3" w15:restartNumberingAfterBreak="0">
     <w:nsid w:val="3607740C"/>
     <w:multiLevelType w:val="hybridMultilevel"/>
     <w:tmpl w:val="6DF61A16"/>
@@ -4213,7 +5217,7 @@
       </w:rPr>
     </w:lvl>
   </w:abstractNum>
-  <w:abstractNum w:abstractNumId="3" w15:restartNumberingAfterBreak="0">
+  <w:abstractNum w:abstractNumId="4" w15:restartNumberingAfterBreak="0">
     <w:nsid w:val="3D800DC4"/>
     <w:multiLevelType w:val="multilevel"/>
     <w:tmpl w:val="80560208"/>
@@ -4331,7 +5335,7 @@
       </w:rPr>
     </w:lvl>
   </w:abstractNum>
-  <w:abstractNum w:abstractNumId="4" w15:restartNumberingAfterBreak="0">
+  <w:abstractNum w:abstractNumId="5" w15:restartNumberingAfterBreak="0">
     <w:nsid w:val="4C0C2060"/>
     <w:multiLevelType w:val="hybridMultilevel"/>
     <w:tmpl w:val="827403AC"/>
@@ -4444,7 +5448,7 @@
       </w:rPr>
     </w:lvl>
   </w:abstractNum>
-  <w:abstractNum w:abstractNumId="5" w15:restartNumberingAfterBreak="0">
+  <w:abstractNum w:abstractNumId="6" w15:restartNumberingAfterBreak="0">
     <w:nsid w:val="5EE12F81"/>
     <w:multiLevelType w:val="hybridMultilevel"/>
     <w:tmpl w:val="3B9ACD20"/>
@@ -4584,7 +5588,7 @@
       </w:rPr>
     </w:lvl>
   </w:abstractNum>
-  <w:abstractNum w:abstractNumId="6" w15:restartNumberingAfterBreak="0">
+  <w:abstractNum w:abstractNumId="7" w15:restartNumberingAfterBreak="0">
     <w:nsid w:val="6CB6505B"/>
     <w:multiLevelType w:val="hybridMultilevel"/>
     <w:tmpl w:val="059A2870"/>
@@ -4724,7 +5728,7 @@
       </w:rPr>
     </w:lvl>
   </w:abstractNum>
-  <w:abstractNum w:abstractNumId="7" w15:restartNumberingAfterBreak="0">
+  <w:abstractNum w:abstractNumId="8" w15:restartNumberingAfterBreak="0">
     <w:nsid w:val="75E651F6"/>
     <w:multiLevelType w:val="hybridMultilevel"/>
     <w:tmpl w:val="3CA04830"/>
@@ -4837,7 +5841,7 @@
       </w:rPr>
     </w:lvl>
   </w:abstractNum>
-  <w:abstractNum w:abstractNumId="8" w15:restartNumberingAfterBreak="0">
+  <w:abstractNum w:abstractNumId="9" w15:restartNumberingAfterBreak="0">
     <w:nsid w:val="7B5A7E72"/>
     <w:multiLevelType w:val="hybridMultilevel"/>
     <w:tmpl w:val="697AE42C"/>
@@ -4978,31 +5982,34 @@
     </w:lvl>
   </w:abstractNum>
   <w:num w:numId="1">
-    <w:abstractNumId w:val="1"/>
+    <w:abstractNumId w:val="2"/>
   </w:num>
   <w:num w:numId="2">
     <w:abstractNumId w:val="0"/>
   </w:num>
   <w:num w:numId="3">
+    <w:abstractNumId w:val="8"/>
+  </w:num>
+  <w:num w:numId="4">
+    <w:abstractNumId w:val="4"/>
+  </w:num>
+  <w:num w:numId="5">
+    <w:abstractNumId w:val="5"/>
+  </w:num>
+  <w:num w:numId="6">
+    <w:abstractNumId w:val="3"/>
+  </w:num>
+  <w:num w:numId="7">
+    <w:abstractNumId w:val="6"/>
+  </w:num>
+  <w:num w:numId="8">
     <w:abstractNumId w:val="7"/>
   </w:num>
-  <w:num w:numId="4">
-    <w:abstractNumId w:val="3"/>
+  <w:num w:numId="9">
+    <w:abstractNumId w:val="9"/>
   </w:num>
-  <w:num w:numId="5">
-    <w:abstractNumId w:val="4"/>
-  </w:num>
-  <w:num w:numId="6">
-    <w:abstractNumId w:val="2"/>
-  </w:num>
-  <w:num w:numId="7">
-    <w:abstractNumId w:val="5"/>
-  </w:num>
-  <w:num w:numId="8">
-    <w:abstractNumId w:val="6"/>
-  </w:num>
-  <w:num w:numId="9">
-    <w:abstractNumId w:val="8"/>
+  <w:num w:numId="10">
+    <w:abstractNumId w:val="1"/>
   </w:num>
 </w:numbering>
 </file>
@@ -5402,11 +6409,11 @@
     <w:name w:val="Normal"/>
     <w:qFormat/>
   </w:style>
-  <w:style w:type="paragraph" w:styleId="Heading1">
+  <w:style w:type="paragraph" w:styleId="Overskrift1">
     <w:name w:val="heading 1"/>
     <w:basedOn w:val="Normal"/>
     <w:next w:val="Normal"/>
-    <w:link w:val="Heading1Char"/>
+    <w:link w:val="Overskrift1Tegn"/>
     <w:uiPriority w:val="9"/>
     <w:qFormat/>
     <w:rsid w:val="00F5498A"/>
@@ -5423,11 +6430,11 @@
       <w:szCs w:val="32"/>
     </w:rPr>
   </w:style>
-  <w:style w:type="paragraph" w:styleId="Heading2">
+  <w:style w:type="paragraph" w:styleId="Overskrift2">
     <w:name w:val="heading 2"/>
     <w:basedOn w:val="Normal"/>
     <w:next w:val="Normal"/>
-    <w:link w:val="Heading2Char"/>
+    <w:link w:val="Overskrift2Tegn"/>
     <w:uiPriority w:val="9"/>
     <w:unhideWhenUsed/>
     <w:qFormat/>
@@ -5445,12 +6452,13 @@
       <w:szCs w:val="26"/>
     </w:rPr>
   </w:style>
-  <w:style w:type="character" w:default="1" w:styleId="DefaultParagraphFont">
+  <w:style w:type="character" w:default="1" w:styleId="Standardskrifttypeiafsnit">
     <w:name w:val="Default Paragraph Font"/>
     <w:uiPriority w:val="1"/>
+    <w:semiHidden/>
     <w:unhideWhenUsed/>
   </w:style>
-  <w:style w:type="table" w:default="1" w:styleId="TableNormal">
+  <w:style w:type="table" w:default="1" w:styleId="Tabel-Normal">
     <w:name w:val="Normal Table"/>
     <w:uiPriority w:val="99"/>
     <w:semiHidden/>
@@ -5465,15 +6473,15 @@
       </w:tblCellMar>
     </w:tblPr>
   </w:style>
-  <w:style w:type="numbering" w:default="1" w:styleId="NoList">
+  <w:style w:type="numbering" w:default="1" w:styleId="Ingenoversigt">
     <w:name w:val="No List"/>
     <w:uiPriority w:val="99"/>
     <w:semiHidden/>
     <w:unhideWhenUsed/>
   </w:style>
-  <w:style w:type="paragraph" w:styleId="NoSpacing">
+  <w:style w:type="paragraph" w:styleId="Ingenafstand">
     <w:name w:val="No Spacing"/>
-    <w:link w:val="NoSpacingChar"/>
+    <w:link w:val="IngenafstandTegn"/>
     <w:uiPriority w:val="1"/>
     <w:qFormat/>
     <w:rsid w:val="005B04F0"/>
@@ -5485,10 +6493,10 @@
       <w:lang w:val="sv-SE" w:eastAsia="sv-SE"/>
     </w:rPr>
   </w:style>
-  <w:style w:type="character" w:customStyle="1" w:styleId="NoSpacingChar">
-    <w:name w:val="No Spacing Char"/>
-    <w:basedOn w:val="DefaultParagraphFont"/>
-    <w:link w:val="NoSpacing"/>
+  <w:style w:type="character" w:customStyle="1" w:styleId="IngenafstandTegn">
+    <w:name w:val="Ingen afstand Tegn"/>
+    <w:basedOn w:val="Standardskrifttypeiafsnit"/>
+    <w:link w:val="Ingenafstand"/>
     <w:uiPriority w:val="1"/>
     <w:rsid w:val="005B04F0"/>
     <w:rPr>
@@ -5496,10 +6504,10 @@
       <w:lang w:val="sv-SE" w:eastAsia="sv-SE"/>
     </w:rPr>
   </w:style>
-  <w:style w:type="paragraph" w:styleId="Header">
+  <w:style w:type="paragraph" w:styleId="Sidehoved">
     <w:name w:val="header"/>
     <w:basedOn w:val="Normal"/>
-    <w:link w:val="HeaderChar"/>
+    <w:link w:val="SidehovedTegn"/>
     <w:uiPriority w:val="99"/>
     <w:unhideWhenUsed/>
     <w:rsid w:val="005B04F0"/>
@@ -5511,17 +6519,17 @@
       <w:spacing w:after="0" w:line="240" w:lineRule="auto"/>
     </w:pPr>
   </w:style>
-  <w:style w:type="character" w:customStyle="1" w:styleId="HeaderChar">
-    <w:name w:val="Header Char"/>
-    <w:basedOn w:val="DefaultParagraphFont"/>
-    <w:link w:val="Header"/>
+  <w:style w:type="character" w:customStyle="1" w:styleId="SidehovedTegn">
+    <w:name w:val="Sidehoved Tegn"/>
+    <w:basedOn w:val="Standardskrifttypeiafsnit"/>
+    <w:link w:val="Sidehoved"/>
     <w:uiPriority w:val="99"/>
     <w:rsid w:val="005B04F0"/>
   </w:style>
-  <w:style w:type="paragraph" w:styleId="Footer">
+  <w:style w:type="paragraph" w:styleId="Sidefod">
     <w:name w:val="footer"/>
     <w:basedOn w:val="Normal"/>
-    <w:link w:val="FooterChar"/>
+    <w:link w:val="SidefodTegn"/>
     <w:uiPriority w:val="99"/>
     <w:unhideWhenUsed/>
     <w:rsid w:val="005B04F0"/>
@@ -5533,17 +6541,17 @@
       <w:spacing w:after="0" w:line="240" w:lineRule="auto"/>
     </w:pPr>
   </w:style>
-  <w:style w:type="character" w:customStyle="1" w:styleId="FooterChar">
-    <w:name w:val="Footer Char"/>
-    <w:basedOn w:val="DefaultParagraphFont"/>
-    <w:link w:val="Footer"/>
+  <w:style w:type="character" w:customStyle="1" w:styleId="SidefodTegn">
+    <w:name w:val="Sidefod Tegn"/>
+    <w:basedOn w:val="Standardskrifttypeiafsnit"/>
+    <w:link w:val="Sidefod"/>
     <w:uiPriority w:val="99"/>
     <w:rsid w:val="005B04F0"/>
   </w:style>
-  <w:style w:type="character" w:customStyle="1" w:styleId="Heading1Char">
-    <w:name w:val="Heading 1 Char"/>
-    <w:basedOn w:val="DefaultParagraphFont"/>
-    <w:link w:val="Heading1"/>
+  <w:style w:type="character" w:customStyle="1" w:styleId="Overskrift1Tegn">
+    <w:name w:val="Overskrift 1 Tegn"/>
+    <w:basedOn w:val="Standardskrifttypeiafsnit"/>
+    <w:link w:val="Overskrift1"/>
     <w:uiPriority w:val="9"/>
     <w:rsid w:val="00F5498A"/>
     <w:rPr>
@@ -5553,9 +6561,9 @@
       <w:szCs w:val="32"/>
     </w:rPr>
   </w:style>
-  <w:style w:type="paragraph" w:styleId="TOCHeading">
+  <w:style w:type="paragraph" w:styleId="Overskrift">
     <w:name w:val="TOC Heading"/>
-    <w:basedOn w:val="Heading1"/>
+    <w:basedOn w:val="Overskrift1"/>
     <w:next w:val="Normal"/>
     <w:uiPriority w:val="39"/>
     <w:unhideWhenUsed/>
@@ -5568,7 +6576,7 @@
       <w:lang w:val="sv-SE" w:eastAsia="sv-SE"/>
     </w:rPr>
   </w:style>
-  <w:style w:type="paragraph" w:styleId="ListParagraph">
+  <w:style w:type="paragraph" w:styleId="Listeafsnit">
     <w:name w:val="List Paragraph"/>
     <w:basedOn w:val="Normal"/>
     <w:uiPriority w:val="34"/>
@@ -5579,10 +6587,10 @@
       <w:contextualSpacing/>
     </w:pPr>
   </w:style>
-  <w:style w:type="character" w:customStyle="1" w:styleId="Heading2Char">
-    <w:name w:val="Heading 2 Char"/>
-    <w:basedOn w:val="DefaultParagraphFont"/>
-    <w:link w:val="Heading2"/>
+  <w:style w:type="character" w:customStyle="1" w:styleId="Overskrift2Tegn">
+    <w:name w:val="Overskrift 2 Tegn"/>
+    <w:basedOn w:val="Standardskrifttypeiafsnit"/>
+    <w:link w:val="Overskrift2"/>
     <w:uiPriority w:val="9"/>
     <w:rsid w:val="00F5498A"/>
     <w:rPr>
@@ -5592,9 +6600,9 @@
       <w:szCs w:val="26"/>
     </w:rPr>
   </w:style>
-  <w:style w:type="table" w:styleId="TableGrid">
+  <w:style w:type="table" w:styleId="Tabel-Gitter">
     <w:name w:val="Table Grid"/>
-    <w:basedOn w:val="TableNormal"/>
+    <w:basedOn w:val="Tabel-Normal"/>
     <w:uiPriority w:val="39"/>
     <w:rsid w:val="00F5498A"/>
     <w:pPr>
@@ -5611,9 +6619,9 @@
       </w:tblBorders>
     </w:tblPr>
   </w:style>
-  <w:style w:type="table" w:styleId="ListTable3-Accent1">
+  <w:style w:type="table" w:styleId="Listetabel3-farve1">
     <w:name w:val="List Table 3 Accent 1"/>
-    <w:basedOn w:val="TableNormal"/>
+    <w:basedOn w:val="Tabel-Normal"/>
     <w:uiPriority w:val="48"/>
     <w:rsid w:val="00F5498A"/>
     <w:pPr>
@@ -5735,9 +6743,9 @@
       </w:tcPr>
     </w:tblStylePr>
   </w:style>
-  <w:style w:type="table" w:styleId="GridTable4-Accent1">
+  <w:style w:type="table" w:styleId="Gittertabel4-farve1">
     <w:name w:val="Grid Table 4 Accent 1"/>
-    <w:basedOn w:val="TableNormal"/>
+    <w:basedOn w:val="Tabel-Normal"/>
     <w:uiPriority w:val="49"/>
     <w:rsid w:val="00F5498A"/>
     <w:pPr>
@@ -5811,7 +6819,7 @@
       </w:tcPr>
     </w:tblStylePr>
   </w:style>
-  <w:style w:type="paragraph" w:styleId="TOC1">
+  <w:style w:type="paragraph" w:styleId="Indholdsfortegnelse1">
     <w:name w:val="toc 1"/>
     <w:basedOn w:val="Normal"/>
     <w:next w:val="Normal"/>
@@ -5823,7 +6831,7 @@
       <w:spacing w:after="100"/>
     </w:pPr>
   </w:style>
-  <w:style w:type="paragraph" w:styleId="TOC2">
+  <w:style w:type="paragraph" w:styleId="Indholdsfortegnelse2">
     <w:name w:val="toc 2"/>
     <w:basedOn w:val="Normal"/>
     <w:next w:val="Normal"/>
@@ -5838,7 +6846,7 @@
   </w:style>
   <w:style w:type="character" w:styleId="Hyperlink">
     <w:name w:val="Hyperlink"/>
-    <w:basedOn w:val="DefaultParagraphFont"/>
+    <w:basedOn w:val="Standardskrifttypeiafsnit"/>
     <w:uiPriority w:val="99"/>
     <w:unhideWhenUsed/>
     <w:rsid w:val="00CE1533"/>
@@ -6805,15 +7813,15 @@
     </dgm:pt>
   </dgm:ptLst>
   <dgm:cxnLst>
+    <dgm:cxn modelId="{6CCBF397-F0CA-4AA5-85C4-D003D82A0887}" type="presOf" srcId="{6E4ADCFB-28F8-4B4E-9F2E-8A398B52F222}" destId="{65118B03-66B1-4596-A827-1696323F3350}" srcOrd="0" destOrd="0" presId="urn:microsoft.com/office/officeart/2005/8/layout/hChevron3"/>
     <dgm:cxn modelId="{EBF06735-2AC1-4C94-BF43-43B3FAB52EF6}" type="presOf" srcId="{A2E1C26C-D28B-4B9C-9574-12644C741D13}" destId="{C5EE3160-F2BB-42D0-9D12-6176C475427E}" srcOrd="0" destOrd="0" presId="urn:microsoft.com/office/officeart/2005/8/layout/hChevron3"/>
+    <dgm:cxn modelId="{70B8A74A-E076-4386-86F8-A7EF11F91AD9}" srcId="{BB6D6E13-FCE6-4A49-AA4F-724550F0A37D}" destId="{6E4ADCFB-28F8-4B4E-9F2E-8A398B52F222}" srcOrd="2" destOrd="0" parTransId="{234ACFBE-A99F-4AE7-AF4C-575763DCF7C0}" sibTransId="{EBB69433-C8B5-4C83-8DE6-94D07E920803}"/>
+    <dgm:cxn modelId="{A5D7D92D-8AD6-47D0-8449-7A572604215C}" type="presOf" srcId="{0C723951-8AF3-4F47-8592-AA8FC452C189}" destId="{25481428-3EC8-4D41-8711-6F802E147980}" srcOrd="0" destOrd="0" presId="urn:microsoft.com/office/officeart/2005/8/layout/hChevron3"/>
+    <dgm:cxn modelId="{B0236E27-5D30-4E13-9097-B45DB01B70E1}" type="presOf" srcId="{BB6D6E13-FCE6-4A49-AA4F-724550F0A37D}" destId="{8034FF33-BA3C-40BE-823D-CC45A77C767B}" srcOrd="0" destOrd="0" presId="urn:microsoft.com/office/officeart/2005/8/layout/hChevron3"/>
     <dgm:cxn modelId="{1D2479B1-42E7-4006-996C-22AA71A21E61}" srcId="{BB6D6E13-FCE6-4A49-AA4F-724550F0A37D}" destId="{A2E1C26C-D28B-4B9C-9574-12644C741D13}" srcOrd="0" destOrd="0" parTransId="{3C871145-5F37-491D-8098-D76173458DD6}" sibTransId="{F6C27900-89EC-4AD1-BEA1-1EBB0B5D704A}"/>
-    <dgm:cxn modelId="{A5D7D92D-8AD6-47D0-8449-7A572604215C}" type="presOf" srcId="{0C723951-8AF3-4F47-8592-AA8FC452C189}" destId="{25481428-3EC8-4D41-8711-6F802E147980}" srcOrd="0" destOrd="0" presId="urn:microsoft.com/office/officeart/2005/8/layout/hChevron3"/>
+    <dgm:cxn modelId="{BA76F165-0974-4650-9B76-5396F4E56CB0}" srcId="{BB6D6E13-FCE6-4A49-AA4F-724550F0A37D}" destId="{34251A95-3958-455A-AD47-AA975317812B}" srcOrd="1" destOrd="0" parTransId="{F071F174-2E06-4305-87A3-335A8A2691BD}" sibTransId="{E9CB77DF-AA56-477F-A7E9-83CE9E6F06B8}"/>
+    <dgm:cxn modelId="{EAF1B384-6E64-4D36-ABE5-4D4581E69EFA}" type="presOf" srcId="{34251A95-3958-455A-AD47-AA975317812B}" destId="{0B830025-E1A3-4986-86D5-5FF0D8AE2B53}" srcOrd="0" destOrd="0" presId="urn:microsoft.com/office/officeart/2005/8/layout/hChevron3"/>
     <dgm:cxn modelId="{133BB365-A2D0-4D27-B849-41FFB133D330}" srcId="{BB6D6E13-FCE6-4A49-AA4F-724550F0A37D}" destId="{0C723951-8AF3-4F47-8592-AA8FC452C189}" srcOrd="3" destOrd="0" parTransId="{1CE858CF-6C2F-4D51-8803-F94EAB38253F}" sibTransId="{031EF317-0E87-4EEC-AD01-F134A5D302A8}"/>
-    <dgm:cxn modelId="{70B8A74A-E076-4386-86F8-A7EF11F91AD9}" srcId="{BB6D6E13-FCE6-4A49-AA4F-724550F0A37D}" destId="{6E4ADCFB-28F8-4B4E-9F2E-8A398B52F222}" srcOrd="2" destOrd="0" parTransId="{234ACFBE-A99F-4AE7-AF4C-575763DCF7C0}" sibTransId="{EBB69433-C8B5-4C83-8DE6-94D07E920803}"/>
-    <dgm:cxn modelId="{6CCBF397-F0CA-4AA5-85C4-D003D82A0887}" type="presOf" srcId="{6E4ADCFB-28F8-4B4E-9F2E-8A398B52F222}" destId="{65118B03-66B1-4596-A827-1696323F3350}" srcOrd="0" destOrd="0" presId="urn:microsoft.com/office/officeart/2005/8/layout/hChevron3"/>
-    <dgm:cxn modelId="{EAF1B384-6E64-4D36-ABE5-4D4581E69EFA}" type="presOf" srcId="{34251A95-3958-455A-AD47-AA975317812B}" destId="{0B830025-E1A3-4986-86D5-5FF0D8AE2B53}" srcOrd="0" destOrd="0" presId="urn:microsoft.com/office/officeart/2005/8/layout/hChevron3"/>
-    <dgm:cxn modelId="{BA76F165-0974-4650-9B76-5396F4E56CB0}" srcId="{BB6D6E13-FCE6-4A49-AA4F-724550F0A37D}" destId="{34251A95-3958-455A-AD47-AA975317812B}" srcOrd="1" destOrd="0" parTransId="{F071F174-2E06-4305-87A3-335A8A2691BD}" sibTransId="{E9CB77DF-AA56-477F-A7E9-83CE9E6F06B8}"/>
-    <dgm:cxn modelId="{B0236E27-5D30-4E13-9097-B45DB01B70E1}" type="presOf" srcId="{BB6D6E13-FCE6-4A49-AA4F-724550F0A37D}" destId="{8034FF33-BA3C-40BE-823D-CC45A77C767B}" srcOrd="0" destOrd="0" presId="urn:microsoft.com/office/officeart/2005/8/layout/hChevron3"/>
     <dgm:cxn modelId="{6F4E73B4-D492-490F-B950-A6F6AEEFFA09}" type="presParOf" srcId="{8034FF33-BA3C-40BE-823D-CC45A77C767B}" destId="{C5EE3160-F2BB-42D0-9D12-6176C475427E}" srcOrd="0" destOrd="0" presId="urn:microsoft.com/office/officeart/2005/8/layout/hChevron3"/>
     <dgm:cxn modelId="{C09F930D-9F49-4554-A87F-37D4D3BD2A2E}" type="presParOf" srcId="{8034FF33-BA3C-40BE-823D-CC45A77C767B}" destId="{5DFF2821-9650-422D-8310-C54DD3876981}" srcOrd="1" destOrd="0" presId="urn:microsoft.com/office/officeart/2005/8/layout/hChevron3"/>
     <dgm:cxn modelId="{B1704A4C-7DBA-48A5-BA9D-BA6EED92CC9A}" type="presParOf" srcId="{8034FF33-BA3C-40BE-823D-CC45A77C767B}" destId="{0B830025-E1A3-4986-86D5-5FF0D8AE2B53}" srcOrd="2" destOrd="0" presId="urn:microsoft.com/office/officeart/2005/8/layout/hChevron3"/>
@@ -8726,7 +9734,7 @@
 </file>
 
 <file path=customXml/itemProps1.xml><?xml version="1.0" encoding="utf-8"?>
-<ds:datastoreItem xmlns:ds="http://schemas.openxmlformats.org/officeDocument/2006/customXml" ds:itemID="{BA5CC342-BE10-4C55-A464-44A611FF6BC6}">
+<ds:datastoreItem xmlns:ds="http://schemas.openxmlformats.org/officeDocument/2006/customXml" ds:itemID="{1DB20B93-B22E-4790-8B7F-A8E3EA5720C3}">
   <ds:schemaRefs>
     <ds:schemaRef ds:uri="http://schemas.openxmlformats.org/officeDocument/2006/bibliography"/>
   </ds:schemaRefs>

</xml_diff>